<commit_message>
Small additions to cv
</commit_message>
<xml_diff>
--- a/cv/popa-alin-cv-dec-2018.docx
+++ b/cv/popa-alin-cv-dec-2018.docx
@@ -455,7 +455,15 @@
                 <w:color w:val="595959" w:themeColor="text1" w:themeTint="A6"/>
                 <w:lang w:val="en-US"/>
               </w:rPr>
-              <w:t xml:space="preserve"> development, QA, code review </w:t>
+              <w:t xml:space="preserve"> development, QA, code review</w:t>
+            </w:r>
+            <w:r>
+              <w:rPr>
+                <w:i/>
+                <w:color w:val="595959" w:themeColor="text1" w:themeTint="A6"/>
+                <w:lang w:val="en-US"/>
+              </w:rPr>
+              <w:t>; team sizes ranging from 2 up to 12 people</w:t>
             </w:r>
           </w:p>
           <w:p>
@@ -596,8 +604,6 @@
               </w:rPr>
               <w:t xml:space="preserve">ython, </w:t>
             </w:r>
-            <w:bookmarkStart w:id="0" w:name="_GoBack"/>
-            <w:bookmarkEnd w:id="0"/>
             <w:proofErr w:type="spellStart"/>
             <w:r>
               <w:rPr>
@@ -2219,8 +2225,10 @@
                 <w:color w:val="ED7D31" w:themeColor="accent2"/>
                 <w:lang w:val="en-US"/>
               </w:rPr>
-              <w:t>Linux Embedded Challenge 2017</w:t>
-            </w:r>
+              <w:t>Linux Embedded Challenge</w:t>
+            </w:r>
+            <w:bookmarkStart w:id="0" w:name="_GoBack"/>
+            <w:bookmarkEnd w:id="0"/>
           </w:p>
           <w:p>
             <w:pPr>
@@ -2690,7 +2698,23 @@
                 <w:color w:val="auto"/>
                 <w:lang w:val="en-US"/>
               </w:rPr>
-              <w:t xml:space="preserve">2014 – </w:t>
+              <w:t>201</w:t>
+            </w:r>
+            <w:r>
+              <w:rPr>
+                <w:b/>
+                <w:color w:val="auto"/>
+                <w:lang w:val="en-US"/>
+              </w:rPr>
+              <w:t>8</w:t>
+            </w:r>
+            <w:r>
+              <w:rPr>
+                <w:b/>
+                <w:color w:val="auto"/>
+                <w:lang w:val="en-US"/>
+              </w:rPr>
+              <w:t xml:space="preserve"> – </w:t>
             </w:r>
             <w:r>
               <w:rPr>
@@ -2700,16 +2724,6 @@
               </w:rPr>
               <w:t>present</w:t>
             </w:r>
-          </w:p>
-          <w:p>
-            <w:pPr>
-              <w:ind w:right="0"/>
-              <w:rPr>
-                <w:b/>
-                <w:color w:val="auto"/>
-                <w:lang w:val="en-US"/>
-              </w:rPr>
-            </w:pPr>
           </w:p>
         </w:tc>
         <w:tc>
@@ -2719,91 +2733,43 @@
           <w:p>
             <w:pPr>
               <w:rPr>
-                <w:i/>
-                <w:color w:val="595959" w:themeColor="text1" w:themeTint="A6"/>
-                <w:lang w:val="en-US"/>
-              </w:rPr>
-            </w:pPr>
-            <w:r>
-              <w:rPr>
-                <w:b/>
-                <w:color w:val="auto"/>
-                <w:lang w:val="en-US"/>
-              </w:rPr>
-              <w:t>University POLITEHNICA of Bucharest</w:t>
-            </w:r>
-            <w:r>
-              <w:rPr>
-                <w:b/>
-                <w:color w:val="auto"/>
-                <w:lang w:val="en-US"/>
-              </w:rPr>
-              <w:t xml:space="preserve"> –</w:t>
-            </w:r>
-            <w:r>
-              <w:rPr>
-                <w:b/>
-                <w:color w:val="auto"/>
-                <w:lang w:val="en-US"/>
-              </w:rPr>
-              <w:t xml:space="preserve"> </w:t>
-            </w:r>
-            <w:r>
-              <w:rPr>
-                <w:i/>
-                <w:color w:val="595959" w:themeColor="text1" w:themeTint="A6"/>
-                <w:lang w:val="en-US"/>
-              </w:rPr>
-              <w:t xml:space="preserve">The Faculty of Automatic Control and Computer Science </w:t>
-            </w:r>
-          </w:p>
-          <w:p>
-            <w:pPr>
-              <w:rPr>
-                <w:i/>
-                <w:color w:val="595959" w:themeColor="text1" w:themeTint="A6"/>
-                <w:lang w:val="en-US"/>
-              </w:rPr>
-            </w:pPr>
-            <w:r>
-              <w:rPr>
-                <w:i/>
-                <w:color w:val="595959" w:themeColor="text1" w:themeTint="A6"/>
-                <w:lang w:val="en-US"/>
-              </w:rPr>
-              <w:t>Bachelor’s degree in Computer Science</w:t>
-            </w:r>
-            <w:r>
-              <w:rPr>
-                <w:i/>
-                <w:color w:val="595959" w:themeColor="text1" w:themeTint="A6"/>
-                <w:lang w:val="en-US"/>
-              </w:rPr>
-              <w:t xml:space="preserve"> –</w:t>
-            </w:r>
-            <w:r>
-              <w:rPr>
-                <w:i/>
-                <w:color w:val="595959" w:themeColor="text1" w:themeTint="A6"/>
-                <w:lang w:val="en-US"/>
-              </w:rPr>
-              <w:t xml:space="preserve"> </w:t>
-            </w:r>
-            <w:r>
-              <w:rPr>
-                <w:i/>
-                <w:color w:val="595959" w:themeColor="text1" w:themeTint="A6"/>
-                <w:lang w:val="en-US"/>
-              </w:rPr>
-              <w:t>Application Systems</w:t>
-            </w:r>
-            <w:r>
-              <w:rPr>
-                <w:i/>
-                <w:color w:val="595959" w:themeColor="text1" w:themeTint="A6"/>
-                <w:lang w:val="en-US"/>
-              </w:rPr>
-              <w:t xml:space="preserve"> and Artificial Intelligence</w:t>
+                <w:b/>
+                <w:color w:val="auto"/>
+                <w:lang w:val="en-US"/>
+              </w:rPr>
+            </w:pPr>
+            <w:r>
+              <w:rPr>
+                <w:b/>
+                <w:color w:val="auto"/>
+                <w:lang w:val="en-US"/>
+              </w:rPr>
+              <w:t>Pursuing Master’s degree in Financial Computing</w:t>
+            </w:r>
+          </w:p>
+          <w:p>
+            <w:pPr>
+              <w:rPr>
+                <w:b/>
+                <w:color w:val="auto"/>
+                <w:lang w:val="en-US"/>
+              </w:rPr>
+            </w:pPr>
+            <w:r>
+              <w:rPr>
+                <w:b/>
+                <w:color w:val="auto"/>
+                <w:lang w:val="en-US"/>
+              </w:rPr>
+              <w:t xml:space="preserve">University POLITEHNICA of Bucharest – </w:t>
+            </w:r>
+            <w:r>
+              <w:rPr>
+                <w:i/>
+                <w:color w:val="595959" w:themeColor="text1" w:themeTint="A6"/>
+                <w:lang w:val="en-US"/>
+              </w:rPr>
+              <w:t>The Faculty of Automatic Control and Computer Science</w:t>
             </w:r>
           </w:p>
         </w:tc>
@@ -2832,7 +2798,31 @@
                 <w:color w:val="auto"/>
                 <w:lang w:val="en-US"/>
               </w:rPr>
-              <w:t>2014 – 2017</w:t>
+              <w:t>201</w:t>
+            </w:r>
+            <w:r>
+              <w:rPr>
+                <w:b/>
+                <w:color w:val="auto"/>
+                <w:lang w:val="en-US"/>
+              </w:rPr>
+              <w:t>8</w:t>
+            </w:r>
+            <w:r>
+              <w:rPr>
+                <w:b/>
+                <w:color w:val="auto"/>
+                <w:lang w:val="en-US"/>
+              </w:rPr>
+              <w:t xml:space="preserve"> – </w:t>
+            </w:r>
+            <w:r>
+              <w:rPr>
+                <w:b/>
+                <w:color w:val="auto"/>
+                <w:lang w:val="en-US"/>
+              </w:rPr>
+              <w:t>present</w:t>
             </w:r>
           </w:p>
         </w:tc>
@@ -2854,39 +2844,7 @@
                 <w:color w:val="auto"/>
                 <w:lang w:val="en-US"/>
               </w:rPr>
-              <w:t>Psycho</w:t>
-            </w:r>
-            <w:r>
-              <w:rPr>
-                <w:b/>
-                <w:color w:val="auto"/>
-                <w:lang w:val="en-US"/>
-              </w:rPr>
-              <w:t>-</w:t>
-            </w:r>
-            <w:r>
-              <w:rPr>
-                <w:b/>
-                <w:color w:val="auto"/>
-                <w:lang w:val="en-US"/>
-              </w:rPr>
-              <w:t>pedagogical module</w:t>
-            </w:r>
-            <w:r>
-              <w:rPr>
-                <w:b/>
-                <w:color w:val="auto"/>
-                <w:lang w:val="en-US"/>
-              </w:rPr>
-              <w:t xml:space="preserve">, </w:t>
-            </w:r>
-            <w:r>
-              <w:rPr>
-                <w:b/>
-                <w:color w:val="auto"/>
-                <w:lang w:val="en-US"/>
-              </w:rPr>
-              <w:t xml:space="preserve">Level </w:t>
+              <w:t>Psycho-pedagogical module, Level I</w:t>
             </w:r>
             <w:r>
               <w:rPr>
@@ -2895,6 +2853,184 @@
                 <w:lang w:val="en-US"/>
               </w:rPr>
               <w:t>I</w:t>
+            </w:r>
+          </w:p>
+          <w:p>
+            <w:pPr>
+              <w:rPr>
+                <w:b/>
+                <w:color w:val="auto"/>
+                <w:lang w:val="en-US"/>
+              </w:rPr>
+            </w:pPr>
+            <w:r>
+              <w:rPr>
+                <w:b/>
+                <w:color w:val="auto"/>
+                <w:lang w:val="en-US"/>
+              </w:rPr>
+              <w:t xml:space="preserve">University POLITEHNICA of Bucharest – </w:t>
+            </w:r>
+            <w:r>
+              <w:rPr>
+                <w:i/>
+                <w:color w:val="595959" w:themeColor="text1" w:themeTint="A6"/>
+                <w:lang w:val="en-US"/>
+              </w:rPr>
+              <w:t>The Faculty of Automatic Control and Computer Science</w:t>
+            </w:r>
+          </w:p>
+        </w:tc>
+      </w:tr>
+      <w:tr>
+        <w:trPr>
+          <w:trHeight w:val="487"/>
+        </w:trPr>
+        <w:tc>
+          <w:tcPr>
+            <w:tcW w:w="2628" w:type="dxa"/>
+          </w:tcPr>
+          <w:p>
+            <w:pPr>
+              <w:ind w:right="0"/>
+              <w:jc w:val="center"/>
+              <w:rPr>
+                <w:b/>
+                <w:color w:val="auto"/>
+                <w:lang w:val="en-US"/>
+              </w:rPr>
+            </w:pPr>
+            <w:r>
+              <w:rPr>
+                <w:b/>
+                <w:color w:val="auto"/>
+                <w:lang w:val="en-US"/>
+              </w:rPr>
+              <w:t xml:space="preserve">2014 – </w:t>
+            </w:r>
+            <w:r>
+              <w:rPr>
+                <w:b/>
+                <w:color w:val="auto"/>
+                <w:lang w:val="en-US"/>
+              </w:rPr>
+              <w:t>2018</w:t>
+            </w:r>
+          </w:p>
+          <w:p>
+            <w:pPr>
+              <w:ind w:right="0"/>
+              <w:rPr>
+                <w:b/>
+                <w:color w:val="auto"/>
+                <w:lang w:val="en-US"/>
+              </w:rPr>
+            </w:pPr>
+          </w:p>
+        </w:tc>
+        <w:tc>
+          <w:tcPr>
+            <w:tcW w:w="8370" w:type="dxa"/>
+          </w:tcPr>
+          <w:p>
+            <w:pPr>
+              <w:rPr>
+                <w:b/>
+                <w:color w:val="auto"/>
+                <w:lang w:val="en-US"/>
+              </w:rPr>
+            </w:pPr>
+            <w:r>
+              <w:rPr>
+                <w:b/>
+                <w:color w:val="auto"/>
+                <w:lang w:val="en-US"/>
+              </w:rPr>
+              <w:t>Bachelor’s degree in Computer Science</w:t>
+            </w:r>
+            <w:r>
+              <w:rPr>
+                <w:i/>
+                <w:color w:val="595959" w:themeColor="text1" w:themeTint="A6"/>
+                <w:lang w:val="en-US"/>
+              </w:rPr>
+              <w:t xml:space="preserve"> – Application Systems and Artificial Intelligence</w:t>
+            </w:r>
+          </w:p>
+          <w:p>
+            <w:pPr>
+              <w:rPr>
+                <w:i/>
+                <w:color w:val="595959" w:themeColor="text1" w:themeTint="A6"/>
+                <w:lang w:val="en-US"/>
+              </w:rPr>
+            </w:pPr>
+            <w:r>
+              <w:rPr>
+                <w:b/>
+                <w:color w:val="auto"/>
+                <w:lang w:val="en-US"/>
+              </w:rPr>
+              <w:t xml:space="preserve">University POLITEHNICA of Bucharest – </w:t>
+            </w:r>
+            <w:r>
+              <w:rPr>
+                <w:i/>
+                <w:color w:val="595959" w:themeColor="text1" w:themeTint="A6"/>
+                <w:lang w:val="en-US"/>
+              </w:rPr>
+              <w:t xml:space="preserve">The Faculty of Automatic Control and Computer Science </w:t>
+            </w:r>
+          </w:p>
+        </w:tc>
+      </w:tr>
+      <w:tr>
+        <w:trPr>
+          <w:trHeight w:val="487"/>
+        </w:trPr>
+        <w:tc>
+          <w:tcPr>
+            <w:tcW w:w="2628" w:type="dxa"/>
+          </w:tcPr>
+          <w:p>
+            <w:pPr>
+              <w:ind w:right="0"/>
+              <w:jc w:val="center"/>
+              <w:rPr>
+                <w:b/>
+                <w:color w:val="auto"/>
+                <w:lang w:val="en-US"/>
+              </w:rPr>
+            </w:pPr>
+            <w:r>
+              <w:rPr>
+                <w:b/>
+                <w:color w:val="auto"/>
+                <w:lang w:val="en-US"/>
+              </w:rPr>
+              <w:t>2014 – 2017</w:t>
+            </w:r>
+          </w:p>
+        </w:tc>
+        <w:tc>
+          <w:tcPr>
+            <w:tcW w:w="8370" w:type="dxa"/>
+          </w:tcPr>
+          <w:p>
+            <w:pPr>
+              <w:rPr>
+                <w:b/>
+                <w:color w:val="auto"/>
+                <w:lang w:val="en-US"/>
+              </w:rPr>
+            </w:pPr>
+            <w:r>
+              <w:rPr>
+                <w:b/>
+                <w:color w:val="auto"/>
+                <w:lang w:val="en-US"/>
+              </w:rPr>
+              <w:t>Psycho-pedagogical module, Level I</w:t>
             </w:r>
           </w:p>
           <w:p>
@@ -2988,47 +3124,7 @@
                 <w:color w:val="auto"/>
                 <w:lang w:val="en-US"/>
               </w:rPr>
-              <w:t>”</w:t>
-            </w:r>
-            <w:r>
-              <w:rPr>
-                <w:b/>
-                <w:color w:val="auto"/>
-                <w:lang w:val="en-US"/>
-              </w:rPr>
-              <w:t xml:space="preserve"> National College</w:t>
-            </w:r>
-            <w:r>
-              <w:rPr>
-                <w:b/>
-                <w:color w:val="auto"/>
-                <w:lang w:val="en-US"/>
-              </w:rPr>
-              <w:t>,</w:t>
-            </w:r>
-            <w:r>
-              <w:rPr>
-                <w:b/>
-                <w:color w:val="auto"/>
-                <w:lang w:val="en-US"/>
-              </w:rPr>
-              <w:t xml:space="preserve"> Bucharest </w:t>
-            </w:r>
-            <w:r>
-              <w:rPr>
-                <w:b/>
-                <w:color w:val="auto"/>
-                <w:lang w:val="en-US"/>
-              </w:rPr>
-              <w:t>–</w:t>
-            </w:r>
-            <w:r>
-              <w:rPr>
-                <w:b/>
-                <w:color w:val="auto"/>
-                <w:lang w:val="en-US"/>
-              </w:rPr>
-              <w:t xml:space="preserve"> </w:t>
+              <w:t xml:space="preserve">” National College, Bucharest – </w:t>
             </w:r>
             <w:r>
               <w:rPr>
@@ -4720,7 +4816,7 @@
 </file>
 
 <file path=customXml/itemProps1.xml><?xml version="1.0" encoding="utf-8"?>
-<ds:datastoreItem xmlns:ds="http://schemas.openxmlformats.org/officeDocument/2006/customXml" ds:itemID="{DD9B0881-60C9-4CC6-A979-1DBB37AAD307}">
+<ds:datastoreItem xmlns:ds="http://schemas.openxmlformats.org/officeDocument/2006/customXml" ds:itemID="{2C062416-7B66-42FF-9346-A44E0164AB50}">
   <ds:schemaRefs>
     <ds:schemaRef ds:uri="http://schemas.openxmlformats.org/officeDocument/2006/bibliography"/>
   </ds:schemaRefs>

</xml_diff>

<commit_message>
Finish CV and add pdf
</commit_message>
<xml_diff>
--- a/cv/popa-alin-cv-dec-2018.docx
+++ b/cv/popa-alin-cv-dec-2018.docx
@@ -82,11 +82,50 @@
                 <w:rFonts w:ascii="Open Sans" w:eastAsia="Open Sans" w:hAnsi="Open Sans" w:cs="Open Sans"/>
                 <w:b/>
                 <w:color w:val="000000"/>
-                <w:sz w:val="16"/>
-                <w:szCs w:val="16"/>
-                <w:lang w:val="en-US"/>
-              </w:rPr>
-            </w:pPr>
+                <w:sz w:val="26"/>
+                <w:lang w:val="en-US"/>
+              </w:rPr>
+            </w:pPr>
+            <w:r>
+              <w:rPr>
+                <w:rFonts w:ascii="Open Sans" w:eastAsia="Open Sans" w:hAnsi="Open Sans" w:cs="Open Sans"/>
+                <w:b/>
+                <w:color w:val="000000"/>
+                <w:sz w:val="26"/>
+                <w:lang w:val="en-US"/>
+              </w:rPr>
+              <w:t>+4</w:t>
+            </w:r>
+            <w:r>
+              <w:rPr>
+                <w:rFonts w:ascii="Open Sans" w:eastAsia="Open Sans" w:hAnsi="Open Sans" w:cs="Open Sans"/>
+                <w:b/>
+                <w:color w:val="000000"/>
+                <w:sz w:val="26"/>
+                <w:lang w:val="en-US"/>
+              </w:rPr>
+              <w:t>0</w:t>
+            </w:r>
+            <w:r>
+              <w:rPr>
+                <w:rFonts w:ascii="Open Sans" w:eastAsia="Open Sans" w:hAnsi="Open Sans" w:cs="Open Sans"/>
+                <w:b/>
+                <w:color w:val="000000"/>
+                <w:sz w:val="26"/>
+                <w:lang w:val="en-US"/>
+              </w:rPr>
+              <w:t xml:space="preserve"> </w:t>
+            </w:r>
+            <w:r>
+              <w:rPr>
+                <w:rFonts w:ascii="Open Sans" w:eastAsia="Open Sans" w:hAnsi="Open Sans" w:cs="Open Sans"/>
+                <w:b/>
+                <w:color w:val="000000"/>
+                <w:sz w:val="26"/>
+                <w:lang w:val="en-US"/>
+              </w:rPr>
+              <w:t>745 76 05 64</w:t>
+            </w:r>
           </w:p>
           <w:p>
             <w:pPr>
@@ -108,8 +147,21 @@
                 <w:sz w:val="26"/>
                 <w:lang w:val="en-US"/>
               </w:rPr>
-              <w:t>+4</w:t>
-            </w:r>
+              <w:t>alin1popa@gmail.com</w:t>
+            </w:r>
+          </w:p>
+          <w:p>
+            <w:pPr>
+              <w:spacing w:line="276" w:lineRule="auto"/>
+              <w:jc w:val="right"/>
+              <w:rPr>
+                <w:rFonts w:ascii="Open Sans" w:eastAsia="Open Sans" w:hAnsi="Open Sans" w:cs="Open Sans"/>
+                <w:b/>
+                <w:color w:val="000000"/>
+                <w:sz w:val="22"/>
+                <w:lang w:val="en-US"/>
+              </w:rPr>
+            </w:pPr>
             <w:r>
               <w:rPr>
                 <w:rFonts w:ascii="Open Sans" w:eastAsia="Open Sans" w:hAnsi="Open Sans" w:cs="Open Sans"/>
@@ -118,7 +170,7 @@
                 <w:sz w:val="26"/>
                 <w:lang w:val="en-US"/>
               </w:rPr>
-              <w:t>0</w:t>
+              <w:t>www.</w:t>
             </w:r>
             <w:r>
               <w:rPr>
@@ -128,55 +180,12 @@
                 <w:sz w:val="26"/>
                 <w:lang w:val="en-US"/>
               </w:rPr>
-              <w:t xml:space="preserve"> </w:t>
-            </w:r>
-            <w:r>
-              <w:rPr>
-                <w:rFonts w:ascii="Open Sans" w:eastAsia="Open Sans" w:hAnsi="Open Sans" w:cs="Open Sans"/>
-                <w:b/>
-                <w:color w:val="000000"/>
-                <w:sz w:val="26"/>
-                <w:lang w:val="en-US"/>
-              </w:rPr>
-              <w:t>745 76 05 64</w:t>
-            </w:r>
-          </w:p>
-          <w:p>
-            <w:pPr>
-              <w:spacing w:line="276" w:lineRule="auto"/>
-              <w:jc w:val="right"/>
-              <w:rPr>
-                <w:rFonts w:ascii="Open Sans" w:eastAsia="Open Sans" w:hAnsi="Open Sans" w:cs="Open Sans"/>
-                <w:b/>
-                <w:color w:val="000000"/>
-                <w:sz w:val="22"/>
-                <w:lang w:val="en-US"/>
-              </w:rPr>
-            </w:pPr>
-            <w:r>
-              <w:rPr>
-                <w:rFonts w:ascii="Open Sans" w:eastAsia="Open Sans" w:hAnsi="Open Sans" w:cs="Open Sans"/>
-                <w:b/>
-                <w:color w:val="000000"/>
-                <w:sz w:val="26"/>
-                <w:lang w:val="en-US"/>
-              </w:rPr>
-              <w:t>alin1popa@gmail.com</w:t>
+              <w:t>alinpopa.eu</w:t>
             </w:r>
           </w:p>
         </w:tc>
       </w:tr>
     </w:tbl>
-    <w:p>
-      <w:pPr>
-        <w:rPr>
-          <w:rFonts w:ascii="Open Sans" w:eastAsia="Open Sans" w:hAnsi="Open Sans" w:cs="Open Sans"/>
-          <w:b/>
-          <w:color w:val="2079C7"/>
-          <w:lang w:val="en-US"/>
-        </w:rPr>
-      </w:pPr>
-    </w:p>
     <w:p>
       <w:pPr>
         <w:rPr>
@@ -221,7 +230,7 @@
       </w:tblGrid>
       <w:tr>
         <w:trPr>
-          <w:trHeight w:val="1277"/>
+          <w:trHeight w:val="2576"/>
         </w:trPr>
         <w:tc>
           <w:tcPr>
@@ -411,15 +420,7 @@
                 <w:color w:val="595959" w:themeColor="text1" w:themeTint="A6"/>
                 <w:lang w:val="en-US"/>
               </w:rPr>
-              <w:t>, implemented Adobe analytics for Android and HTML5 video playe</w:t>
-            </w:r>
-            <w:r>
-              <w:rPr>
-                <w:i/>
-                <w:color w:val="595959" w:themeColor="text1" w:themeTint="A6"/>
-                <w:lang w:val="en-US"/>
-              </w:rPr>
-              <w:t>rs</w:t>
+              <w:t>, implemented Adobe analytics for Android and HTML5 video players</w:t>
             </w:r>
           </w:p>
           <w:p>
@@ -468,37 +469,190 @@
           </w:p>
           <w:p>
             <w:pPr>
+              <w:rPr>
+                <w:b/>
+                <w:color w:val="auto"/>
+                <w:lang w:val="en-US"/>
+              </w:rPr>
+            </w:pPr>
+            <w:r>
+              <w:rPr>
+                <w:b/>
+                <w:color w:val="auto"/>
+                <w:lang w:val="en-US"/>
+              </w:rPr>
+              <w:t>Tech s</w:t>
+            </w:r>
+            <w:r>
+              <w:rPr>
+                <w:b/>
+                <w:color w:val="auto"/>
+                <w:lang w:val="en-US"/>
+              </w:rPr>
+              <w:t>kill</w:t>
+            </w:r>
+            <w:r>
+              <w:rPr>
+                <w:b/>
+                <w:color w:val="auto"/>
+                <w:lang w:val="en-US"/>
+              </w:rPr>
+              <w:t>s</w:t>
+            </w:r>
+            <w:r>
+              <w:rPr>
+                <w:b/>
+                <w:color w:val="auto"/>
+                <w:lang w:val="en-US"/>
+              </w:rPr>
+              <w:t>:</w:t>
+            </w:r>
+          </w:p>
+          <w:p>
+            <w:pPr>
               <w:ind w:left="252"/>
               <w:rPr>
-                <w:b/>
-                <w:color w:val="auto"/>
-                <w:lang w:val="en-US"/>
-              </w:rPr>
-            </w:pPr>
-          </w:p>
-          <w:p>
-            <w:pPr>
-              <w:rPr>
-                <w:b/>
-                <w:color w:val="auto"/>
-                <w:lang w:val="en-US"/>
-              </w:rPr>
-            </w:pPr>
-            <w:r>
-              <w:rPr>
-                <w:b/>
-                <w:color w:val="auto"/>
-                <w:lang w:val="en-US"/>
-              </w:rPr>
-              <w:t>Skill</w:t>
-            </w:r>
-            <w:r>
-              <w:rPr>
-                <w:b/>
-                <w:color w:val="auto"/>
-                <w:lang w:val="en-US"/>
-              </w:rPr>
-              <w:t>s</w:t>
+                <w:i/>
+                <w:color w:val="595959" w:themeColor="text1" w:themeTint="A6"/>
+                <w:lang w:val="en-US"/>
+              </w:rPr>
+            </w:pPr>
+            <w:r>
+              <w:rPr>
+                <w:i/>
+                <w:color w:val="595959" w:themeColor="text1" w:themeTint="A6"/>
+                <w:lang w:val="en-US"/>
+              </w:rPr>
+              <w:t xml:space="preserve">TypeScript, Node.js, Neo4j Cypher, git, SCSS, LESS, SASS, </w:t>
+            </w:r>
+            <w:proofErr w:type="spellStart"/>
+            <w:r>
+              <w:rPr>
+                <w:i/>
+                <w:color w:val="595959" w:themeColor="text1" w:themeTint="A6"/>
+                <w:lang w:val="en-US"/>
+              </w:rPr>
+              <w:t>BrightScript</w:t>
+            </w:r>
+            <w:proofErr w:type="spellEnd"/>
+            <w:r>
+              <w:rPr>
+                <w:i/>
+                <w:color w:val="595959" w:themeColor="text1" w:themeTint="A6"/>
+                <w:lang w:val="en-US"/>
+              </w:rPr>
+              <w:t xml:space="preserve">, </w:t>
+            </w:r>
+            <w:proofErr w:type="spellStart"/>
+            <w:r>
+              <w:rPr>
+                <w:i/>
+                <w:color w:val="595959" w:themeColor="text1" w:themeTint="A6"/>
+                <w:lang w:val="en-US"/>
+              </w:rPr>
+              <w:t>SceneGraph</w:t>
+            </w:r>
+            <w:proofErr w:type="spellEnd"/>
+            <w:r>
+              <w:rPr>
+                <w:i/>
+                <w:color w:val="595959" w:themeColor="text1" w:themeTint="A6"/>
+                <w:lang w:val="en-US"/>
+              </w:rPr>
+              <w:t xml:space="preserve">, React, React Redux, </w:t>
+            </w:r>
+            <w:proofErr w:type="spellStart"/>
+            <w:r>
+              <w:rPr>
+                <w:i/>
+                <w:color w:val="595959" w:themeColor="text1" w:themeTint="A6"/>
+                <w:lang w:val="en-US"/>
+              </w:rPr>
+              <w:t>Javascript</w:t>
+            </w:r>
+            <w:proofErr w:type="spellEnd"/>
+            <w:r>
+              <w:rPr>
+                <w:i/>
+                <w:color w:val="595959" w:themeColor="text1" w:themeTint="A6"/>
+                <w:lang w:val="en-US"/>
+              </w:rPr>
+              <w:t xml:space="preserve">, </w:t>
+            </w:r>
+            <w:r>
+              <w:rPr>
+                <w:i/>
+                <w:color w:val="595959" w:themeColor="text1" w:themeTint="A6"/>
+                <w:lang w:val="en-US"/>
+              </w:rPr>
+              <w:t xml:space="preserve">Knockout.js, webpack, </w:t>
+            </w:r>
+            <w:r>
+              <w:rPr>
+                <w:i/>
+                <w:color w:val="595959" w:themeColor="text1" w:themeTint="A6"/>
+                <w:lang w:val="en-US"/>
+              </w:rPr>
+              <w:t>P</w:t>
+            </w:r>
+            <w:r>
+              <w:rPr>
+                <w:i/>
+                <w:color w:val="595959" w:themeColor="text1" w:themeTint="A6"/>
+                <w:lang w:val="en-US"/>
+              </w:rPr>
+              <w:t xml:space="preserve">ython, </w:t>
+            </w:r>
+            <w:proofErr w:type="spellStart"/>
+            <w:r>
+              <w:rPr>
+                <w:i/>
+                <w:color w:val="595959" w:themeColor="text1" w:themeTint="A6"/>
+                <w:lang w:val="en-US"/>
+              </w:rPr>
+              <w:t>CMUSphinx</w:t>
+            </w:r>
+            <w:proofErr w:type="spellEnd"/>
+            <w:r>
+              <w:rPr>
+                <w:i/>
+                <w:color w:val="595959" w:themeColor="text1" w:themeTint="A6"/>
+                <w:lang w:val="en-US"/>
+              </w:rPr>
+              <w:t>, Java, Adobe Heartbeat</w:t>
+            </w:r>
+            <w:r>
+              <w:rPr>
+                <w:i/>
+                <w:color w:val="595959" w:themeColor="text1" w:themeTint="A6"/>
+                <w:lang w:val="en-US"/>
+              </w:rPr>
+              <w:t>, C#</w:t>
+            </w:r>
+          </w:p>
+          <w:p>
+            <w:pPr>
+              <w:rPr>
+                <w:b/>
+                <w:color w:val="auto"/>
+                <w:lang w:val="en-US"/>
+              </w:rPr>
+            </w:pPr>
+            <w:r>
+              <w:rPr>
+                <w:b/>
+                <w:color w:val="auto"/>
+                <w:lang w:val="en-US"/>
+              </w:rPr>
+              <w:t>Other</w:t>
+            </w:r>
+            <w:r>
+              <w:rPr>
+                <w:b/>
+                <w:color w:val="auto"/>
+                <w:lang w:val="en-US"/>
+              </w:rPr>
+              <w:t xml:space="preserve"> skills</w:t>
             </w:r>
             <w:r>
               <w:rPr>
@@ -524,126 +678,14 @@
                 <w:color w:val="595959" w:themeColor="text1" w:themeTint="A6"/>
                 <w:lang w:val="en-US"/>
               </w:rPr>
-              <w:t xml:space="preserve">TypeScript, Node.js, Neo4j Cypher, git, SCSS, LESS, SASS, </w:t>
-            </w:r>
-            <w:proofErr w:type="spellStart"/>
-            <w:r>
-              <w:rPr>
-                <w:i/>
-                <w:color w:val="595959" w:themeColor="text1" w:themeTint="A6"/>
-                <w:lang w:val="en-US"/>
-              </w:rPr>
-              <w:t>BrightScript</w:t>
-            </w:r>
-            <w:proofErr w:type="spellEnd"/>
-            <w:r>
-              <w:rPr>
-                <w:i/>
-                <w:color w:val="595959" w:themeColor="text1" w:themeTint="A6"/>
-                <w:lang w:val="en-US"/>
-              </w:rPr>
-              <w:t xml:space="preserve">, </w:t>
-            </w:r>
-            <w:proofErr w:type="spellStart"/>
-            <w:r>
-              <w:rPr>
-                <w:i/>
-                <w:color w:val="595959" w:themeColor="text1" w:themeTint="A6"/>
-                <w:lang w:val="en-US"/>
-              </w:rPr>
-              <w:t>SceneGraph</w:t>
-            </w:r>
-            <w:proofErr w:type="spellEnd"/>
-            <w:r>
-              <w:rPr>
-                <w:i/>
-                <w:color w:val="595959" w:themeColor="text1" w:themeTint="A6"/>
-                <w:lang w:val="en-US"/>
-              </w:rPr>
-              <w:t xml:space="preserve">, React, React Redux, </w:t>
-            </w:r>
-            <w:proofErr w:type="spellStart"/>
-            <w:r>
-              <w:rPr>
-                <w:i/>
-                <w:color w:val="595959" w:themeColor="text1" w:themeTint="A6"/>
-                <w:lang w:val="en-US"/>
-              </w:rPr>
-              <w:t>Javascript</w:t>
-            </w:r>
-            <w:proofErr w:type="spellEnd"/>
-            <w:r>
-              <w:rPr>
-                <w:i/>
-                <w:color w:val="595959" w:themeColor="text1" w:themeTint="A6"/>
-                <w:lang w:val="en-US"/>
-              </w:rPr>
-              <w:t xml:space="preserve">, </w:t>
-            </w:r>
-            <w:r>
-              <w:rPr>
-                <w:i/>
-                <w:color w:val="595959" w:themeColor="text1" w:themeTint="A6"/>
-                <w:lang w:val="en-US"/>
-              </w:rPr>
-              <w:t xml:space="preserve">Knockout.js, webpack, </w:t>
-            </w:r>
-            <w:r>
-              <w:rPr>
-                <w:i/>
-                <w:color w:val="595959" w:themeColor="text1" w:themeTint="A6"/>
-                <w:lang w:val="en-US"/>
-              </w:rPr>
-              <w:t>P</w:t>
-            </w:r>
-            <w:r>
-              <w:rPr>
-                <w:i/>
-                <w:color w:val="595959" w:themeColor="text1" w:themeTint="A6"/>
-                <w:lang w:val="en-US"/>
-              </w:rPr>
-              <w:t xml:space="preserve">ython, </w:t>
-            </w:r>
-            <w:proofErr w:type="spellStart"/>
-            <w:r>
-              <w:rPr>
-                <w:i/>
-                <w:color w:val="595959" w:themeColor="text1" w:themeTint="A6"/>
-                <w:lang w:val="en-US"/>
-              </w:rPr>
-              <w:t>CMUSphinx</w:t>
-            </w:r>
-            <w:proofErr w:type="spellEnd"/>
-            <w:r>
-              <w:rPr>
-                <w:i/>
-                <w:color w:val="595959" w:themeColor="text1" w:themeTint="A6"/>
-                <w:lang w:val="en-US"/>
-              </w:rPr>
-              <w:t>, Java, Adobe Heartbeat</w:t>
-            </w:r>
-            <w:r>
-              <w:rPr>
-                <w:i/>
-                <w:color w:val="595959" w:themeColor="text1" w:themeTint="A6"/>
-                <w:lang w:val="en-US"/>
-              </w:rPr>
-              <w:t>, C#</w:t>
-            </w:r>
-            <w:r>
-              <w:rPr>
-                <w:i/>
-                <w:color w:val="595959" w:themeColor="text1" w:themeTint="A6"/>
-                <w:lang w:val="en-US"/>
-              </w:rPr>
-              <w:t>, Scrum/Agile, extreme programming, unit testing, test driven development</w:t>
+              <w:t>Scrum/Agile, extreme programming, unit testing, test driven development</w:t>
             </w:r>
           </w:p>
         </w:tc>
       </w:tr>
       <w:tr>
         <w:trPr>
-          <w:trHeight w:val="1277"/>
+          <w:trHeight w:val="921"/>
         </w:trPr>
         <w:tc>
           <w:tcPr>
@@ -917,15 +959,7 @@
                 <w:color w:val="595959" w:themeColor="text1" w:themeTint="A6"/>
                 <w:lang w:val="en-US"/>
               </w:rPr>
-              <w:t>Programming paradigms</w:t>
-            </w:r>
-            <w:r>
-              <w:rPr>
-                <w:i/>
-                <w:color w:val="595959" w:themeColor="text1" w:themeTint="A6"/>
-                <w:lang w:val="en-US"/>
-              </w:rPr>
-              <w:t xml:space="preserve"> (seminar) – </w:t>
+              <w:t xml:space="preserve">Programming paradigms (seminar) – </w:t>
             </w:r>
             <w:r>
               <w:rPr>
@@ -960,15 +994,7 @@
                 <w:color w:val="595959" w:themeColor="text1" w:themeTint="A6"/>
                 <w:lang w:val="en-US"/>
               </w:rPr>
-              <w:t>Popovic</w:t>
-            </w:r>
-            <w:r>
-              <w:rPr>
-                <w:i/>
-                <w:color w:val="595959" w:themeColor="text1" w:themeTint="A6"/>
-                <w:lang w:val="en-US"/>
-              </w:rPr>
-              <w:t>i</w:t>
+              <w:t>Popovici</w:t>
             </w:r>
             <w:proofErr w:type="spellEnd"/>
           </w:p>
@@ -976,7 +1002,7 @@
       </w:tr>
       <w:tr>
         <w:trPr>
-          <w:trHeight w:val="4489"/>
+          <w:trHeight w:val="2896"/>
         </w:trPr>
         <w:tc>
           <w:tcPr>
@@ -1104,32 +1130,17 @@
               <w:ind w:left="252"/>
               <w:rPr>
                 <w:i/>
-                <w:color w:val="000000"/>
-                <w:lang w:val="en-US"/>
-              </w:rPr>
-            </w:pPr>
-            <w:r>
-              <w:rPr>
-                <w:b/>
-                <w:color w:val="000000"/>
-                <w:lang w:val="en-US"/>
-              </w:rPr>
-              <w:t xml:space="preserve">Language switcher </w:t>
-            </w:r>
-            <w:r>
-              <w:rPr>
-                <w:color w:val="000000"/>
-                <w:lang w:val="en-US"/>
-              </w:rPr>
-              <w:t xml:space="preserve">– </w:t>
-            </w:r>
-            <w:r>
-              <w:rPr>
-                <w:i/>
-                <w:color w:val="595959" w:themeColor="text1" w:themeTint="A6"/>
-                <w:lang w:val="en-US"/>
-              </w:rPr>
-              <w:t>script for automatically switching website language based on client’s IP address origin</w:t>
+                <w:color w:val="595959" w:themeColor="text1" w:themeTint="A6"/>
+                <w:lang w:val="en-US"/>
+              </w:rPr>
+            </w:pPr>
+            <w:r>
+              <w:rPr>
+                <w:i/>
+                <w:color w:val="595959" w:themeColor="text1" w:themeTint="A6"/>
+                <w:lang w:val="en-US"/>
+              </w:rPr>
+              <w:t>Built assembly code and FPGA circuitry simulators in C with CUI and OpenGL GUI with interfaces to video and audio drivers, serial and parallel ports, timers and counters, stack and function calls, step debugging</w:t>
             </w:r>
           </w:p>
           <w:p>
@@ -1143,26 +1154,11 @@
             </w:pPr>
             <w:r>
               <w:rPr>
-                <w:b/>
-                <w:color w:val="000000"/>
-                <w:lang w:val="en-US"/>
-              </w:rPr>
-              <w:t xml:space="preserve">Web scrapping e-commerce website </w:t>
-            </w:r>
-            <w:r>
-              <w:rPr>
-                <w:color w:val="000000"/>
-                <w:lang w:val="en-US"/>
-              </w:rPr>
-              <w:t xml:space="preserve">– </w:t>
-            </w:r>
-            <w:r>
-              <w:rPr>
-                <w:i/>
-                <w:color w:val="595959" w:themeColor="text1" w:themeTint="A6"/>
-                <w:lang w:val="en-US"/>
-              </w:rPr>
-              <w:t xml:space="preserve">Online shopping website for books scrapped form Chinese retailers – contains shopping cart, </w:t>
+                <w:i/>
+                <w:color w:val="595959" w:themeColor="text1" w:themeTint="A6"/>
+                <w:lang w:val="en-US"/>
+              </w:rPr>
+              <w:t xml:space="preserve">Designed, developed and extended various websites and web plugins in PHP and ASP.NET - involving web data scrapping, usage of Google Translate and Google </w:t>
             </w:r>
             <w:proofErr w:type="spellStart"/>
             <w:r>
@@ -1171,7 +1167,7 @@
                 <w:color w:val="595959" w:themeColor="text1" w:themeTint="A6"/>
                 <w:lang w:val="en-US"/>
               </w:rPr>
-              <w:t>backpanel</w:t>
+              <w:t>Adwords</w:t>
             </w:r>
             <w:proofErr w:type="spellEnd"/>
             <w:r>
@@ -1180,7 +1176,7 @@
                 <w:color w:val="595959" w:themeColor="text1" w:themeTint="A6"/>
                 <w:lang w:val="en-US"/>
               </w:rPr>
-              <w:t>, sales etc.</w:t>
+              <w:t xml:space="preserve"> APIs, SQL database backends</w:t>
             </w:r>
           </w:p>
           <w:p>
@@ -1194,17 +1190,78 @@
             </w:pPr>
             <w:r>
               <w:rPr>
-                <w:b/>
-                <w:color w:val="000000"/>
-                <w:lang w:val="en-US"/>
-              </w:rPr>
-              <w:t xml:space="preserve">Google </w:t>
+                <w:i/>
+                <w:color w:val="595959" w:themeColor="text1" w:themeTint="A6"/>
+                <w:lang w:val="en-US"/>
+              </w:rPr>
+              <w:t>Developed VBA scripts for Microsoft Office and C# applications using Microsoft Interop Libraries for both Office and Internet Explorer with the purpose of task automation and optimization</w:t>
+            </w:r>
+          </w:p>
+          <w:p>
+            <w:pPr>
+              <w:rPr>
+                <w:b/>
+                <w:color w:val="auto"/>
+                <w:lang w:val="en-US"/>
+              </w:rPr>
+            </w:pPr>
+            <w:r>
+              <w:rPr>
+                <w:b/>
+                <w:color w:val="auto"/>
+                <w:lang w:val="en-US"/>
+              </w:rPr>
+              <w:t>Tech s</w:t>
+            </w:r>
+            <w:r>
+              <w:rPr>
+                <w:b/>
+                <w:color w:val="auto"/>
+                <w:lang w:val="en-US"/>
+              </w:rPr>
+              <w:t>kills:</w:t>
+            </w:r>
+          </w:p>
+          <w:p>
+            <w:pPr>
+              <w:ind w:left="252" w:firstLine="18"/>
+              <w:rPr>
+                <w:i/>
+                <w:color w:val="595959" w:themeColor="text1" w:themeTint="A6"/>
+                <w:lang w:val="en-US"/>
+              </w:rPr>
+            </w:pPr>
+            <w:r>
+              <w:rPr>
+                <w:i/>
+                <w:color w:val="595959" w:themeColor="text1" w:themeTint="A6"/>
+                <w:lang w:val="en-US"/>
+              </w:rPr>
+              <w:t xml:space="preserve">C/C++, C#, OpenGL, HTML, </w:t>
             </w:r>
             <w:proofErr w:type="spellStart"/>
             <w:r>
               <w:rPr>
-                <w:b/>
-                <w:color w:val="000000"/>
+                <w:i/>
+                <w:color w:val="595959" w:themeColor="text1" w:themeTint="A6"/>
+                <w:lang w:val="en-US"/>
+              </w:rPr>
+              <w:t>Javascript</w:t>
+            </w:r>
+            <w:proofErr w:type="spellEnd"/>
+            <w:r>
+              <w:rPr>
+                <w:i/>
+                <w:color w:val="595959" w:themeColor="text1" w:themeTint="A6"/>
+                <w:lang w:val="en-US"/>
+              </w:rPr>
+              <w:t xml:space="preserve">, CSS, jQuery, Google </w:t>
+            </w:r>
+            <w:proofErr w:type="spellStart"/>
+            <w:r>
+              <w:rPr>
+                <w:i/>
+                <w:color w:val="595959" w:themeColor="text1" w:themeTint="A6"/>
                 <w:lang w:val="en-US"/>
               </w:rPr>
               <w:t>Adwords</w:t>
@@ -1212,310 +1269,11 @@
             <w:proofErr w:type="spellEnd"/>
             <w:r>
               <w:rPr>
-                <w:b/>
-                <w:color w:val="000000"/>
-                <w:lang w:val="en-US"/>
-              </w:rPr>
-              <w:t xml:space="preserve"> tool </w:t>
-            </w:r>
-            <w:r>
-              <w:rPr>
-                <w:color w:val="000000"/>
-                <w:lang w:val="en-US"/>
-              </w:rPr>
-              <w:t>–</w:t>
-            </w:r>
-            <w:r>
-              <w:rPr>
-                <w:i/>
-                <w:color w:val="595959" w:themeColor="text1" w:themeTint="A6"/>
-                <w:lang w:val="en-US"/>
-              </w:rPr>
-              <w:t>script for interpolating results from free tools in order to programmatically compute number of monthly Google searches for specific keywords</w:t>
-            </w:r>
-          </w:p>
-          <w:p>
-            <w:pPr>
-              <w:ind w:left="252"/>
-              <w:rPr>
-                <w:i/>
-                <w:color w:val="595959" w:themeColor="text1" w:themeTint="A6"/>
-                <w:lang w:val="en-US"/>
-              </w:rPr>
-            </w:pPr>
-            <w:r>
-              <w:rPr>
-                <w:b/>
-                <w:color w:val="000000"/>
-                <w:lang w:val="en-US"/>
-              </w:rPr>
-              <w:t xml:space="preserve">Virtual machine </w:t>
-            </w:r>
-            <w:r>
-              <w:rPr>
-                <w:color w:val="000000"/>
-                <w:lang w:val="en-US"/>
-              </w:rPr>
-              <w:t xml:space="preserve">– </w:t>
-            </w:r>
-            <w:r>
-              <w:rPr>
-                <w:i/>
-                <w:color w:val="595959" w:themeColor="text1" w:themeTint="A6"/>
-                <w:lang w:val="en-US"/>
-              </w:rPr>
-              <w:t>simulator for assembly / machine code. Implements: addressing modes, extended instruction set, OpenGL display, audio system, serial and parallel ports communication, timers and counters, stack, function calls</w:t>
-            </w:r>
-          </w:p>
-          <w:p>
-            <w:pPr>
-              <w:ind w:left="252"/>
-              <w:rPr>
-                <w:i/>
-                <w:color w:val="595959" w:themeColor="text1" w:themeTint="A6"/>
-                <w:lang w:val="en-US"/>
-              </w:rPr>
-            </w:pPr>
-            <w:r>
-              <w:rPr>
-                <w:b/>
-                <w:color w:val="000000"/>
-                <w:lang w:val="en-US"/>
-              </w:rPr>
-              <w:t>Virtual circuit</w:t>
-            </w:r>
-            <w:r>
-              <w:rPr>
-                <w:color w:val="000000"/>
-                <w:lang w:val="en-US"/>
-              </w:rPr>
-              <w:t xml:space="preserve"> – </w:t>
-            </w:r>
-            <w:r>
-              <w:rPr>
-                <w:i/>
-                <w:color w:val="595959" w:themeColor="text1" w:themeTint="A6"/>
-                <w:lang w:val="en-US"/>
-              </w:rPr>
-              <w:t>block-based circuitry simulator, with GUI block editor, optimized simulation, real-time visualization</w:t>
-            </w:r>
-          </w:p>
-          <w:p>
-            <w:pPr>
-              <w:ind w:left="252"/>
-              <w:rPr>
-                <w:i/>
-                <w:color w:val="595959" w:themeColor="text1" w:themeTint="A6"/>
-                <w:lang w:val="en-US"/>
-              </w:rPr>
-            </w:pPr>
-            <w:r>
-              <w:rPr>
-                <w:b/>
-                <w:color w:val="000000"/>
-                <w:lang w:val="en-US"/>
-              </w:rPr>
-              <w:t xml:space="preserve">ASP.NET validation </w:t>
-            </w:r>
-            <w:r>
-              <w:rPr>
-                <w:color w:val="000000"/>
-                <w:lang w:val="en-US"/>
-              </w:rPr>
-              <w:t xml:space="preserve">– </w:t>
-            </w:r>
-            <w:r>
-              <w:rPr>
-                <w:i/>
-                <w:color w:val="595959" w:themeColor="text1" w:themeTint="A6"/>
-                <w:lang w:val="en-US"/>
-              </w:rPr>
-              <w:t>ASP.NET pages with controls populated from databases, forms, data validation and processing</w:t>
-            </w:r>
-          </w:p>
-          <w:p>
-            <w:pPr>
-              <w:ind w:left="252"/>
-              <w:rPr>
-                <w:i/>
-                <w:color w:val="595959" w:themeColor="text1" w:themeTint="A6"/>
-                <w:lang w:val="en-US"/>
-              </w:rPr>
-            </w:pPr>
-            <w:r>
-              <w:rPr>
-                <w:b/>
-                <w:color w:val="000000"/>
-                <w:lang w:val="en-US"/>
-              </w:rPr>
-              <w:t xml:space="preserve">Excel calculations </w:t>
-            </w:r>
-            <w:r>
-              <w:rPr>
-                <w:color w:val="000000"/>
-                <w:lang w:val="en-US"/>
-              </w:rPr>
-              <w:t xml:space="preserve">– </w:t>
-            </w:r>
-            <w:r>
-              <w:rPr>
-                <w:i/>
-                <w:color w:val="595959" w:themeColor="text1" w:themeTint="A6"/>
-                <w:lang w:val="en-US"/>
-              </w:rPr>
-              <w:t>software for extracting data from open XLSX file that changes in real time, perform calculations and write data back faster than Excel could have done that</w:t>
-            </w:r>
-          </w:p>
-          <w:p>
-            <w:pPr>
-              <w:ind w:left="252"/>
-              <w:rPr>
-                <w:i/>
-                <w:color w:val="595959" w:themeColor="text1" w:themeTint="A6"/>
-                <w:lang w:val="en-US"/>
-              </w:rPr>
-            </w:pPr>
-            <w:r>
-              <w:rPr>
-                <w:b/>
-                <w:color w:val="000000"/>
-                <w:lang w:val="en-US"/>
-              </w:rPr>
-              <w:t xml:space="preserve">Google Maps for taxi route computing </w:t>
-            </w:r>
-            <w:r>
-              <w:rPr>
-                <w:color w:val="000000"/>
-                <w:lang w:val="en-US"/>
-              </w:rPr>
-              <w:t xml:space="preserve">– </w:t>
-            </w:r>
-            <w:r>
-              <w:rPr>
-                <w:i/>
-                <w:color w:val="595959" w:themeColor="text1" w:themeTint="A6"/>
-                <w:lang w:val="en-US"/>
-              </w:rPr>
-              <w:t>software for computing best routes for taxi cars considering clients desired departure and arrival hours and combining clients in same car, using Google Maps API</w:t>
-            </w:r>
-          </w:p>
-          <w:p>
-            <w:pPr>
-              <w:ind w:left="252"/>
-              <w:rPr>
-                <w:i/>
-                <w:color w:val="595959" w:themeColor="text1" w:themeTint="A6"/>
-                <w:lang w:val="en-US"/>
-              </w:rPr>
-            </w:pPr>
-            <w:r>
-              <w:rPr>
-                <w:b/>
-                <w:color w:val="auto"/>
-                <w:lang w:val="en-US"/>
-              </w:rPr>
-              <w:t>Sports Venue Planner</w:t>
-            </w:r>
-            <w:r>
-              <w:rPr>
-                <w:b/>
-                <w:color w:val="000000"/>
-                <w:lang w:val="en-US"/>
-              </w:rPr>
-              <w:t xml:space="preserve"> </w:t>
-            </w:r>
-            <w:r>
-              <w:rPr>
-                <w:color w:val="000000"/>
-                <w:lang w:val="en-US"/>
-              </w:rPr>
-              <w:t>–</w:t>
-            </w:r>
-            <w:r>
-              <w:rPr>
-                <w:i/>
-                <w:color w:val="595959" w:themeColor="text1" w:themeTint="A6"/>
-                <w:lang w:val="en-US"/>
-              </w:rPr>
-              <w:t xml:space="preserve"> Prolog program for programming basketball games with constraints regarding free sports venues, teams, week schedule etc.</w:t>
-            </w:r>
-          </w:p>
-          <w:p>
-            <w:pPr>
-              <w:rPr>
-                <w:i/>
-                <w:color w:val="595959" w:themeColor="text1" w:themeTint="A6"/>
-                <w:lang w:val="en-US"/>
-              </w:rPr>
-            </w:pPr>
-          </w:p>
-          <w:p>
-            <w:pPr>
-              <w:rPr>
-                <w:b/>
-                <w:color w:val="auto"/>
-                <w:lang w:val="en-US"/>
-              </w:rPr>
-            </w:pPr>
-            <w:r>
-              <w:rPr>
-                <w:b/>
-                <w:color w:val="auto"/>
-                <w:lang w:val="en-US"/>
-              </w:rPr>
-              <w:t>Acquired skills:</w:t>
-            </w:r>
-          </w:p>
-          <w:p>
-            <w:pPr>
-              <w:ind w:left="252" w:firstLine="18"/>
-              <w:rPr>
-                <w:i/>
-                <w:color w:val="595959" w:themeColor="text1" w:themeTint="A6"/>
-                <w:lang w:val="en-US"/>
-              </w:rPr>
-            </w:pPr>
-            <w:r>
-              <w:rPr>
-                <w:b/>
-                <w:color w:val="auto"/>
-                <w:lang w:val="en-US"/>
-              </w:rPr>
-              <w:t xml:space="preserve">Planning – </w:t>
-            </w:r>
-            <w:r>
-              <w:rPr>
-                <w:i/>
-                <w:color w:val="595959" w:themeColor="text1" w:themeTint="A6"/>
-                <w:lang w:val="en-US"/>
-              </w:rPr>
-              <w:t>rapid prototyping, feasibility study, estimating project execution time</w:t>
-            </w:r>
-          </w:p>
-          <w:p>
-            <w:pPr>
-              <w:ind w:left="252" w:firstLine="18"/>
-              <w:rPr>
-                <w:i/>
-                <w:color w:val="595959" w:themeColor="text1" w:themeTint="A6"/>
-                <w:lang w:val="en-US"/>
-              </w:rPr>
-            </w:pPr>
-            <w:r>
-              <w:rPr>
-                <w:b/>
-                <w:color w:val="auto"/>
-                <w:lang w:val="en-US"/>
-              </w:rPr>
-              <w:t xml:space="preserve">Technologies – </w:t>
-            </w:r>
-            <w:r>
-              <w:rPr>
-                <w:i/>
-                <w:color w:val="595959" w:themeColor="text1" w:themeTint="A6"/>
-                <w:lang w:val="en-US"/>
-              </w:rPr>
-              <w:t xml:space="preserve">C/C++, C#, OpenGL, HTML, </w:t>
+                <w:i/>
+                <w:color w:val="595959" w:themeColor="text1" w:themeTint="A6"/>
+                <w:lang w:val="en-US"/>
+              </w:rPr>
+              <w:t xml:space="preserve"> API, Google Translate API, Google Maps API, assembly language, operating systems, automated testing, VBA, PHP, ASP.NET, Prolog, Microsoft Interop </w:t>
             </w:r>
             <w:proofErr w:type="spellStart"/>
             <w:r>
@@ -1524,94 +1282,72 @@
                 <w:color w:val="595959" w:themeColor="text1" w:themeTint="A6"/>
                 <w:lang w:val="en-US"/>
               </w:rPr>
-              <w:t>Javascript</w:t>
-            </w:r>
+              <w:t>Libraries</w:t>
+            </w:r>
+          </w:p>
+          <w:p>
+            <w:pPr>
+              <w:rPr>
+                <w:b/>
+                <w:color w:val="auto"/>
+                <w:lang w:val="en-US"/>
+              </w:rPr>
+            </w:pPr>
             <w:proofErr w:type="spellEnd"/>
             <w:r>
               <w:rPr>
-                <w:i/>
-                <w:color w:val="595959" w:themeColor="text1" w:themeTint="A6"/>
-                <w:lang w:val="en-US"/>
-              </w:rPr>
-              <w:t xml:space="preserve">, CSS, jQuery, Google </w:t>
-            </w:r>
-            <w:proofErr w:type="spellStart"/>
-            <w:r>
-              <w:rPr>
-                <w:i/>
-                <w:color w:val="595959" w:themeColor="text1" w:themeTint="A6"/>
-                <w:lang w:val="en-US"/>
-              </w:rPr>
-              <w:t>Adwords</w:t>
-            </w:r>
-            <w:proofErr w:type="spellEnd"/>
-            <w:r>
-              <w:rPr>
-                <w:i/>
-                <w:color w:val="595959" w:themeColor="text1" w:themeTint="A6"/>
-                <w:lang w:val="en-US"/>
-              </w:rPr>
-              <w:t>, assembly, operating systems, automated testing, VBA, PHP, ASP.NET, Prolog</w:t>
-            </w:r>
-          </w:p>
-          <w:p>
-            <w:pPr>
-              <w:ind w:left="252" w:firstLine="18"/>
-              <w:rPr>
-                <w:b/>
-                <w:color w:val="auto"/>
-                <w:lang w:val="en-US"/>
-              </w:rPr>
-            </w:pPr>
-            <w:r>
-              <w:rPr>
-                <w:b/>
-                <w:color w:val="auto"/>
-                <w:lang w:val="en-US"/>
-              </w:rPr>
-              <w:t xml:space="preserve">Soft skills – </w:t>
-            </w:r>
-            <w:r>
-              <w:rPr>
-                <w:i/>
-                <w:color w:val="595959" w:themeColor="text1" w:themeTint="A6"/>
-                <w:lang w:val="en-US"/>
-              </w:rPr>
-              <w:t>communication with clients, negotiation, explaining technicalities in non-technic language</w:t>
+                <w:b/>
+                <w:color w:val="auto"/>
+                <w:lang w:val="en-US"/>
+              </w:rPr>
+              <w:t>Other</w:t>
+            </w:r>
+            <w:r>
+              <w:rPr>
+                <w:b/>
+                <w:color w:val="auto"/>
+                <w:lang w:val="en-US"/>
+              </w:rPr>
+              <w:t xml:space="preserve"> skills</w:t>
+            </w:r>
+            <w:r>
+              <w:rPr>
+                <w:b/>
+                <w:color w:val="auto"/>
+                <w:lang w:val="en-US"/>
+              </w:rPr>
+              <w:t>:</w:t>
+            </w:r>
+          </w:p>
+          <w:p>
+            <w:pPr>
+              <w:ind w:left="213"/>
+              <w:rPr>
+                <w:b/>
+                <w:color w:val="auto"/>
+                <w:lang w:val="en-US"/>
+              </w:rPr>
+            </w:pPr>
+            <w:r>
+              <w:rPr>
+                <w:i/>
+                <w:color w:val="595959" w:themeColor="text1" w:themeTint="A6"/>
+                <w:lang w:val="en-US"/>
+              </w:rPr>
+              <w:t>R</w:t>
+            </w:r>
+            <w:r>
+              <w:rPr>
+                <w:i/>
+                <w:color w:val="595959" w:themeColor="text1" w:themeTint="A6"/>
+                <w:lang w:val="en-US"/>
+              </w:rPr>
+              <w:t>apid prototyping, estimating project execution time, communication with clients in non-technic language, price negotiation</w:t>
             </w:r>
           </w:p>
         </w:tc>
       </w:tr>
     </w:tbl>
-    <w:p>
-      <w:pPr>
-        <w:rPr>
-          <w:b/>
-          <w:color w:val="auto"/>
-          <w:lang w:val="en-US"/>
-        </w:rPr>
-      </w:pPr>
-    </w:p>
-    <w:p>
-      <w:pPr>
-        <w:rPr>
-          <w:rFonts w:ascii="Open Sans" w:eastAsia="Open Sans" w:hAnsi="Open Sans" w:cs="Open Sans"/>
-          <w:b/>
-          <w:color w:val="2079C7"/>
-          <w:lang w:val="en-US"/>
-        </w:rPr>
-      </w:pPr>
-    </w:p>
-    <w:p>
-      <w:pPr>
-        <w:rPr>
-          <w:rFonts w:ascii="Open Sans" w:eastAsia="Open Sans" w:hAnsi="Open Sans" w:cs="Open Sans"/>
-          <w:b/>
-          <w:color w:val="2079C7"/>
-          <w:lang w:val="en-US"/>
-        </w:rPr>
-      </w:pPr>
-    </w:p>
     <w:p>
       <w:pPr>
         <w:rPr>
@@ -1638,7 +1374,7 @@
           <w:color w:val="2079C7"/>
           <w:lang w:val="en-US"/>
         </w:rPr>
-        <w:t>OTHER PROJECTS / CONTESTS</w:t>
+        <w:t>RESEARCH</w:t>
       </w:r>
     </w:p>
     <w:tbl>
@@ -1666,7 +1402,7 @@
       </w:tblGrid>
       <w:tr>
         <w:trPr>
-          <w:trHeight w:val="1277"/>
+          <w:trHeight w:val="1302"/>
         </w:trPr>
         <w:tc>
           <w:tcPr>
@@ -1688,8 +1424,25 @@
                 <w:color w:val="ED7D31" w:themeColor="accent2"/>
                 <w:lang w:val="en-US"/>
               </w:rPr>
-              <w:lastRenderedPageBreak/>
-              <w:t>Innovation Labs 2017</w:t>
+              <w:t xml:space="preserve">17th </w:t>
+            </w:r>
+            <w:proofErr w:type="spellStart"/>
+            <w:r>
+              <w:rPr>
+                <w:b/>
+                <w:color w:val="ED7D31" w:themeColor="accent2"/>
+                <w:lang w:val="en-US"/>
+              </w:rPr>
+              <w:t>RoEduNet</w:t>
+            </w:r>
+            <w:proofErr w:type="spellEnd"/>
+            <w:r>
+              <w:rPr>
+                <w:b/>
+                <w:color w:val="ED7D31" w:themeColor="accent2"/>
+                <w:lang w:val="en-US"/>
+              </w:rPr>
+              <w:t xml:space="preserve"> Conference: Networking in Education and Research</w:t>
             </w:r>
           </w:p>
           <w:p>
@@ -1719,47 +1472,24 @@
                 <w:color w:val="auto"/>
                 <w:lang w:val="en-US"/>
               </w:rPr>
-              <w:t>Feb.</w:t>
-            </w:r>
-            <w:r>
-              <w:rPr>
-                <w:b/>
-                <w:color w:val="auto"/>
-                <w:lang w:val="en-US"/>
-              </w:rPr>
-              <w:t xml:space="preserve"> 2017 – </w:t>
-            </w:r>
-            <w:r>
-              <w:rPr>
-                <w:b/>
-                <w:color w:val="auto"/>
-                <w:lang w:val="en-US"/>
-              </w:rPr>
-              <w:t>Jul</w:t>
-            </w:r>
-            <w:r>
-              <w:rPr>
-                <w:b/>
-                <w:color w:val="auto"/>
-                <w:lang w:val="en-US"/>
-              </w:rPr>
-              <w:t>.</w:t>
-            </w:r>
-            <w:r>
-              <w:rPr>
-                <w:b/>
-                <w:color w:val="auto"/>
-                <w:lang w:val="en-US"/>
-              </w:rPr>
-              <w:t xml:space="preserve"> 2017</w:t>
+              <w:t>Sep</w:t>
+            </w:r>
+            <w:r>
+              <w:rPr>
+                <w:b/>
+                <w:color w:val="auto"/>
+                <w:lang w:val="en-US"/>
+              </w:rPr>
+              <w:t>. 2018</w:t>
             </w:r>
           </w:p>
           <w:p>
             <w:pPr>
               <w:ind w:right="0"/>
-              <w:rPr>
-                <w:b/>
-                <w:color w:val="auto"/>
+              <w:jc w:val="center"/>
+              <w:rPr>
+                <w:b/>
+                <w:color w:val="ED7D31" w:themeColor="accent2"/>
                 <w:lang w:val="en-US"/>
               </w:rPr>
             </w:pPr>
@@ -1783,7 +1513,7 @@
                 <w:color w:val="auto"/>
                 <w:lang w:val="en-US"/>
               </w:rPr>
-              <w:t>Projects</w:t>
+              <w:t>Paper</w:t>
             </w:r>
             <w:r>
               <w:rPr>
@@ -1796,6 +1526,418 @@
           </w:p>
           <w:p>
             <w:pPr>
+              <w:ind w:left="213"/>
+              <w:rPr>
+                <w:i/>
+                <w:color w:val="595959" w:themeColor="text1" w:themeTint="A6"/>
+                <w:lang w:val="en-US"/>
+              </w:rPr>
+            </w:pPr>
+            <w:r>
+              <w:rPr>
+                <w:i/>
+                <w:color w:val="595959" w:themeColor="text1" w:themeTint="A6"/>
+                <w:lang w:val="en-US"/>
+              </w:rPr>
+              <w:t xml:space="preserve">AB Popa, IM Stan, R </w:t>
+            </w:r>
+            <w:proofErr w:type="spellStart"/>
+            <w:r>
+              <w:rPr>
+                <w:i/>
+                <w:color w:val="595959" w:themeColor="text1" w:themeTint="A6"/>
+                <w:lang w:val="en-US"/>
+              </w:rPr>
+              <w:t>Rughini</w:t>
+            </w:r>
+            <w:r>
+              <w:rPr>
+                <w:i/>
+                <w:color w:val="595959" w:themeColor="text1" w:themeTint="A6"/>
+                <w:lang w:val="en-US"/>
+              </w:rPr>
+              <w:t>s</w:t>
+            </w:r>
+            <w:proofErr w:type="spellEnd"/>
+            <w:r>
+              <w:rPr>
+                <w:i/>
+                <w:color w:val="595959" w:themeColor="text1" w:themeTint="A6"/>
+                <w:lang w:val="en-US"/>
+              </w:rPr>
+              <w:t xml:space="preserve"> – </w:t>
+            </w:r>
+            <w:r>
+              <w:rPr>
+                <w:i/>
+                <w:color w:val="595959" w:themeColor="text1" w:themeTint="A6"/>
+                <w:lang w:val="en-US"/>
+              </w:rPr>
+              <w:t>Instant payment and latent transactions on the Ethereum Blockchain</w:t>
+            </w:r>
+          </w:p>
+          <w:p>
+            <w:pPr>
+              <w:ind w:left="213"/>
+              <w:rPr>
+                <w:i/>
+                <w:color w:val="595959" w:themeColor="text1" w:themeTint="A6"/>
+                <w:lang w:val="en-US"/>
+              </w:rPr>
+            </w:pPr>
+            <w:r>
+              <w:rPr>
+                <w:i/>
+                <w:color w:val="595959" w:themeColor="text1" w:themeTint="A6"/>
+                <w:lang w:val="en-US"/>
+              </w:rPr>
+              <w:t>https://ieeexplore.ieee.org/abstract/document/8514139</w:t>
+            </w:r>
+          </w:p>
+          <w:p>
+            <w:pPr>
+              <w:ind w:left="213"/>
+              <w:rPr>
+                <w:i/>
+                <w:color w:val="595959" w:themeColor="text1" w:themeTint="A6"/>
+                <w:lang w:val="en-US"/>
+              </w:rPr>
+            </w:pPr>
+            <w:r>
+              <w:rPr>
+                <w:i/>
+                <w:color w:val="595959" w:themeColor="text1" w:themeTint="A6"/>
+                <w:lang w:val="en-US"/>
+              </w:rPr>
+              <w:t>Designed and built an innovative way of implementing latent transaction and credit, on top of the Ethereum Blockchain (Solidity 0.5.0)</w:t>
+            </w:r>
+          </w:p>
+          <w:p>
+            <w:pPr>
+              <w:rPr>
+                <w:b/>
+                <w:color w:val="auto"/>
+                <w:lang w:val="en-US"/>
+              </w:rPr>
+            </w:pPr>
+            <w:r>
+              <w:rPr>
+                <w:b/>
+                <w:color w:val="auto"/>
+                <w:lang w:val="en-US"/>
+              </w:rPr>
+              <w:t>S</w:t>
+            </w:r>
+            <w:r>
+              <w:rPr>
+                <w:b/>
+                <w:color w:val="auto"/>
+                <w:lang w:val="en-US"/>
+              </w:rPr>
+              <w:t>kills:</w:t>
+            </w:r>
+          </w:p>
+          <w:p>
+            <w:pPr>
+              <w:ind w:left="213"/>
+              <w:rPr>
+                <w:b/>
+                <w:color w:val="auto"/>
+                <w:lang w:val="en-US"/>
+              </w:rPr>
+            </w:pPr>
+            <w:r>
+              <w:rPr>
+                <w:i/>
+                <w:color w:val="595959" w:themeColor="text1" w:themeTint="A6"/>
+                <w:lang w:val="en-US"/>
+              </w:rPr>
+              <w:t>Ethereum development,</w:t>
+            </w:r>
+            <w:r>
+              <w:rPr>
+                <w:i/>
+                <w:color w:val="595959" w:themeColor="text1" w:themeTint="A6"/>
+                <w:lang w:val="en-US"/>
+              </w:rPr>
+              <w:t xml:space="preserve"> ERC20</w:t>
+            </w:r>
+            <w:r>
+              <w:rPr>
+                <w:i/>
+                <w:color w:val="595959" w:themeColor="text1" w:themeTint="A6"/>
+                <w:lang w:val="en-US"/>
+              </w:rPr>
+              <w:t xml:space="preserve"> standard</w:t>
+            </w:r>
+            <w:r>
+              <w:rPr>
+                <w:i/>
+                <w:color w:val="595959" w:themeColor="text1" w:themeTint="A6"/>
+                <w:lang w:val="en-US"/>
+              </w:rPr>
+              <w:t>,</w:t>
+            </w:r>
+            <w:r>
+              <w:rPr>
+                <w:i/>
+                <w:color w:val="595959" w:themeColor="text1" w:themeTint="A6"/>
+                <w:lang w:val="en-US"/>
+              </w:rPr>
+              <w:t xml:space="preserve"> Solidity, Python, Flask, SQLite, </w:t>
+            </w:r>
+            <w:proofErr w:type="spellStart"/>
+            <w:r>
+              <w:rPr>
+                <w:i/>
+                <w:color w:val="595959" w:themeColor="text1" w:themeTint="A6"/>
+                <w:lang w:val="en-US"/>
+              </w:rPr>
+              <w:t>SQLAlchemy</w:t>
+            </w:r>
+            <w:proofErr w:type="spellEnd"/>
+            <w:r>
+              <w:rPr>
+                <w:i/>
+                <w:color w:val="595959" w:themeColor="text1" w:themeTint="A6"/>
+                <w:lang w:val="en-US"/>
+              </w:rPr>
+              <w:t xml:space="preserve">, </w:t>
+            </w:r>
+            <w:proofErr w:type="spellStart"/>
+            <w:r>
+              <w:rPr>
+                <w:i/>
+                <w:color w:val="595959" w:themeColor="text1" w:themeTint="A6"/>
+                <w:lang w:val="en-US"/>
+              </w:rPr>
+              <w:t>Conda</w:t>
+            </w:r>
+            <w:proofErr w:type="spellEnd"/>
+            <w:r>
+              <w:rPr>
+                <w:i/>
+                <w:color w:val="595959" w:themeColor="text1" w:themeTint="A6"/>
+                <w:lang w:val="en-US"/>
+              </w:rPr>
+              <w:t>, ECDSA</w:t>
+            </w:r>
+          </w:p>
+        </w:tc>
+      </w:tr>
+    </w:tbl>
+    <w:p>
+      <w:pPr>
+        <w:rPr>
+          <w:rFonts w:ascii="Open Sans" w:eastAsia="Open Sans" w:hAnsi="Open Sans" w:cs="Open Sans"/>
+          <w:b/>
+          <w:color w:val="2079C7"/>
+          <w:lang w:val="en-US"/>
+        </w:rPr>
+      </w:pPr>
+    </w:p>
+    <w:p>
+      <w:pPr>
+        <w:rPr>
+          <w:rFonts w:ascii="Open Sans" w:eastAsia="Open Sans" w:hAnsi="Open Sans" w:cs="Open Sans"/>
+          <w:b/>
+          <w:color w:val="2079C7"/>
+          <w:lang w:val="en-US"/>
+        </w:rPr>
+      </w:pPr>
+      <w:r>
+        <w:rPr>
+          <w:rFonts w:ascii="Open Sans" w:eastAsia="Open Sans" w:hAnsi="Open Sans" w:cs="Open Sans"/>
+          <w:b/>
+          <w:color w:val="2079C7"/>
+          <w:lang w:val="en-US"/>
+        </w:rPr>
+        <w:t xml:space="preserve">AWARDS AND </w:t>
+      </w:r>
+      <w:r>
+        <w:rPr>
+          <w:rFonts w:ascii="Open Sans" w:eastAsia="Open Sans" w:hAnsi="Open Sans" w:cs="Open Sans"/>
+          <w:b/>
+          <w:color w:val="2079C7"/>
+          <w:lang w:val="en-US"/>
+        </w:rPr>
+        <w:t>PROJECTS</w:t>
+      </w:r>
+    </w:p>
+    <w:tbl>
+      <w:tblPr>
+        <w:tblStyle w:val="TableGrid"/>
+        <w:tblW w:w="10998" w:type="dxa"/>
+        <w:tblBorders>
+          <w:top w:val="none" w:sz="0" w:space="0" w:color="auto"/>
+          <w:left w:val="none" w:sz="0" w:space="0" w:color="auto"/>
+          <w:bottom w:val="none" w:sz="0" w:space="0" w:color="auto"/>
+          <w:right w:val="none" w:sz="0" w:space="0" w:color="auto"/>
+          <w:insideV w:val="none" w:sz="0" w:space="0" w:color="auto"/>
+        </w:tblBorders>
+        <w:tblCellMar>
+          <w:top w:w="115" w:type="dxa"/>
+          <w:left w:w="115" w:type="dxa"/>
+          <w:bottom w:w="115" w:type="dxa"/>
+          <w:right w:w="115" w:type="dxa"/>
+        </w:tblCellMar>
+        <w:tblLook w:val="04A0" w:firstRow="1" w:lastRow="0" w:firstColumn="1" w:lastColumn="0" w:noHBand="0" w:noVBand="1"/>
+      </w:tblPr>
+      <w:tblGrid>
+        <w:gridCol w:w="2628"/>
+        <w:gridCol w:w="8370"/>
+      </w:tblGrid>
+      <w:tr>
+        <w:trPr>
+          <w:trHeight w:val="1300"/>
+        </w:trPr>
+        <w:tc>
+          <w:tcPr>
+            <w:tcW w:w="2628" w:type="dxa"/>
+          </w:tcPr>
+          <w:p>
+            <w:pPr>
+              <w:ind w:right="0"/>
+              <w:jc w:val="center"/>
+              <w:rPr>
+                <w:b/>
+                <w:color w:val="ED7D31" w:themeColor="accent2"/>
+                <w:lang w:val="en-US"/>
+              </w:rPr>
+            </w:pPr>
+            <w:r>
+              <w:rPr>
+                <w:b/>
+                <w:color w:val="ED7D31" w:themeColor="accent2"/>
+                <w:lang w:val="en-US"/>
+              </w:rPr>
+              <w:t>BEST Engineering Marathon</w:t>
+            </w:r>
+          </w:p>
+          <w:p>
+            <w:pPr>
+              <w:ind w:right="0"/>
+              <w:jc w:val="center"/>
+              <w:rPr>
+                <w:b/>
+                <w:color w:val="auto"/>
+                <w:lang w:val="en-US"/>
+              </w:rPr>
+            </w:pPr>
+          </w:p>
+          <w:p>
+            <w:pPr>
+              <w:ind w:right="0"/>
+              <w:jc w:val="center"/>
+              <w:rPr>
+                <w:b/>
+                <w:color w:val="auto"/>
+                <w:lang w:val="en-US"/>
+              </w:rPr>
+            </w:pPr>
+            <w:r>
+              <w:rPr>
+                <w:b/>
+                <w:color w:val="auto"/>
+                <w:lang w:val="en-US"/>
+              </w:rPr>
+              <w:t>Apr. 2018</w:t>
+            </w:r>
+          </w:p>
+          <w:p>
+            <w:pPr>
+              <w:ind w:right="0"/>
+              <w:jc w:val="center"/>
+              <w:rPr>
+                <w:b/>
+                <w:color w:val="ED7D31" w:themeColor="accent2"/>
+                <w:lang w:val="en-US"/>
+              </w:rPr>
+            </w:pPr>
+          </w:p>
+        </w:tc>
+        <w:tc>
+          <w:tcPr>
+            <w:tcW w:w="8370" w:type="dxa"/>
+          </w:tcPr>
+          <w:p>
+            <w:pPr>
+              <w:rPr>
+                <w:b/>
+                <w:color w:val="auto"/>
+                <w:lang w:val="en-US"/>
+              </w:rPr>
+            </w:pPr>
+            <w:r>
+              <w:rPr>
+                <w:b/>
+                <w:color w:val="auto"/>
+                <w:lang w:val="en-US"/>
+              </w:rPr>
+              <w:t>Project:</w:t>
+            </w:r>
+          </w:p>
+          <w:p>
+            <w:pPr>
+              <w:ind w:left="213"/>
+              <w:rPr>
+                <w:i/>
+                <w:color w:val="595959" w:themeColor="text1" w:themeTint="A6"/>
+                <w:lang w:val="en-US"/>
+              </w:rPr>
+            </w:pPr>
+            <w:r>
+              <w:rPr>
+                <w:i/>
+                <w:color w:val="595959" w:themeColor="text1" w:themeTint="A6"/>
+                <w:lang w:val="en-US"/>
+              </w:rPr>
+              <w:t>Develope</w:t>
+            </w:r>
+            <w:r>
+              <w:rPr>
+                <w:i/>
+                <w:color w:val="595959" w:themeColor="text1" w:themeTint="A6"/>
+                <w:lang w:val="en-US"/>
+              </w:rPr>
+              <w:t xml:space="preserve">d a web app that employs several </w:t>
+            </w:r>
+            <w:r>
+              <w:rPr>
+                <w:i/>
+                <w:color w:val="595959" w:themeColor="text1" w:themeTint="A6"/>
+                <w:lang w:val="en-US"/>
+              </w:rPr>
+              <w:t xml:space="preserve">location-related </w:t>
+            </w:r>
+            <w:r>
+              <w:rPr>
+                <w:i/>
+                <w:color w:val="595959" w:themeColor="text1" w:themeTint="A6"/>
+                <w:lang w:val="en-US"/>
+              </w:rPr>
+              <w:t>APIs to present information for tourists</w:t>
+            </w:r>
+          </w:p>
+          <w:p>
+            <w:pPr>
+              <w:rPr>
+                <w:b/>
+                <w:color w:val="auto"/>
+                <w:lang w:val="en-US"/>
+              </w:rPr>
+            </w:pPr>
+            <w:r>
+              <w:rPr>
+                <w:b/>
+                <w:color w:val="auto"/>
+                <w:lang w:val="en-US"/>
+              </w:rPr>
+              <w:t>Awards:</w:t>
+            </w:r>
+          </w:p>
+          <w:p>
+            <w:pPr>
               <w:ind w:left="252"/>
               <w:rPr>
                 <w:i/>
@@ -1803,57 +1945,155 @@
                 <w:lang w:val="en-US"/>
               </w:rPr>
             </w:pPr>
+            <w:r>
+              <w:rPr>
+                <w:i/>
+                <w:color w:val="595959" w:themeColor="text1" w:themeTint="A6"/>
+                <w:lang w:val="en-US"/>
+              </w:rPr>
+              <w:t>Accenture – third prize</w:t>
+            </w:r>
+          </w:p>
+          <w:p>
+            <w:pPr>
+              <w:rPr>
+                <w:b/>
+                <w:color w:val="auto"/>
+                <w:lang w:val="en-US"/>
+              </w:rPr>
+            </w:pPr>
+            <w:r>
+              <w:rPr>
+                <w:b/>
+                <w:color w:val="auto"/>
+                <w:lang w:val="en-US"/>
+              </w:rPr>
+              <w:t>S</w:t>
+            </w:r>
+            <w:r>
+              <w:rPr>
+                <w:b/>
+                <w:color w:val="auto"/>
+                <w:lang w:val="en-US"/>
+              </w:rPr>
+              <w:t>kills:</w:t>
+            </w:r>
+          </w:p>
+          <w:p>
+            <w:pPr>
+              <w:ind w:left="213"/>
+              <w:rPr>
+                <w:b/>
+                <w:color w:val="auto"/>
+                <w:lang w:val="en-US"/>
+              </w:rPr>
+            </w:pPr>
             <w:proofErr w:type="spellStart"/>
             <w:r>
               <w:rPr>
-                <w:b/>
-                <w:color w:val="auto"/>
-                <w:lang w:val="en-US"/>
-              </w:rPr>
-              <w:t>SMity</w:t>
+                <w:i/>
+                <w:color w:val="595959" w:themeColor="text1" w:themeTint="A6"/>
+                <w:lang w:val="en-US"/>
+              </w:rPr>
+              <w:t>Javascript</w:t>
             </w:r>
             <w:proofErr w:type="spellEnd"/>
             <w:r>
               <w:rPr>
-                <w:b/>
-                <w:color w:val="auto"/>
-                <w:lang w:val="en-US"/>
-              </w:rPr>
-              <w:t xml:space="preserve"> – </w:t>
-            </w:r>
-            <w:r>
-              <w:rPr>
-                <w:i/>
-                <w:color w:val="595959" w:themeColor="text1" w:themeTint="A6"/>
-                <w:lang w:val="en-US"/>
-              </w:rPr>
-              <w:t xml:space="preserve">management and monitoring platform for smart cities. Used for displaying data acquired from IoT sensors in a user-friendly way by generating relevant graphs and offering insights useful for both the administrators of a smart city and the regular citizens. Uses the IoT infrastructure built by Orange Romania in Alba Iulia, Romania as prototype. </w:t>
-            </w:r>
-          </w:p>
-          <w:p>
-            <w:pPr>
-              <w:rPr>
-                <w:b/>
-                <w:color w:val="auto"/>
-                <w:lang w:val="en-US"/>
-              </w:rPr>
-            </w:pPr>
-          </w:p>
-          <w:p>
-            <w:pPr>
-              <w:rPr>
-                <w:b/>
-                <w:color w:val="auto"/>
-                <w:lang w:val="en-US"/>
-              </w:rPr>
-            </w:pPr>
-            <w:r>
-              <w:rPr>
-                <w:b/>
-                <w:color w:val="auto"/>
-                <w:lang w:val="en-US"/>
-              </w:rPr>
-              <w:t>Awards</w:t>
+                <w:i/>
+                <w:color w:val="595959" w:themeColor="text1" w:themeTint="A6"/>
+                <w:lang w:val="en-US"/>
+              </w:rPr>
+              <w:t>, CSS, Google Maps API,</w:t>
+            </w:r>
+            <w:r>
+              <w:rPr>
+                <w:i/>
+                <w:color w:val="595959" w:themeColor="text1" w:themeTint="A6"/>
+                <w:lang w:val="en-US"/>
+              </w:rPr>
+              <w:t xml:space="preserve"> weather forecast APIs, currency conversion forecast APIs, Google Places API</w:t>
+            </w:r>
+          </w:p>
+        </w:tc>
+      </w:tr>
+      <w:tr>
+        <w:trPr>
+          <w:trHeight w:val="308"/>
+        </w:trPr>
+        <w:tc>
+          <w:tcPr>
+            <w:tcW w:w="2628" w:type="dxa"/>
+          </w:tcPr>
+          <w:p>
+            <w:pPr>
+              <w:ind w:right="0"/>
+              <w:jc w:val="center"/>
+              <w:rPr>
+                <w:b/>
+                <w:color w:val="ED7D31" w:themeColor="accent2"/>
+                <w:lang w:val="en-US"/>
+              </w:rPr>
+            </w:pPr>
+            <w:r>
+              <w:rPr>
+                <w:b/>
+                <w:color w:val="ED7D31" w:themeColor="accent2"/>
+                <w:lang w:val="en-US"/>
+              </w:rPr>
+              <w:t xml:space="preserve">BRD FIRST Tech Challenge </w:t>
+            </w:r>
+          </w:p>
+          <w:p>
+            <w:pPr>
+              <w:ind w:right="0"/>
+              <w:jc w:val="center"/>
+              <w:rPr>
+                <w:b/>
+                <w:color w:val="ED7D31" w:themeColor="accent2"/>
+                <w:lang w:val="en-US"/>
+              </w:rPr>
+            </w:pPr>
+          </w:p>
+          <w:p>
+            <w:pPr>
+              <w:ind w:right="0"/>
+              <w:jc w:val="center"/>
+              <w:rPr>
+                <w:b/>
+                <w:color w:val="auto"/>
+                <w:lang w:val="en-US"/>
+              </w:rPr>
+            </w:pPr>
+            <w:r>
+              <w:rPr>
+                <w:b/>
+                <w:color w:val="auto"/>
+                <w:lang w:val="en-US"/>
+              </w:rPr>
+              <w:t>2017-2018 season</w:t>
+            </w:r>
+          </w:p>
+        </w:tc>
+        <w:tc>
+          <w:tcPr>
+            <w:tcW w:w="8370" w:type="dxa"/>
+          </w:tcPr>
+          <w:p>
+            <w:pPr>
+              <w:rPr>
+                <w:b/>
+                <w:color w:val="auto"/>
+                <w:lang w:val="en-US"/>
+              </w:rPr>
+            </w:pPr>
+            <w:r>
+              <w:rPr>
+                <w:b/>
+                <w:color w:val="auto"/>
+                <w:lang w:val="en-US"/>
+              </w:rPr>
+              <w:t>Volunteering</w:t>
             </w:r>
             <w:r>
               <w:rPr>
@@ -1866,337 +2106,19 @@
           </w:p>
           <w:p>
             <w:pPr>
-              <w:ind w:left="252"/>
-              <w:rPr>
-                <w:i/>
-                <w:color w:val="595959" w:themeColor="text1" w:themeTint="A6"/>
-                <w:lang w:val="en-US"/>
-              </w:rPr>
-            </w:pPr>
-            <w:r>
-              <w:rPr>
-                <w:b/>
-                <w:color w:val="auto"/>
-                <w:lang w:val="en-US"/>
-              </w:rPr>
-              <w:t>Innovation Labs –</w:t>
-            </w:r>
-            <w:r>
-              <w:rPr>
-                <w:b/>
-                <w:color w:val="auto"/>
-                <w:lang w:val="en-US"/>
-              </w:rPr>
-              <w:t xml:space="preserve"> </w:t>
-            </w:r>
-            <w:r>
-              <w:rPr>
-                <w:i/>
-                <w:color w:val="595959" w:themeColor="text1" w:themeTint="A6"/>
-                <w:lang w:val="en-US"/>
-              </w:rPr>
-              <w:t>Innovation Labs 2017</w:t>
-            </w:r>
-            <w:r>
-              <w:rPr>
-                <w:i/>
-                <w:color w:val="595959" w:themeColor="text1" w:themeTint="A6"/>
-                <w:lang w:val="en-US"/>
-              </w:rPr>
-              <w:t xml:space="preserve"> finals participation</w:t>
-            </w:r>
-          </w:p>
-          <w:p>
-            <w:pPr>
-              <w:ind w:left="252"/>
-              <w:rPr>
-                <w:i/>
-                <w:color w:val="595959" w:themeColor="text1" w:themeTint="A6"/>
-                <w:lang w:val="en-US"/>
-              </w:rPr>
-            </w:pPr>
-            <w:r>
-              <w:rPr>
-                <w:b/>
-                <w:color w:val="auto"/>
-                <w:lang w:val="en-US"/>
-              </w:rPr>
-              <w:t>Orange Romania –</w:t>
-            </w:r>
-            <w:r>
-              <w:rPr>
-                <w:b/>
-                <w:color w:val="auto"/>
-                <w:lang w:val="en-US"/>
-              </w:rPr>
-              <w:t xml:space="preserve"> </w:t>
-            </w:r>
-            <w:r>
-              <w:rPr>
-                <w:i/>
-                <w:color w:val="595959" w:themeColor="text1" w:themeTint="A6"/>
-                <w:lang w:val="en-US"/>
-              </w:rPr>
-              <w:t xml:space="preserve">Imagine with Orange </w:t>
-            </w:r>
-            <w:r>
-              <w:rPr>
-                <w:i/>
-                <w:color w:val="595959" w:themeColor="text1" w:themeTint="A6"/>
-                <w:lang w:val="en-US"/>
-              </w:rPr>
-              <w:t xml:space="preserve">prize for </w:t>
-            </w:r>
-            <w:r>
-              <w:rPr>
-                <w:i/>
-                <w:color w:val="595959" w:themeColor="text1" w:themeTint="A6"/>
-                <w:lang w:val="en-US"/>
-              </w:rPr>
-              <w:t>smart territories</w:t>
-            </w:r>
-            <w:r>
-              <w:rPr>
-                <w:i/>
-                <w:color w:val="595959" w:themeColor="text1" w:themeTint="A6"/>
-                <w:lang w:val="en-US"/>
-              </w:rPr>
-              <w:t xml:space="preserve"> category</w:t>
-            </w:r>
-          </w:p>
-          <w:p>
-            <w:pPr>
-              <w:ind w:left="252"/>
-              <w:rPr>
-                <w:i/>
-                <w:color w:val="595959" w:themeColor="text1" w:themeTint="A6"/>
-                <w:lang w:val="en-US"/>
-              </w:rPr>
-            </w:pPr>
-            <w:r>
-              <w:rPr>
-                <w:b/>
-                <w:color w:val="auto"/>
-                <w:lang w:val="en-US"/>
-              </w:rPr>
-              <w:t>Microsoft –</w:t>
-            </w:r>
-            <w:r>
-              <w:rPr>
-                <w:i/>
-                <w:color w:val="595959" w:themeColor="text1" w:themeTint="A6"/>
-                <w:lang w:val="en-US"/>
-              </w:rPr>
-              <w:t xml:space="preserve"> participation to I</w:t>
-            </w:r>
-            <w:r>
-              <w:rPr>
-                <w:i/>
-                <w:color w:val="595959" w:themeColor="text1" w:themeTint="A6"/>
-                <w:lang w:val="en-US"/>
-              </w:rPr>
-              <w:t>magine Cup Romania</w:t>
-            </w:r>
-            <w:r>
-              <w:rPr>
-                <w:i/>
-                <w:color w:val="595959" w:themeColor="text1" w:themeTint="A6"/>
-                <w:lang w:val="en-US"/>
-              </w:rPr>
-              <w:t xml:space="preserve"> finals</w:t>
-            </w:r>
-          </w:p>
-          <w:p>
-            <w:pPr>
-              <w:ind w:left="252"/>
-              <w:rPr>
-                <w:b/>
-                <w:color w:val="auto"/>
-                <w:lang w:val="en-US"/>
-              </w:rPr>
-            </w:pPr>
-          </w:p>
-          <w:p>
-            <w:pPr>
-              <w:rPr>
-                <w:b/>
-                <w:color w:val="auto"/>
-                <w:lang w:val="en-US"/>
-              </w:rPr>
-            </w:pPr>
-            <w:r>
-              <w:rPr>
-                <w:b/>
-                <w:color w:val="auto"/>
-                <w:lang w:val="en-US"/>
-              </w:rPr>
-              <w:t>Acquired skills</w:t>
-            </w:r>
-            <w:r>
-              <w:rPr>
-                <w:b/>
-                <w:color w:val="auto"/>
-                <w:lang w:val="en-US"/>
-              </w:rPr>
-              <w:t>:</w:t>
-            </w:r>
-          </w:p>
-          <w:p>
-            <w:pPr>
-              <w:ind w:left="252"/>
-              <w:rPr>
-                <w:i/>
-                <w:color w:val="595959" w:themeColor="text1" w:themeTint="A6"/>
-                <w:lang w:val="en-US"/>
-              </w:rPr>
-            </w:pPr>
-            <w:r>
-              <w:rPr>
-                <w:b/>
-                <w:color w:val="auto"/>
-                <w:lang w:val="en-US"/>
-              </w:rPr>
-              <w:t>Communication</w:t>
-            </w:r>
-            <w:r>
-              <w:rPr>
-                <w:b/>
-                <w:color w:val="auto"/>
-                <w:lang w:val="en-US"/>
-              </w:rPr>
-              <w:t xml:space="preserve"> &amp; Leadership –</w:t>
-            </w:r>
-            <w:r>
-              <w:rPr>
-                <w:b/>
-                <w:color w:val="auto"/>
-                <w:lang w:val="en-US"/>
-              </w:rPr>
-              <w:t xml:space="preserve"> </w:t>
-            </w:r>
-            <w:r>
-              <w:rPr>
-                <w:i/>
-                <w:color w:val="595959" w:themeColor="text1" w:themeTint="A6"/>
-                <w:lang w:val="en-US"/>
-              </w:rPr>
-              <w:t>communication,</w:t>
-            </w:r>
-            <w:r>
-              <w:rPr>
-                <w:i/>
-                <w:color w:val="595959" w:themeColor="text1" w:themeTint="A6"/>
-                <w:lang w:val="en-US"/>
-              </w:rPr>
-              <w:t xml:space="preserve"> team management, agile development</w:t>
-            </w:r>
-          </w:p>
-          <w:p>
-            <w:pPr>
-              <w:ind w:left="252"/>
-              <w:rPr>
-                <w:i/>
-                <w:color w:val="595959" w:themeColor="text1" w:themeTint="A6"/>
-                <w:lang w:val="en-US"/>
-              </w:rPr>
-            </w:pPr>
-            <w:r>
-              <w:rPr>
-                <w:b/>
-                <w:color w:val="auto"/>
-                <w:lang w:val="en-US"/>
-              </w:rPr>
-              <w:t>Business –</w:t>
-            </w:r>
-            <w:r>
-              <w:rPr>
-                <w:b/>
-                <w:color w:val="auto"/>
-                <w:lang w:val="en-US"/>
-              </w:rPr>
-              <w:t xml:space="preserve"> </w:t>
-            </w:r>
-            <w:r>
-              <w:rPr>
-                <w:i/>
-                <w:color w:val="595959" w:themeColor="text1" w:themeTint="A6"/>
-                <w:lang w:val="en-US"/>
-              </w:rPr>
-              <w:t>relationship with investors,</w:t>
-            </w:r>
-            <w:r>
-              <w:rPr>
-                <w:i/>
-                <w:color w:val="595959" w:themeColor="text1" w:themeTint="A6"/>
-                <w:lang w:val="en-US"/>
-              </w:rPr>
-              <w:t xml:space="preserve"> marketing, </w:t>
-            </w:r>
-            <w:r>
-              <w:rPr>
-                <w:i/>
-                <w:color w:val="595959" w:themeColor="text1" w:themeTint="A6"/>
-                <w:lang w:val="en-US"/>
-              </w:rPr>
-              <w:t>creating a business plan, building and following a</w:t>
-            </w:r>
-            <w:r>
-              <w:rPr>
-                <w:i/>
-                <w:color w:val="595959" w:themeColor="text1" w:themeTint="A6"/>
-                <w:lang w:val="en-US"/>
-              </w:rPr>
-              <w:t xml:space="preserve"> Business Canvas</w:t>
-            </w:r>
-            <w:r>
-              <w:rPr>
-                <w:i/>
-                <w:color w:val="595959" w:themeColor="text1" w:themeTint="A6"/>
-                <w:lang w:val="en-US"/>
-              </w:rPr>
-              <w:t xml:space="preserve"> Model</w:t>
-            </w:r>
-          </w:p>
-          <w:p>
-            <w:pPr>
-              <w:ind w:left="252"/>
-              <w:rPr>
-                <w:b/>
-                <w:color w:val="auto"/>
-                <w:lang w:val="en-US"/>
-              </w:rPr>
-            </w:pPr>
-            <w:r>
-              <w:rPr>
-                <w:b/>
-                <w:color w:val="auto"/>
-                <w:lang w:val="en-US"/>
-              </w:rPr>
-              <w:t xml:space="preserve">Technologies </w:t>
-            </w:r>
-            <w:r>
-              <w:rPr>
-                <w:b/>
-                <w:color w:val="auto"/>
-                <w:lang w:val="en-US"/>
-              </w:rPr>
-              <w:t>–</w:t>
-            </w:r>
-            <w:r>
-              <w:rPr>
-                <w:i/>
-                <w:color w:val="595959" w:themeColor="text1" w:themeTint="A6"/>
-                <w:lang w:val="en-US"/>
-              </w:rPr>
-              <w:t xml:space="preserve"> Node, CSS, Elastic Search</w:t>
-            </w:r>
-            <w:r>
-              <w:rPr>
-                <w:i/>
-                <w:color w:val="595959" w:themeColor="text1" w:themeTint="A6"/>
-                <w:lang w:val="en-US"/>
-              </w:rPr>
-              <w:t>, git</w:t>
+              <w:ind w:left="213"/>
+              <w:rPr>
+                <w:color w:val="auto"/>
+                <w:lang w:val="en-US"/>
+              </w:rPr>
+            </w:pPr>
+            <w:r>
+              <w:rPr>
+                <w:i/>
+                <w:color w:val="595959" w:themeColor="text1" w:themeTint="A6"/>
+                <w:lang w:val="en-US"/>
+              </w:rPr>
+              <w:t>Participated as Field Inspector &amp; Referee at FIRST international robotics contest for young children</w:t>
             </w:r>
           </w:p>
         </w:tc>
@@ -2225,10 +2147,9 @@
                 <w:color w:val="ED7D31" w:themeColor="accent2"/>
                 <w:lang w:val="en-US"/>
               </w:rPr>
-              <w:t>Linux Embedded Challenge</w:t>
-            </w:r>
-            <w:bookmarkStart w:id="0" w:name="_GoBack"/>
-            <w:bookmarkEnd w:id="0"/>
+              <w:lastRenderedPageBreak/>
+              <w:t>Innovation Labs 2017</w:t>
+            </w:r>
           </w:p>
           <w:p>
             <w:pPr>
@@ -2257,102 +2178,50 @@
                 <w:color w:val="auto"/>
                 <w:lang w:val="en-US"/>
               </w:rPr>
-              <w:t>Apr.</w:t>
-            </w:r>
-            <w:r>
-              <w:rPr>
-                <w:b/>
-                <w:color w:val="auto"/>
-                <w:lang w:val="en-US"/>
-              </w:rPr>
-              <w:t xml:space="preserve"> </w:t>
-            </w:r>
-            <w:r>
-              <w:rPr>
-                <w:b/>
-                <w:color w:val="auto"/>
-                <w:lang w:val="en-US"/>
-              </w:rPr>
-              <w:t xml:space="preserve">2017 </w:t>
-            </w:r>
-            <w:r>
-              <w:rPr>
-                <w:b/>
-                <w:color w:val="auto"/>
-                <w:lang w:val="en-US"/>
-              </w:rPr>
-              <w:t>–</w:t>
-            </w:r>
-            <w:r>
-              <w:rPr>
-                <w:b/>
-                <w:color w:val="auto"/>
-                <w:lang w:val="en-US"/>
-              </w:rPr>
-              <w:t xml:space="preserve"> </w:t>
-            </w:r>
-            <w:r>
-              <w:rPr>
-                <w:b/>
-                <w:color w:val="auto"/>
-                <w:lang w:val="en-US"/>
-              </w:rPr>
-              <w:t>Jun</w:t>
-            </w:r>
-            <w:r>
-              <w:rPr>
-                <w:b/>
-                <w:color w:val="auto"/>
-                <w:lang w:val="en-US"/>
-              </w:rPr>
-              <w:t xml:space="preserve">. </w:t>
-            </w:r>
-            <w:r>
-              <w:rPr>
-                <w:b/>
-                <w:color w:val="auto"/>
-                <w:lang w:val="en-US"/>
-              </w:rPr>
-              <w:t>2017</w:t>
+              <w:t>Feb.</w:t>
+            </w:r>
+            <w:r>
+              <w:rPr>
+                <w:b/>
+                <w:color w:val="auto"/>
+                <w:lang w:val="en-US"/>
+              </w:rPr>
+              <w:t xml:space="preserve"> 2017 – </w:t>
+            </w:r>
+            <w:r>
+              <w:rPr>
+                <w:b/>
+                <w:color w:val="auto"/>
+                <w:lang w:val="en-US"/>
+              </w:rPr>
+              <w:t>Jul</w:t>
+            </w:r>
+            <w:r>
+              <w:rPr>
+                <w:b/>
+                <w:color w:val="auto"/>
+                <w:lang w:val="en-US"/>
+              </w:rPr>
+              <w:t>.</w:t>
+            </w:r>
+            <w:r>
+              <w:rPr>
+                <w:b/>
+                <w:color w:val="auto"/>
+                <w:lang w:val="en-US"/>
+              </w:rPr>
+              <w:t xml:space="preserve"> 2017</w:t>
             </w:r>
           </w:p>
           <w:p>
             <w:pPr>
               <w:ind w:right="0"/>
-              <w:jc w:val="center"/>
-              <w:rPr>
-                <w:b/>
-                <w:color w:val="auto"/>
-                <w:lang w:val="en-US"/>
-              </w:rPr>
-            </w:pPr>
-          </w:p>
-          <w:p>
-            <w:pPr>
-              <w:ind w:right="0"/>
-              <w:jc w:val="center"/>
-              <w:rPr>
-                <w:b/>
-                <w:color w:val="auto"/>
-                <w:lang w:val="en-US"/>
-              </w:rPr>
-            </w:pPr>
-            <w:r>
-              <w:rPr>
-                <w:b/>
-                <w:color w:val="auto"/>
-                <w:lang w:val="en-US"/>
-              </w:rPr>
-              <w:t>NXP</w:t>
-            </w:r>
-            <w:r>
-              <w:rPr>
-                <w:b/>
-                <w:color w:val="auto"/>
-                <w:lang w:val="en-US"/>
-              </w:rPr>
-              <w:t xml:space="preserve"> Semiconductors Romania</w:t>
-            </w:r>
+              <w:rPr>
+                <w:b/>
+                <w:color w:val="auto"/>
+                <w:lang w:val="en-US"/>
+              </w:rPr>
+            </w:pPr>
           </w:p>
         </w:tc>
         <w:tc>
@@ -2373,7 +2242,7 @@
                 <w:color w:val="auto"/>
                 <w:lang w:val="en-US"/>
               </w:rPr>
-              <w:t>Projects</w:t>
+              <w:t>Project</w:t>
             </w:r>
             <w:r>
               <w:rPr>
@@ -2386,6 +2255,75 @@
           </w:p>
           <w:p>
             <w:pPr>
+              <w:ind w:left="213"/>
+              <w:rPr>
+                <w:i/>
+                <w:color w:val="595959" w:themeColor="text1" w:themeTint="A6"/>
+                <w:lang w:val="en-US"/>
+              </w:rPr>
+            </w:pPr>
+            <w:r>
+              <w:rPr>
+                <w:i/>
+                <w:color w:val="595959" w:themeColor="text1" w:themeTint="A6"/>
+                <w:lang w:val="en-US"/>
+              </w:rPr>
+              <w:t>Participated in the ILabs2018 startup pre-accelerator program with</w:t>
+            </w:r>
+            <w:r>
+              <w:rPr>
+                <w:i/>
+                <w:color w:val="595959" w:themeColor="text1" w:themeTint="A6"/>
+                <w:lang w:val="en-US"/>
+              </w:rPr>
+              <w:t xml:space="preserve"> </w:t>
+            </w:r>
+            <w:proofErr w:type="spellStart"/>
+            <w:r>
+              <w:rPr>
+                <w:i/>
+                <w:color w:val="595959" w:themeColor="text1" w:themeTint="A6"/>
+                <w:lang w:val="en-US"/>
+              </w:rPr>
+              <w:t>SMity</w:t>
+            </w:r>
+            <w:proofErr w:type="spellEnd"/>
+            <w:r>
+              <w:rPr>
+                <w:i/>
+                <w:color w:val="595959" w:themeColor="text1" w:themeTint="A6"/>
+                <w:lang w:val="en-US"/>
+              </w:rPr>
+              <w:t>, a management and monitoring platform for smart cities. As part of the program, I worked not only on development, but also on customer research, marketing strategies, team communication and management, fund raising techniques, business plan building</w:t>
+            </w:r>
+          </w:p>
+          <w:p>
+            <w:pPr>
+              <w:rPr>
+                <w:b/>
+                <w:color w:val="auto"/>
+                <w:lang w:val="en-US"/>
+              </w:rPr>
+            </w:pPr>
+            <w:r>
+              <w:rPr>
+                <w:b/>
+                <w:color w:val="auto"/>
+                <w:lang w:val="en-US"/>
+              </w:rPr>
+              <w:t>Awards</w:t>
+            </w:r>
+            <w:r>
+              <w:rPr>
+                <w:b/>
+                <w:color w:val="auto"/>
+                <w:lang w:val="en-US"/>
+              </w:rPr>
+              <w:t>:</w:t>
+            </w:r>
+          </w:p>
+          <w:p>
+            <w:pPr>
               <w:ind w:left="252"/>
               <w:rPr>
                 <w:i/>
@@ -2393,26 +2331,359 @@
                 <w:lang w:val="en-US"/>
               </w:rPr>
             </w:pPr>
+            <w:r>
+              <w:rPr>
+                <w:i/>
+                <w:color w:val="595959" w:themeColor="text1" w:themeTint="A6"/>
+                <w:lang w:val="en-US"/>
+              </w:rPr>
+              <w:t>Innovation Labs –</w:t>
+            </w:r>
+            <w:r>
+              <w:rPr>
+                <w:i/>
+                <w:color w:val="595959" w:themeColor="text1" w:themeTint="A6"/>
+                <w:lang w:val="en-US"/>
+              </w:rPr>
+              <w:t xml:space="preserve"> </w:t>
+            </w:r>
+            <w:r>
+              <w:rPr>
+                <w:i/>
+                <w:color w:val="595959" w:themeColor="text1" w:themeTint="A6"/>
+                <w:lang w:val="en-US"/>
+              </w:rPr>
+              <w:t xml:space="preserve">participation to </w:t>
+            </w:r>
             <w:proofErr w:type="spellStart"/>
             <w:r>
               <w:rPr>
-                <w:b/>
-                <w:color w:val="auto"/>
-                <w:lang w:val="en-US"/>
-              </w:rPr>
-              <w:t>TripleA</w:t>
+                <w:i/>
+                <w:color w:val="595959" w:themeColor="text1" w:themeTint="A6"/>
+                <w:lang w:val="en-US"/>
+              </w:rPr>
+              <w:t>I</w:t>
+            </w:r>
+            <w:r>
+              <w:rPr>
+                <w:i/>
+                <w:color w:val="595959" w:themeColor="text1" w:themeTint="A6"/>
+                <w:lang w:val="en-US"/>
+              </w:rPr>
+              <w:t>novation</w:t>
             </w:r>
             <w:proofErr w:type="spellEnd"/>
             <w:r>
               <w:rPr>
-                <w:b/>
-                <w:color w:val="auto"/>
+                <w:i/>
+                <w:color w:val="595959" w:themeColor="text1" w:themeTint="A6"/>
+                <w:lang w:val="en-US"/>
+              </w:rPr>
+              <w:t xml:space="preserve"> Labs 2017</w:t>
+            </w:r>
+            <w:r>
+              <w:rPr>
+                <w:i/>
+                <w:color w:val="595959" w:themeColor="text1" w:themeTint="A6"/>
+                <w:lang w:val="en-US"/>
+              </w:rPr>
+              <w:t xml:space="preserve"> final round</w:t>
+            </w:r>
+          </w:p>
+          <w:p>
+            <w:pPr>
+              <w:ind w:left="252"/>
+              <w:rPr>
+                <w:i/>
+                <w:color w:val="595959" w:themeColor="text1" w:themeTint="A6"/>
+                <w:lang w:val="en-US"/>
+              </w:rPr>
+            </w:pPr>
+            <w:r>
+              <w:rPr>
+                <w:i/>
+                <w:color w:val="595959" w:themeColor="text1" w:themeTint="A6"/>
+                <w:lang w:val="en-US"/>
+              </w:rPr>
+              <w:t>Orange Romania –</w:t>
+            </w:r>
+            <w:r>
+              <w:rPr>
+                <w:i/>
+                <w:color w:val="595959" w:themeColor="text1" w:themeTint="A6"/>
                 <w:lang w:val="en-US"/>
               </w:rPr>
               <w:t xml:space="preserve"> </w:t>
             </w:r>
             <w:r>
               <w:rPr>
+                <w:i/>
+                <w:color w:val="595959" w:themeColor="text1" w:themeTint="A6"/>
+                <w:lang w:val="en-US"/>
+              </w:rPr>
+              <w:t xml:space="preserve">Imagine with Orange </w:t>
+            </w:r>
+            <w:r>
+              <w:rPr>
+                <w:i/>
+                <w:color w:val="595959" w:themeColor="text1" w:themeTint="A6"/>
+                <w:lang w:val="en-US"/>
+              </w:rPr>
+              <w:t xml:space="preserve">prize for </w:t>
+            </w:r>
+            <w:r>
+              <w:rPr>
+                <w:i/>
+                <w:color w:val="595959" w:themeColor="text1" w:themeTint="A6"/>
+                <w:lang w:val="en-US"/>
+              </w:rPr>
+              <w:t>smart territories</w:t>
+            </w:r>
+            <w:r>
+              <w:rPr>
+                <w:i/>
+                <w:color w:val="595959" w:themeColor="text1" w:themeTint="A6"/>
+                <w:lang w:val="en-US"/>
+              </w:rPr>
+              <w:t xml:space="preserve"> category</w:t>
+            </w:r>
+          </w:p>
+          <w:p>
+            <w:pPr>
+              <w:ind w:left="252"/>
+              <w:rPr>
+                <w:i/>
+                <w:color w:val="595959" w:themeColor="text1" w:themeTint="A6"/>
+                <w:lang w:val="en-US"/>
+              </w:rPr>
+            </w:pPr>
+            <w:r>
+              <w:rPr>
+                <w:i/>
+                <w:color w:val="595959" w:themeColor="text1" w:themeTint="A6"/>
+                <w:lang w:val="en-US"/>
+              </w:rPr>
+              <w:t>Microsoft</w:t>
+            </w:r>
+            <w:r>
+              <w:rPr>
+                <w:b/>
+                <w:color w:val="auto"/>
+                <w:lang w:val="en-US"/>
+              </w:rPr>
+              <w:t xml:space="preserve"> –</w:t>
+            </w:r>
+            <w:r>
+              <w:rPr>
+                <w:i/>
+                <w:color w:val="595959" w:themeColor="text1" w:themeTint="A6"/>
+                <w:lang w:val="en-US"/>
+              </w:rPr>
+              <w:t xml:space="preserve"> participation to I</w:t>
+            </w:r>
+            <w:r>
+              <w:rPr>
+                <w:i/>
+                <w:color w:val="595959" w:themeColor="text1" w:themeTint="A6"/>
+                <w:lang w:val="en-US"/>
+              </w:rPr>
+              <w:t>magine Cup Romania</w:t>
+            </w:r>
+            <w:r>
+              <w:rPr>
+                <w:i/>
+                <w:color w:val="595959" w:themeColor="text1" w:themeTint="A6"/>
+                <w:lang w:val="en-US"/>
+              </w:rPr>
+              <w:t xml:space="preserve"> final</w:t>
+            </w:r>
+            <w:r>
+              <w:rPr>
+                <w:i/>
+                <w:color w:val="595959" w:themeColor="text1" w:themeTint="A6"/>
+                <w:lang w:val="en-US"/>
+              </w:rPr>
+              <w:t xml:space="preserve"> round</w:t>
+            </w:r>
+          </w:p>
+          <w:p>
+            <w:pPr>
+              <w:rPr>
+                <w:b/>
+                <w:color w:val="auto"/>
+                <w:lang w:val="en-US"/>
+              </w:rPr>
+            </w:pPr>
+            <w:r>
+              <w:rPr>
+                <w:b/>
+                <w:color w:val="auto"/>
+                <w:lang w:val="en-US"/>
+              </w:rPr>
+              <w:t>S</w:t>
+            </w:r>
+            <w:r>
+              <w:rPr>
+                <w:b/>
+                <w:color w:val="auto"/>
+                <w:lang w:val="en-US"/>
+              </w:rPr>
+              <w:t>kills</w:t>
+            </w:r>
+            <w:r>
+              <w:rPr>
+                <w:b/>
+                <w:color w:val="auto"/>
+                <w:lang w:val="en-US"/>
+              </w:rPr>
+              <w:t>:</w:t>
+            </w:r>
+          </w:p>
+          <w:p>
+            <w:pPr>
+              <w:ind w:left="252"/>
+              <w:rPr>
+                <w:b/>
+                <w:color w:val="auto"/>
+                <w:lang w:val="en-US"/>
+              </w:rPr>
+            </w:pPr>
+            <w:r>
+              <w:rPr>
+                <w:i/>
+                <w:color w:val="595959" w:themeColor="text1" w:themeTint="A6"/>
+                <w:lang w:val="en-US"/>
+              </w:rPr>
+              <w:t>Node</w:t>
+            </w:r>
+            <w:r>
+              <w:rPr>
+                <w:i/>
+                <w:color w:val="595959" w:themeColor="text1" w:themeTint="A6"/>
+                <w:lang w:val="en-US"/>
+              </w:rPr>
+              <w:t>.js</w:t>
+            </w:r>
+            <w:r>
+              <w:rPr>
+                <w:i/>
+                <w:color w:val="595959" w:themeColor="text1" w:themeTint="A6"/>
+                <w:lang w:val="en-US"/>
+              </w:rPr>
+              <w:t>, CSS, Elastic Search</w:t>
+            </w:r>
+            <w:r>
+              <w:rPr>
+                <w:i/>
+                <w:color w:val="595959" w:themeColor="text1" w:themeTint="A6"/>
+                <w:lang w:val="en-US"/>
+              </w:rPr>
+              <w:t xml:space="preserve">, </w:t>
+            </w:r>
+            <w:r>
+              <w:rPr>
+                <w:i/>
+                <w:color w:val="595959" w:themeColor="text1" w:themeTint="A6"/>
+                <w:lang w:val="en-US"/>
+              </w:rPr>
+              <w:t>business development</w:t>
+            </w:r>
+          </w:p>
+        </w:tc>
+      </w:tr>
+      <w:tr>
+        <w:trPr>
+          <w:trHeight w:val="1232"/>
+        </w:trPr>
+        <w:tc>
+          <w:tcPr>
+            <w:tcW w:w="2628" w:type="dxa"/>
+          </w:tcPr>
+          <w:p>
+            <w:pPr>
+              <w:ind w:right="0"/>
+              <w:jc w:val="center"/>
+              <w:rPr>
+                <w:b/>
+                <w:color w:val="ED7D31" w:themeColor="accent2"/>
+                <w:lang w:val="en-US"/>
+              </w:rPr>
+            </w:pPr>
+            <w:r>
+              <w:rPr>
+                <w:b/>
+                <w:color w:val="ED7D31" w:themeColor="accent2"/>
+                <w:lang w:val="en-US"/>
+              </w:rPr>
+              <w:t>Linux Embedded Challenge</w:t>
+            </w:r>
+          </w:p>
+          <w:p>
+            <w:pPr>
+              <w:ind w:right="0"/>
+              <w:jc w:val="center"/>
+              <w:rPr>
+                <w:b/>
+                <w:color w:val="ED7D31" w:themeColor="accent2"/>
+                <w:lang w:val="en-US"/>
+              </w:rPr>
+            </w:pPr>
+            <w:r>
+              <w:rPr>
+                <w:b/>
+                <w:color w:val="ED7D31" w:themeColor="accent2"/>
+                <w:lang w:val="en-US"/>
+              </w:rPr>
+              <w:t>NXP Semiconductors Romania</w:t>
+            </w:r>
+          </w:p>
+          <w:p>
+            <w:pPr>
+              <w:ind w:right="0"/>
+              <w:jc w:val="center"/>
+              <w:rPr>
+                <w:b/>
+                <w:color w:val="auto"/>
+                <w:lang w:val="en-US"/>
+              </w:rPr>
+            </w:pPr>
+          </w:p>
+          <w:p>
+            <w:pPr>
+              <w:ind w:right="0"/>
+              <w:jc w:val="center"/>
+              <w:rPr>
+                <w:b/>
+                <w:color w:val="auto"/>
+                <w:lang w:val="en-US"/>
+              </w:rPr>
+            </w:pPr>
+            <w:r>
+              <w:rPr>
+                <w:b/>
+                <w:color w:val="auto"/>
+                <w:lang w:val="en-US"/>
+              </w:rPr>
+              <w:t>Apr.</w:t>
+            </w:r>
+            <w:r>
+              <w:rPr>
+                <w:b/>
+                <w:color w:val="auto"/>
+                <w:lang w:val="en-US"/>
+              </w:rPr>
+              <w:t xml:space="preserve"> </w:t>
+            </w:r>
+            <w:r>
+              <w:rPr>
+                <w:b/>
+                <w:color w:val="auto"/>
+                <w:lang w:val="en-US"/>
+              </w:rPr>
+              <w:t xml:space="preserve">2017 </w:t>
+            </w:r>
+            <w:r>
+              <w:rPr>
                 <w:b/>
                 <w:color w:val="auto"/>
                 <w:lang w:val="en-US"/>
@@ -2421,11 +2692,91 @@
             </w:r>
             <w:r>
               <w:rPr>
-                <w:i/>
-                <w:color w:val="595959" w:themeColor="text1" w:themeTint="A6"/>
-                <w:lang w:val="en-US"/>
-              </w:rPr>
-              <w:t xml:space="preserve"> intelligent adaptive headlights system implemented on a </w:t>
+                <w:b/>
+                <w:color w:val="auto"/>
+                <w:lang w:val="en-US"/>
+              </w:rPr>
+              <w:t xml:space="preserve"> </w:t>
+            </w:r>
+            <w:r>
+              <w:rPr>
+                <w:b/>
+                <w:color w:val="auto"/>
+                <w:lang w:val="en-US"/>
+              </w:rPr>
+              <w:t>Jun</w:t>
+            </w:r>
+            <w:r>
+              <w:rPr>
+                <w:b/>
+                <w:color w:val="auto"/>
+                <w:lang w:val="en-US"/>
+              </w:rPr>
+              <w:t xml:space="preserve">. </w:t>
+            </w:r>
+            <w:r>
+              <w:rPr>
+                <w:b/>
+                <w:color w:val="auto"/>
+                <w:lang w:val="en-US"/>
+              </w:rPr>
+              <w:t>2017</w:t>
+            </w:r>
+          </w:p>
+        </w:tc>
+        <w:tc>
+          <w:tcPr>
+            <w:tcW w:w="8370" w:type="dxa"/>
+          </w:tcPr>
+          <w:p>
+            <w:pPr>
+              <w:rPr>
+                <w:b/>
+                <w:color w:val="auto"/>
+                <w:lang w:val="en-US"/>
+              </w:rPr>
+            </w:pPr>
+            <w:r>
+              <w:rPr>
+                <w:b/>
+                <w:color w:val="auto"/>
+                <w:lang w:val="en-US"/>
+              </w:rPr>
+              <w:t>Project</w:t>
+            </w:r>
+            <w:r>
+              <w:rPr>
+                <w:b/>
+                <w:color w:val="auto"/>
+                <w:lang w:val="en-US"/>
+              </w:rPr>
+              <w:t>:</w:t>
+            </w:r>
+          </w:p>
+          <w:p>
+            <w:pPr>
+              <w:ind w:left="252"/>
+              <w:rPr>
+                <w:i/>
+                <w:color w:val="595959" w:themeColor="text1" w:themeTint="A6"/>
+                <w:lang w:val="en-US"/>
+              </w:rPr>
+            </w:pPr>
+            <w:r>
+              <w:rPr>
+                <w:i/>
+                <w:color w:val="595959" w:themeColor="text1" w:themeTint="A6"/>
+                <w:lang w:val="en-US"/>
+              </w:rPr>
+              <w:t xml:space="preserve">Developed an </w:t>
+            </w:r>
+            <w:r>
+              <w:rPr>
+                <w:i/>
+                <w:color w:val="595959" w:themeColor="text1" w:themeTint="A6"/>
+                <w:lang w:val="en-US"/>
+              </w:rPr>
+              <w:t xml:space="preserve">intelligent adaptive headlights system implemented on a </w:t>
             </w:r>
             <w:r>
               <w:rPr>
@@ -2452,15 +2803,6 @@
                 <w:lang w:val="en-US"/>
               </w:rPr>
             </w:pPr>
-          </w:p>
-          <w:p>
-            <w:pPr>
-              <w:rPr>
-                <w:b/>
-                <w:color w:val="auto"/>
-                <w:lang w:val="en-US"/>
-              </w:rPr>
-            </w:pPr>
             <w:r>
               <w:rPr>
                 <w:b/>
@@ -2489,11 +2831,19 @@
             </w:pPr>
             <w:r>
               <w:rPr>
-                <w:b/>
-                <w:color w:val="auto"/>
-                <w:lang w:val="en-US"/>
-              </w:rPr>
-              <w:t>LEC 2017 –</w:t>
+                <w:i/>
+                <w:color w:val="595959" w:themeColor="text1" w:themeTint="A6"/>
+                <w:lang w:val="en-US"/>
+              </w:rPr>
+              <w:t>LEC 2017</w:t>
+            </w:r>
+            <w:r>
+              <w:rPr>
+                <w:b/>
+                <w:color w:val="auto"/>
+                <w:lang w:val="en-US"/>
+              </w:rPr>
+              <w:t xml:space="preserve"> –</w:t>
             </w:r>
             <w:r>
               <w:rPr>
@@ -2519,31 +2869,38 @@
               </w:rPr>
               <w:t xml:space="preserve"> final</w:t>
             </w:r>
-          </w:p>
-          <w:p>
-            <w:pPr>
-              <w:rPr>
-                <w:b/>
-                <w:color w:val="auto"/>
-                <w:lang w:val="en-US"/>
-              </w:rPr>
-            </w:pPr>
-          </w:p>
-          <w:p>
-            <w:pPr>
-              <w:rPr>
-                <w:b/>
-                <w:color w:val="auto"/>
-                <w:lang w:val="en-US"/>
-              </w:rPr>
-            </w:pPr>
-            <w:r>
-              <w:rPr>
-                <w:b/>
-                <w:color w:val="auto"/>
-                <w:lang w:val="en-US"/>
-              </w:rPr>
-              <w:t>Acquired skills</w:t>
+            <w:r>
+              <w:rPr>
+                <w:i/>
+                <w:color w:val="595959" w:themeColor="text1" w:themeTint="A6"/>
+                <w:lang w:val="en-US"/>
+              </w:rPr>
+              <w:t xml:space="preserve"> round</w:t>
+            </w:r>
+          </w:p>
+          <w:p>
+            <w:pPr>
+              <w:rPr>
+                <w:b/>
+                <w:color w:val="auto"/>
+                <w:lang w:val="en-US"/>
+              </w:rPr>
+            </w:pPr>
+            <w:r>
+              <w:rPr>
+                <w:b/>
+                <w:color w:val="auto"/>
+                <w:lang w:val="en-US"/>
+              </w:rPr>
+              <w:t>S</w:t>
+            </w:r>
+            <w:r>
+              <w:rPr>
+                <w:b/>
+                <w:color w:val="auto"/>
+                <w:lang w:val="en-US"/>
+              </w:rPr>
+              <w:t>kills</w:t>
             </w:r>
             <w:r>
               <w:rPr>
@@ -2565,23 +2922,40 @@
             </w:pPr>
             <w:r>
               <w:rPr>
-                <w:b/>
-                <w:color w:val="auto"/>
-                <w:lang w:val="en-US"/>
-              </w:rPr>
-              <w:t xml:space="preserve">Technologies </w:t>
-            </w:r>
-            <w:r>
-              <w:rPr>
-                <w:color w:val="000000"/>
-                <w:lang w:val="en-US"/>
-              </w:rPr>
-              <w:t>–</w:t>
-            </w:r>
-            <w:r>
-              <w:rPr>
-                <w:b/>
-                <w:color w:val="auto"/>
+                <w:i/>
+                <w:color w:val="595959" w:themeColor="text1" w:themeTint="A6"/>
+                <w:lang w:val="en-US"/>
+              </w:rPr>
+              <w:t xml:space="preserve">C, Python, </w:t>
+            </w:r>
+            <w:r>
+              <w:rPr>
+                <w:i/>
+                <w:color w:val="595959" w:themeColor="text1" w:themeTint="A6"/>
+                <w:lang w:val="en-US"/>
+              </w:rPr>
+              <w:t>image processing</w:t>
+            </w:r>
+            <w:r>
+              <w:rPr>
+                <w:i/>
+                <w:color w:val="595959" w:themeColor="text1" w:themeTint="A6"/>
+                <w:lang w:val="en-US"/>
+              </w:rPr>
+              <w:t>,</w:t>
+            </w:r>
+            <w:r>
+              <w:rPr>
+                <w:i/>
+                <w:color w:val="595959" w:themeColor="text1" w:themeTint="A6"/>
+                <w:lang w:val="en-US"/>
+              </w:rPr>
+              <w:t xml:space="preserve"> OpenCV,</w:t>
+            </w:r>
+            <w:r>
+              <w:rPr>
+                <w:i/>
+                <w:color w:val="595959" w:themeColor="text1" w:themeTint="A6"/>
                 <w:lang w:val="en-US"/>
               </w:rPr>
               <w:t xml:space="preserve"> </w:t>
@@ -2592,31 +2966,257 @@
                 <w:color w:val="595959" w:themeColor="text1" w:themeTint="A6"/>
                 <w:lang w:val="en-US"/>
               </w:rPr>
-              <w:t xml:space="preserve">C, Python, </w:t>
-            </w:r>
-            <w:r>
-              <w:rPr>
-                <w:i/>
-                <w:color w:val="595959" w:themeColor="text1" w:themeTint="A6"/>
-                <w:lang w:val="en-US"/>
-              </w:rPr>
-              <w:t>image processing</w:t>
-            </w:r>
-            <w:r>
-              <w:rPr>
-                <w:i/>
-                <w:color w:val="595959" w:themeColor="text1" w:themeTint="A6"/>
-                <w:lang w:val="en-US"/>
-              </w:rPr>
-              <w:t xml:space="preserve">, </w:t>
-            </w:r>
-            <w:r>
-              <w:rPr>
-                <w:i/>
-                <w:color w:val="595959" w:themeColor="text1" w:themeTint="A6"/>
-                <w:lang w:val="en-US"/>
-              </w:rPr>
               <w:t>low level programming</w:t>
+            </w:r>
+          </w:p>
+        </w:tc>
+      </w:tr>
+      <w:tr>
+        <w:trPr>
+          <w:trHeight w:val="1232"/>
+        </w:trPr>
+        <w:tc>
+          <w:tcPr>
+            <w:tcW w:w="2628" w:type="dxa"/>
+          </w:tcPr>
+          <w:p>
+            <w:pPr>
+              <w:ind w:right="0"/>
+              <w:jc w:val="center"/>
+              <w:rPr>
+                <w:b/>
+                <w:color w:val="ED7D31" w:themeColor="accent2"/>
+                <w:lang w:val="en-US"/>
+              </w:rPr>
+            </w:pPr>
+            <w:proofErr w:type="spellStart"/>
+            <w:r>
+              <w:rPr>
+                <w:b/>
+                <w:color w:val="ED7D31" w:themeColor="accent2"/>
+                <w:lang w:val="en-US"/>
+              </w:rPr>
+              <w:t>HackTGM</w:t>
+            </w:r>
+            <w:proofErr w:type="spellEnd"/>
+          </w:p>
+          <w:p>
+            <w:pPr>
+              <w:ind w:right="0"/>
+              <w:jc w:val="center"/>
+              <w:rPr>
+                <w:b/>
+                <w:color w:val="ED7D31" w:themeColor="accent2"/>
+                <w:lang w:val="en-US"/>
+              </w:rPr>
+            </w:pPr>
+            <w:proofErr w:type="spellStart"/>
+            <w:r>
+              <w:rPr>
+                <w:b/>
+                <w:color w:val="ED7D31" w:themeColor="accent2"/>
+                <w:lang w:val="en-US"/>
+              </w:rPr>
+              <w:t>Sapientia</w:t>
+            </w:r>
+            <w:proofErr w:type="spellEnd"/>
+            <w:r>
+              <w:rPr>
+                <w:b/>
+                <w:color w:val="ED7D31" w:themeColor="accent2"/>
+                <w:lang w:val="en-US"/>
+              </w:rPr>
+              <w:t xml:space="preserve"> University</w:t>
+            </w:r>
+          </w:p>
+          <w:p>
+            <w:pPr>
+              <w:ind w:right="0"/>
+              <w:jc w:val="center"/>
+              <w:rPr>
+                <w:b/>
+                <w:color w:val="auto"/>
+                <w:lang w:val="en-US"/>
+              </w:rPr>
+            </w:pPr>
+          </w:p>
+          <w:p>
+            <w:pPr>
+              <w:ind w:right="0"/>
+              <w:jc w:val="center"/>
+              <w:rPr>
+                <w:b/>
+                <w:color w:val="auto"/>
+                <w:lang w:val="en-US"/>
+              </w:rPr>
+            </w:pPr>
+            <w:r>
+              <w:rPr>
+                <w:b/>
+                <w:color w:val="auto"/>
+                <w:lang w:val="en-US"/>
+              </w:rPr>
+              <w:t>Apr. 2017</w:t>
+            </w:r>
+          </w:p>
+          <w:p>
+            <w:pPr>
+              <w:ind w:right="0"/>
+              <w:jc w:val="center"/>
+              <w:rPr>
+                <w:b/>
+                <w:color w:val="ED7D31" w:themeColor="accent2"/>
+                <w:lang w:val="en-US"/>
+              </w:rPr>
+            </w:pPr>
+          </w:p>
+        </w:tc>
+        <w:tc>
+          <w:tcPr>
+            <w:tcW w:w="8370" w:type="dxa"/>
+          </w:tcPr>
+          <w:p>
+            <w:pPr>
+              <w:rPr>
+                <w:b/>
+                <w:color w:val="auto"/>
+                <w:lang w:val="en-US"/>
+              </w:rPr>
+            </w:pPr>
+            <w:r>
+              <w:rPr>
+                <w:b/>
+                <w:color w:val="auto"/>
+                <w:lang w:val="en-US"/>
+              </w:rPr>
+              <w:t>Project:</w:t>
+            </w:r>
+          </w:p>
+          <w:p>
+            <w:pPr>
+              <w:ind w:left="213"/>
+              <w:rPr>
+                <w:i/>
+                <w:color w:val="595959" w:themeColor="text1" w:themeTint="A6"/>
+                <w:lang w:val="en-US"/>
+              </w:rPr>
+            </w:pPr>
+            <w:r>
+              <w:rPr>
+                <w:i/>
+                <w:color w:val="595959" w:themeColor="text1" w:themeTint="A6"/>
+                <w:lang w:val="en-US"/>
+              </w:rPr>
+              <w:t>Develope</w:t>
+            </w:r>
+            <w:r>
+              <w:rPr>
+                <w:i/>
+                <w:color w:val="595959" w:themeColor="text1" w:themeTint="A6"/>
+                <w:lang w:val="en-US"/>
+              </w:rPr>
+              <w:t xml:space="preserve">d a platformer arcade video game that uses machine learning to generate harder levels </w:t>
+            </w:r>
+            <w:proofErr w:type="spellStart"/>
+            <w:r>
+              <w:t>depending</w:t>
+            </w:r>
+            <w:proofErr w:type="spellEnd"/>
+            <w:r>
+              <w:rPr>
+                <w:i/>
+                <w:color w:val="595959" w:themeColor="text1" w:themeTint="A6"/>
+                <w:lang w:val="en-US"/>
+              </w:rPr>
+              <w:t xml:space="preserve"> on user’s facial emotions</w:t>
+            </w:r>
+          </w:p>
+          <w:p>
+            <w:pPr>
+              <w:rPr>
+                <w:b/>
+                <w:color w:val="auto"/>
+                <w:lang w:val="en-US"/>
+              </w:rPr>
+            </w:pPr>
+            <w:r>
+              <w:rPr>
+                <w:b/>
+                <w:color w:val="auto"/>
+                <w:lang w:val="en-US"/>
+              </w:rPr>
+              <w:t>Awards:</w:t>
+            </w:r>
+          </w:p>
+          <w:p>
+            <w:pPr>
+              <w:ind w:left="252"/>
+              <w:rPr>
+                <w:i/>
+                <w:color w:val="595959" w:themeColor="text1" w:themeTint="A6"/>
+                <w:lang w:val="en-US"/>
+              </w:rPr>
+            </w:pPr>
+            <w:proofErr w:type="spellStart"/>
+            <w:r>
+              <w:rPr>
+                <w:i/>
+                <w:color w:val="595959" w:themeColor="text1" w:themeTint="A6"/>
+                <w:lang w:val="en-US"/>
+              </w:rPr>
+              <w:t>HackTGM</w:t>
+            </w:r>
+            <w:proofErr w:type="spellEnd"/>
+            <w:r>
+              <w:rPr>
+                <w:i/>
+                <w:color w:val="595959" w:themeColor="text1" w:themeTint="A6"/>
+                <w:lang w:val="en-US"/>
+              </w:rPr>
+              <w:t xml:space="preserve"> - First prize for best game</w:t>
+            </w:r>
+          </w:p>
+          <w:p>
+            <w:pPr>
+              <w:rPr>
+                <w:b/>
+                <w:color w:val="auto"/>
+                <w:lang w:val="en-US"/>
+              </w:rPr>
+            </w:pPr>
+            <w:r>
+              <w:rPr>
+                <w:b/>
+                <w:color w:val="auto"/>
+                <w:lang w:val="en-US"/>
+              </w:rPr>
+              <w:t>S</w:t>
+            </w:r>
+            <w:r>
+              <w:rPr>
+                <w:b/>
+                <w:color w:val="auto"/>
+                <w:lang w:val="en-US"/>
+              </w:rPr>
+              <w:t>kills:</w:t>
+            </w:r>
+          </w:p>
+          <w:p>
+            <w:pPr>
+              <w:ind w:left="213"/>
+              <w:rPr>
+                <w:b/>
+                <w:color w:val="auto"/>
+                <w:lang w:val="en-US"/>
+              </w:rPr>
+            </w:pPr>
+            <w:r>
+              <w:rPr>
+                <w:i/>
+                <w:color w:val="595959" w:themeColor="text1" w:themeTint="A6"/>
+                <w:lang w:val="en-US"/>
+              </w:rPr>
+              <w:t>Unity, game design, game development, Microsoft Emotion Detector API</w:t>
             </w:r>
           </w:p>
         </w:tc>
@@ -2676,7 +3276,7 @@
       </w:tblGrid>
       <w:tr>
         <w:trPr>
-          <w:trHeight w:val="487"/>
+          <w:trHeight w:val="226"/>
         </w:trPr>
         <w:tc>
           <w:tcPr>
@@ -2733,15 +3333,15 @@
           <w:p>
             <w:pPr>
               <w:rPr>
-                <w:b/>
-                <w:color w:val="auto"/>
-                <w:lang w:val="en-US"/>
-              </w:rPr>
-            </w:pPr>
-            <w:r>
-              <w:rPr>
-                <w:b/>
-                <w:color w:val="auto"/>
+                <w:i/>
+                <w:color w:val="595959" w:themeColor="text1" w:themeTint="A6"/>
+                <w:lang w:val="en-US"/>
+              </w:rPr>
+            </w:pPr>
+            <w:r>
+              <w:rPr>
+                <w:i/>
+                <w:color w:val="595959" w:themeColor="text1" w:themeTint="A6"/>
                 <w:lang w:val="en-US"/>
               </w:rPr>
               <w:t>Pursuing Master’s degree in Financial Computing</w:t>
@@ -2757,11 +3357,19 @@
             </w:pPr>
             <w:r>
               <w:rPr>
-                <w:b/>
-                <w:color w:val="auto"/>
-                <w:lang w:val="en-US"/>
-              </w:rPr>
-              <w:t xml:space="preserve">University POLITEHNICA of Bucharest – </w:t>
+                <w:i/>
+                <w:color w:val="595959" w:themeColor="text1" w:themeTint="A6"/>
+                <w:lang w:val="en-US"/>
+              </w:rPr>
+              <w:t>University POLITEHNICA of Bucharest</w:t>
+            </w:r>
+            <w:r>
+              <w:rPr>
+                <w:b/>
+                <w:color w:val="auto"/>
+                <w:lang w:val="en-US"/>
+              </w:rPr>
+              <w:t xml:space="preserve"> – </w:t>
             </w:r>
             <w:r>
               <w:rPr>
@@ -2776,7 +3384,7 @@
       </w:tr>
       <w:tr>
         <w:trPr>
-          <w:trHeight w:val="487"/>
+          <w:trHeight w:val="154"/>
         </w:trPr>
         <w:tc>
           <w:tcPr>
@@ -2833,43 +3441,53 @@
           <w:p>
             <w:pPr>
               <w:rPr>
-                <w:b/>
-                <w:color w:val="auto"/>
-                <w:lang w:val="en-US"/>
-              </w:rPr>
-            </w:pPr>
-            <w:r>
-              <w:rPr>
-                <w:b/>
-                <w:color w:val="auto"/>
-                <w:lang w:val="en-US"/>
-              </w:rPr>
-              <w:t>Psycho-pedagogical module, Level I</w:t>
-            </w:r>
-            <w:r>
-              <w:rPr>
-                <w:b/>
-                <w:color w:val="auto"/>
-                <w:lang w:val="en-US"/>
-              </w:rPr>
-              <w:t>I</w:t>
-            </w:r>
-          </w:p>
-          <w:p>
-            <w:pPr>
-              <w:rPr>
-                <w:b/>
-                <w:color w:val="auto"/>
-                <w:lang w:val="en-US"/>
-              </w:rPr>
-            </w:pPr>
-            <w:r>
-              <w:rPr>
-                <w:b/>
-                <w:color w:val="auto"/>
-                <w:lang w:val="en-US"/>
-              </w:rPr>
-              <w:t xml:space="preserve">University POLITEHNICA of Bucharest – </w:t>
+                <w:i/>
+                <w:color w:val="595959" w:themeColor="text1" w:themeTint="A6"/>
+                <w:lang w:val="en-US"/>
+              </w:rPr>
+            </w:pPr>
+            <w:r>
+              <w:rPr>
+                <w:i/>
+                <w:color w:val="595959" w:themeColor="text1" w:themeTint="A6"/>
+                <w:lang w:val="en-US"/>
+              </w:rPr>
+              <w:t>Psycho-pedagogical module, Level II</w:t>
+            </w:r>
+          </w:p>
+          <w:p>
+            <w:pPr>
+              <w:rPr>
+                <w:b/>
+                <w:color w:val="auto"/>
+                <w:lang w:val="en-US"/>
+              </w:rPr>
+            </w:pPr>
+            <w:r>
+              <w:rPr>
+                <w:i/>
+                <w:color w:val="595959" w:themeColor="text1" w:themeTint="A6"/>
+                <w:lang w:val="en-US"/>
+              </w:rPr>
+              <w:t>University POLITEHNICA of Bu</w:t>
+            </w:r>
+            <w:bookmarkStart w:id="0" w:name="_GoBack"/>
+            <w:bookmarkEnd w:id="0"/>
+            <w:r>
+              <w:rPr>
+                <w:i/>
+                <w:color w:val="595959" w:themeColor="text1" w:themeTint="A6"/>
+                <w:lang w:val="en-US"/>
+              </w:rPr>
+              <w:t>charest</w:t>
+            </w:r>
+            <w:r>
+              <w:rPr>
+                <w:b/>
+                <w:color w:val="auto"/>
+                <w:lang w:val="en-US"/>
+              </w:rPr>
+              <w:t xml:space="preserve"> – </w:t>
             </w:r>
             <w:r>
               <w:rPr>
@@ -2884,7 +3502,7 @@
       </w:tr>
       <w:tr>
         <w:trPr>
-          <w:trHeight w:val="487"/>
+          <w:trHeight w:val="50"/>
         </w:trPr>
         <w:tc>
           <w:tcPr>
@@ -2935,15 +3553,15 @@
           <w:p>
             <w:pPr>
               <w:rPr>
-                <w:b/>
-                <w:color w:val="auto"/>
-                <w:lang w:val="en-US"/>
-              </w:rPr>
-            </w:pPr>
-            <w:r>
-              <w:rPr>
-                <w:b/>
-                <w:color w:val="auto"/>
+                <w:i/>
+                <w:color w:val="595959" w:themeColor="text1" w:themeTint="A6"/>
+                <w:lang w:val="en-US"/>
+              </w:rPr>
+            </w:pPr>
+            <w:r>
+              <w:rPr>
+                <w:i/>
+                <w:color w:val="595959" w:themeColor="text1" w:themeTint="A6"/>
                 <w:lang w:val="en-US"/>
               </w:rPr>
               <w:t>Bachelor’s degree in Computer Science</w:t>
@@ -2967,11 +3585,19 @@
             </w:pPr>
             <w:r>
               <w:rPr>
-                <w:b/>
-                <w:color w:val="auto"/>
-                <w:lang w:val="en-US"/>
-              </w:rPr>
-              <w:t xml:space="preserve">University POLITEHNICA of Bucharest – </w:t>
+                <w:i/>
+                <w:color w:val="595959" w:themeColor="text1" w:themeTint="A6"/>
+                <w:lang w:val="en-US"/>
+              </w:rPr>
+              <w:t>University POLITEHNICA of Bucharest</w:t>
+            </w:r>
+            <w:r>
+              <w:rPr>
+                <w:b/>
+                <w:color w:val="auto"/>
+                <w:lang w:val="en-US"/>
+              </w:rPr>
+              <w:t xml:space="preserve"> – </w:t>
             </w:r>
             <w:r>
               <w:rPr>
@@ -2986,7 +3612,7 @@
       </w:tr>
       <w:tr>
         <w:trPr>
-          <w:trHeight w:val="487"/>
+          <w:trHeight w:val="102"/>
         </w:trPr>
         <w:tc>
           <w:tcPr>
@@ -3019,15 +3645,15 @@
           <w:p>
             <w:pPr>
               <w:rPr>
-                <w:b/>
-                <w:color w:val="auto"/>
-                <w:lang w:val="en-US"/>
-              </w:rPr>
-            </w:pPr>
-            <w:r>
-              <w:rPr>
-                <w:b/>
-                <w:color w:val="auto"/>
+                <w:i/>
+                <w:color w:val="595959" w:themeColor="text1" w:themeTint="A6"/>
+                <w:lang w:val="en-US"/>
+              </w:rPr>
+            </w:pPr>
+            <w:r>
+              <w:rPr>
+                <w:i/>
+                <w:color w:val="595959" w:themeColor="text1" w:themeTint="A6"/>
                 <w:lang w:val="en-US"/>
               </w:rPr>
               <w:t>Psycho-pedagogical module, Level I</w:t>
@@ -3043,11 +3669,19 @@
             </w:pPr>
             <w:r>
               <w:rPr>
-                <w:b/>
-                <w:color w:val="auto"/>
-                <w:lang w:val="en-US"/>
-              </w:rPr>
-              <w:t xml:space="preserve">University POLITEHNICA of Bucharest – </w:t>
+                <w:i/>
+                <w:color w:val="595959" w:themeColor="text1" w:themeTint="A6"/>
+                <w:lang w:val="en-US"/>
+              </w:rPr>
+              <w:t>University POLITEHNICA of Bucharest</w:t>
+            </w:r>
+            <w:r>
+              <w:rPr>
+                <w:b/>
+                <w:color w:val="auto"/>
+                <w:lang w:val="en-US"/>
+              </w:rPr>
+              <w:t xml:space="preserve"> – </w:t>
             </w:r>
             <w:r>
               <w:rPr>
@@ -3062,7 +3696,7 @@
       </w:tr>
       <w:tr>
         <w:trPr>
-          <w:trHeight w:val="298"/>
+          <w:trHeight w:val="26"/>
         </w:trPr>
         <w:tc>
           <w:tcPr>
@@ -3106,13 +3740,21 @@
                 <w:color w:val="auto"/>
                 <w:lang w:val="en-US"/>
               </w:rPr>
-              <w:t xml:space="preserve">„Mihai </w:t>
+              <w:t>„</w:t>
+            </w:r>
+            <w:r>
+              <w:rPr>
+                <w:i/>
+                <w:color w:val="595959" w:themeColor="text1" w:themeTint="A6"/>
+                <w:lang w:val="en-US"/>
+              </w:rPr>
+              <w:t xml:space="preserve">Mihai </w:t>
             </w:r>
             <w:proofErr w:type="spellStart"/>
             <w:r>
               <w:rPr>
-                <w:b/>
-                <w:color w:val="auto"/>
+                <w:i/>
+                <w:color w:val="595959" w:themeColor="text1" w:themeTint="A6"/>
                 <w:lang w:val="en-US"/>
               </w:rPr>
               <w:t>Viteazul</w:t>
@@ -3120,11 +3762,19 @@
             <w:proofErr w:type="spellEnd"/>
             <w:r>
               <w:rPr>
-                <w:b/>
-                <w:color w:val="auto"/>
-                <w:lang w:val="en-US"/>
-              </w:rPr>
-              <w:t xml:space="preserve">” National College, Bucharest – </w:t>
+                <w:i/>
+                <w:color w:val="595959" w:themeColor="text1" w:themeTint="A6"/>
+                <w:lang w:val="en-US"/>
+              </w:rPr>
+              <w:t>” National College, Bucharest</w:t>
+            </w:r>
+            <w:r>
+              <w:rPr>
+                <w:b/>
+                <w:color w:val="auto"/>
+                <w:lang w:val="en-US"/>
+              </w:rPr>
+              <w:t xml:space="preserve"> – </w:t>
             </w:r>
             <w:r>
               <w:rPr>
@@ -3192,7 +3842,7 @@
       </w:tblGrid>
       <w:tr>
         <w:trPr>
-          <w:trHeight w:val="218"/>
+          <w:trHeight w:val="190"/>
         </w:trPr>
         <w:tc>
           <w:tcPr>
@@ -3225,15 +3875,15 @@
           <w:p>
             <w:pPr>
               <w:rPr>
-                <w:b/>
-                <w:color w:val="auto"/>
-                <w:lang w:val="en-US"/>
-              </w:rPr>
-            </w:pPr>
-            <w:r>
-              <w:rPr>
-                <w:b/>
-                <w:color w:val="auto"/>
+                <w:i/>
+                <w:color w:val="595959" w:themeColor="text1" w:themeTint="A6"/>
+                <w:lang w:val="en-US"/>
+              </w:rPr>
+            </w:pPr>
+            <w:r>
+              <w:rPr>
+                <w:i/>
+                <w:color w:val="595959" w:themeColor="text1" w:themeTint="A6"/>
                 <w:lang w:val="en-US"/>
               </w:rPr>
               <w:t xml:space="preserve">Silver Medal and Mention in the National Physics Olympiad, DRM </w:t>
@@ -3241,8 +3891,8 @@
             <w:proofErr w:type="spellStart"/>
             <w:r>
               <w:rPr>
-                <w:b/>
-                <w:color w:val="auto"/>
+                <w:i/>
+                <w:color w:val="595959" w:themeColor="text1" w:themeTint="A6"/>
                 <w:lang w:val="en-US"/>
               </w:rPr>
               <w:t>Draxlmaier</w:t>
@@ -3250,11 +3900,356 @@
             <w:proofErr w:type="spellEnd"/>
             <w:r>
               <w:rPr>
-                <w:b/>
-                <w:color w:val="auto"/>
+                <w:i/>
+                <w:color w:val="595959" w:themeColor="text1" w:themeTint="A6"/>
                 <w:lang w:val="en-US"/>
               </w:rPr>
               <w:t xml:space="preserve"> Romania's prize for the best experimental work and Bucharest City Council's Diploma of Excellence</w:t>
+            </w:r>
+          </w:p>
+        </w:tc>
+      </w:tr>
+      <w:tr>
+        <w:trPr>
+          <w:trHeight w:val="118"/>
+        </w:trPr>
+        <w:tc>
+          <w:tcPr>
+            <w:tcW w:w="2628" w:type="dxa"/>
+          </w:tcPr>
+          <w:p>
+            <w:pPr>
+              <w:ind w:right="0"/>
+              <w:jc w:val="center"/>
+              <w:rPr>
+                <w:b/>
+                <w:color w:val="auto"/>
+                <w:lang w:val="en-US"/>
+              </w:rPr>
+            </w:pPr>
+            <w:r>
+              <w:rPr>
+                <w:b/>
+                <w:color w:val="auto"/>
+                <w:lang w:val="en-US"/>
+              </w:rPr>
+              <w:t>2011</w:t>
+            </w:r>
+          </w:p>
+        </w:tc>
+        <w:tc>
+          <w:tcPr>
+            <w:tcW w:w="8370" w:type="dxa"/>
+          </w:tcPr>
+          <w:p>
+            <w:pPr>
+              <w:rPr>
+                <w:i/>
+                <w:color w:val="595959" w:themeColor="text1" w:themeTint="A6"/>
+                <w:lang w:val="en-US"/>
+              </w:rPr>
+            </w:pPr>
+            <w:r>
+              <w:rPr>
+                <w:i/>
+                <w:color w:val="595959" w:themeColor="text1" w:themeTint="A6"/>
+                <w:lang w:val="en-US"/>
+              </w:rPr>
+              <w:t>First Prize in National Informatics Contest "</w:t>
+            </w:r>
+            <w:proofErr w:type="spellStart"/>
+            <w:r>
+              <w:rPr>
+                <w:i/>
+                <w:color w:val="595959" w:themeColor="text1" w:themeTint="A6"/>
+                <w:lang w:val="en-US"/>
+              </w:rPr>
+              <w:t>Urmasii</w:t>
+            </w:r>
+            <w:proofErr w:type="spellEnd"/>
+            <w:r>
+              <w:rPr>
+                <w:i/>
+                <w:color w:val="595959" w:themeColor="text1" w:themeTint="A6"/>
+                <w:lang w:val="en-US"/>
+              </w:rPr>
+              <w:t xml:space="preserve"> </w:t>
+            </w:r>
+            <w:proofErr w:type="spellStart"/>
+            <w:r>
+              <w:rPr>
+                <w:i/>
+                <w:color w:val="595959" w:themeColor="text1" w:themeTint="A6"/>
+                <w:lang w:val="en-US"/>
+              </w:rPr>
+              <w:t>lui</w:t>
+            </w:r>
+            <w:proofErr w:type="spellEnd"/>
+            <w:r>
+              <w:rPr>
+                <w:i/>
+                <w:color w:val="595959" w:themeColor="text1" w:themeTint="A6"/>
+                <w:lang w:val="en-US"/>
+              </w:rPr>
+              <w:t xml:space="preserve"> </w:t>
+            </w:r>
+            <w:proofErr w:type="spellStart"/>
+            <w:r>
+              <w:rPr>
+                <w:i/>
+                <w:color w:val="595959" w:themeColor="text1" w:themeTint="A6"/>
+                <w:lang w:val="en-US"/>
+              </w:rPr>
+              <w:t>Moisil</w:t>
+            </w:r>
+            <w:proofErr w:type="spellEnd"/>
+            <w:r>
+              <w:rPr>
+                <w:i/>
+                <w:color w:val="595959" w:themeColor="text1" w:themeTint="A6"/>
+                <w:lang w:val="en-US"/>
+              </w:rPr>
+              <w:t>" and Bucharest City Council's Diploma of Excellence</w:t>
+            </w:r>
+          </w:p>
+        </w:tc>
+      </w:tr>
+      <w:tr>
+        <w:trPr>
+          <w:trHeight w:val="17"/>
+        </w:trPr>
+        <w:tc>
+          <w:tcPr>
+            <w:tcW w:w="2628" w:type="dxa"/>
+          </w:tcPr>
+          <w:p>
+            <w:pPr>
+              <w:ind w:right="0"/>
+              <w:jc w:val="center"/>
+              <w:rPr>
+                <w:b/>
+                <w:color w:val="auto"/>
+                <w:lang w:val="en-US"/>
+              </w:rPr>
+            </w:pPr>
+            <w:r>
+              <w:rPr>
+                <w:b/>
+                <w:color w:val="auto"/>
+                <w:lang w:val="en-US"/>
+              </w:rPr>
+              <w:t>2011</w:t>
+            </w:r>
+          </w:p>
+        </w:tc>
+        <w:tc>
+          <w:tcPr>
+            <w:tcW w:w="8370" w:type="dxa"/>
+          </w:tcPr>
+          <w:p>
+            <w:pPr>
+              <w:rPr>
+                <w:i/>
+                <w:color w:val="595959" w:themeColor="text1" w:themeTint="A6"/>
+                <w:lang w:val="en-US"/>
+              </w:rPr>
+            </w:pPr>
+            <w:r>
+              <w:rPr>
+                <w:i/>
+                <w:color w:val="595959" w:themeColor="text1" w:themeTint="A6"/>
+                <w:lang w:val="en-US"/>
+              </w:rPr>
+              <w:t>First Prize in National Informatics Contest "Tudor Sorin"</w:t>
+            </w:r>
+          </w:p>
+        </w:tc>
+      </w:tr>
+      <w:tr>
+        <w:trPr>
+          <w:trHeight w:val="17"/>
+        </w:trPr>
+        <w:tc>
+          <w:tcPr>
+            <w:tcW w:w="2628" w:type="dxa"/>
+          </w:tcPr>
+          <w:p>
+            <w:pPr>
+              <w:ind w:right="0"/>
+              <w:jc w:val="center"/>
+              <w:rPr>
+                <w:b/>
+                <w:color w:val="auto"/>
+                <w:lang w:val="en-US"/>
+              </w:rPr>
+            </w:pPr>
+            <w:r>
+              <w:rPr>
+                <w:b/>
+                <w:color w:val="auto"/>
+                <w:lang w:val="en-US"/>
+              </w:rPr>
+              <w:t>2010</w:t>
+            </w:r>
+          </w:p>
+        </w:tc>
+        <w:tc>
+          <w:tcPr>
+            <w:tcW w:w="8370" w:type="dxa"/>
+          </w:tcPr>
+          <w:p>
+            <w:pPr>
+              <w:rPr>
+                <w:i/>
+                <w:color w:val="595959" w:themeColor="text1" w:themeTint="A6"/>
+                <w:lang w:val="en-US"/>
+              </w:rPr>
+            </w:pPr>
+            <w:r>
+              <w:rPr>
+                <w:i/>
+                <w:color w:val="595959" w:themeColor="text1" w:themeTint="A6"/>
+                <w:lang w:val="en-US"/>
+              </w:rPr>
+              <w:t>Mention in Associated I.M.A.C (International Mathematical "ARHIMEDE" Contest), 4th Edition</w:t>
+            </w:r>
+          </w:p>
+        </w:tc>
+      </w:tr>
+      <w:tr>
+        <w:trPr>
+          <w:trHeight w:val="17"/>
+        </w:trPr>
+        <w:tc>
+          <w:tcPr>
+            <w:tcW w:w="2628" w:type="dxa"/>
+          </w:tcPr>
+          <w:p>
+            <w:pPr>
+              <w:ind w:right="0"/>
+              <w:jc w:val="center"/>
+              <w:rPr>
+                <w:b/>
+                <w:color w:val="auto"/>
+                <w:lang w:val="en-US"/>
+              </w:rPr>
+            </w:pPr>
+            <w:r>
+              <w:rPr>
+                <w:b/>
+                <w:color w:val="auto"/>
+                <w:lang w:val="en-US"/>
+              </w:rPr>
+              <w:t>2009</w:t>
+            </w:r>
+          </w:p>
+        </w:tc>
+        <w:tc>
+          <w:tcPr>
+            <w:tcW w:w="8370" w:type="dxa"/>
+          </w:tcPr>
+          <w:p>
+            <w:pPr>
+              <w:rPr>
+                <w:i/>
+                <w:color w:val="595959" w:themeColor="text1" w:themeTint="A6"/>
+                <w:lang w:val="en-US"/>
+              </w:rPr>
+            </w:pPr>
+            <w:r>
+              <w:rPr>
+                <w:i/>
+                <w:color w:val="595959" w:themeColor="text1" w:themeTint="A6"/>
+                <w:lang w:val="en-US"/>
+              </w:rPr>
+              <w:t xml:space="preserve">Special Mention in the National Chemistry Contest "Raluca </w:t>
+            </w:r>
+            <w:proofErr w:type="spellStart"/>
+            <w:r>
+              <w:rPr>
+                <w:i/>
+                <w:color w:val="595959" w:themeColor="text1" w:themeTint="A6"/>
+                <w:lang w:val="en-US"/>
+              </w:rPr>
+              <w:t>Ripan</w:t>
+            </w:r>
+            <w:proofErr w:type="spellEnd"/>
+            <w:r>
+              <w:rPr>
+                <w:i/>
+                <w:color w:val="595959" w:themeColor="text1" w:themeTint="A6"/>
+                <w:lang w:val="en-US"/>
+              </w:rPr>
+              <w:t>"</w:t>
+            </w:r>
+          </w:p>
+        </w:tc>
+      </w:tr>
+      <w:tr>
+        <w:trPr>
+          <w:trHeight w:val="17"/>
+        </w:trPr>
+        <w:tc>
+          <w:tcPr>
+            <w:tcW w:w="2628" w:type="dxa"/>
+          </w:tcPr>
+          <w:p>
+            <w:pPr>
+              <w:ind w:right="0"/>
+              <w:jc w:val="center"/>
+              <w:rPr>
+                <w:b/>
+                <w:color w:val="auto"/>
+                <w:lang w:val="en-US"/>
+              </w:rPr>
+            </w:pPr>
+            <w:r>
+              <w:rPr>
+                <w:b/>
+                <w:color w:val="auto"/>
+                <w:lang w:val="en-US"/>
+              </w:rPr>
+              <w:t>2007</w:t>
+            </w:r>
+          </w:p>
+        </w:tc>
+        <w:tc>
+          <w:tcPr>
+            <w:tcW w:w="8370" w:type="dxa"/>
+          </w:tcPr>
+          <w:p>
+            <w:pPr>
+              <w:rPr>
+                <w:i/>
+                <w:color w:val="595959" w:themeColor="text1" w:themeTint="A6"/>
+                <w:lang w:val="en-US"/>
+              </w:rPr>
+            </w:pPr>
+            <w:r>
+              <w:rPr>
+                <w:i/>
+                <w:color w:val="595959" w:themeColor="text1" w:themeTint="A6"/>
+                <w:lang w:val="en-US"/>
+              </w:rPr>
+              <w:t xml:space="preserve">Silver Medal and Mention in the National Mathematics Olympiad and "Mihai </w:t>
+            </w:r>
+            <w:proofErr w:type="spellStart"/>
+            <w:r>
+              <w:rPr>
+                <w:i/>
+                <w:color w:val="595959" w:themeColor="text1" w:themeTint="A6"/>
+                <w:lang w:val="en-US"/>
+              </w:rPr>
+              <w:t>Botez</w:t>
+            </w:r>
+            <w:proofErr w:type="spellEnd"/>
+            <w:r>
+              <w:rPr>
+                <w:i/>
+                <w:color w:val="595959" w:themeColor="text1" w:themeTint="A6"/>
+                <w:lang w:val="en-US"/>
+              </w:rPr>
+              <w:t>" Special Prize</w:t>
             </w:r>
           </w:p>
         </w:tc>
@@ -3283,7 +4278,7 @@
                 <w:color w:val="auto"/>
                 <w:lang w:val="en-US"/>
               </w:rPr>
-              <w:t>2011</w:t>
+              <w:t>2006</w:t>
             </w:r>
           </w:p>
         </w:tc>
@@ -3294,378 +4289,33 @@
           <w:p>
             <w:pPr>
               <w:rPr>
-                <w:b/>
-                <w:color w:val="auto"/>
-                <w:lang w:val="en-US"/>
-              </w:rPr>
-            </w:pPr>
-            <w:r>
-              <w:rPr>
-                <w:b/>
-                <w:color w:val="auto"/>
-                <w:lang w:val="en-US"/>
-              </w:rPr>
-              <w:t>First Prize in National Informatics Contest "</w:t>
+                <w:i/>
+                <w:color w:val="595959" w:themeColor="text1" w:themeTint="A6"/>
+                <w:lang w:val="en-US"/>
+              </w:rPr>
+            </w:pPr>
+            <w:r>
+              <w:rPr>
+                <w:i/>
+                <w:color w:val="595959" w:themeColor="text1" w:themeTint="A6"/>
+                <w:lang w:val="en-US"/>
+              </w:rPr>
+              <w:t xml:space="preserve">Mention in National </w:t>
             </w:r>
             <w:proofErr w:type="spellStart"/>
             <w:r>
               <w:rPr>
-                <w:b/>
-                <w:color w:val="auto"/>
-                <w:lang w:val="en-US"/>
-              </w:rPr>
-              <w:t>Urmasii</w:t>
+                <w:i/>
+                <w:color w:val="595959" w:themeColor="text1" w:themeTint="A6"/>
+                <w:lang w:val="en-US"/>
+              </w:rPr>
+              <w:t>EuroJunior</w:t>
             </w:r>
             <w:proofErr w:type="spellEnd"/>
             <w:r>
               <w:rPr>
-                <w:b/>
-                <w:color w:val="auto"/>
-                <w:lang w:val="en-US"/>
-              </w:rPr>
-              <w:t xml:space="preserve"> </w:t>
-            </w:r>
-            <w:proofErr w:type="spellStart"/>
-            <w:r>
-              <w:rPr>
-                <w:b/>
-                <w:color w:val="auto"/>
-                <w:lang w:val="en-US"/>
-              </w:rPr>
-              <w:t>lui</w:t>
-            </w:r>
-            <w:proofErr w:type="spellEnd"/>
-            <w:r>
-              <w:rPr>
-                <w:b/>
-                <w:color w:val="auto"/>
-                <w:lang w:val="en-US"/>
-              </w:rPr>
-              <w:t xml:space="preserve"> </w:t>
-            </w:r>
-            <w:proofErr w:type="spellStart"/>
-            <w:r>
-              <w:rPr>
-                <w:b/>
-                <w:color w:val="auto"/>
-                <w:lang w:val="en-US"/>
-              </w:rPr>
-              <w:t>Moisil</w:t>
-            </w:r>
-            <w:proofErr w:type="spellEnd"/>
-            <w:r>
-              <w:rPr>
-                <w:b/>
-                <w:color w:val="auto"/>
-                <w:lang w:val="en-US"/>
-              </w:rPr>
-              <w:t>" and Bucharest City Council's Diploma of Excellence</w:t>
-            </w:r>
-          </w:p>
-        </w:tc>
-      </w:tr>
-      <w:tr>
-        <w:trPr>
-          <w:trHeight w:val="218"/>
-        </w:trPr>
-        <w:tc>
-          <w:tcPr>
-            <w:tcW w:w="2628" w:type="dxa"/>
-          </w:tcPr>
-          <w:p>
-            <w:pPr>
-              <w:ind w:right="0"/>
-              <w:jc w:val="center"/>
-              <w:rPr>
-                <w:b/>
-                <w:color w:val="auto"/>
-                <w:lang w:val="en-US"/>
-              </w:rPr>
-            </w:pPr>
-            <w:r>
-              <w:rPr>
-                <w:b/>
-                <w:color w:val="auto"/>
-                <w:lang w:val="en-US"/>
-              </w:rPr>
-              <w:t>2011</w:t>
-            </w:r>
-          </w:p>
-        </w:tc>
-        <w:tc>
-          <w:tcPr>
-            <w:tcW w:w="8370" w:type="dxa"/>
-          </w:tcPr>
-          <w:p>
-            <w:pPr>
-              <w:rPr>
-                <w:b/>
-                <w:color w:val="auto"/>
-                <w:lang w:val="en-US"/>
-              </w:rPr>
-            </w:pPr>
-            <w:r>
-              <w:rPr>
-                <w:b/>
-                <w:color w:val="auto"/>
-                <w:lang w:val="en-US"/>
-              </w:rPr>
-              <w:t>First Prize in National Informatics Contest "Tudor Sorin"</w:t>
-            </w:r>
-          </w:p>
-        </w:tc>
-      </w:tr>
-      <w:tr>
-        <w:trPr>
-          <w:trHeight w:val="415"/>
-        </w:trPr>
-        <w:tc>
-          <w:tcPr>
-            <w:tcW w:w="2628" w:type="dxa"/>
-          </w:tcPr>
-          <w:p>
-            <w:pPr>
-              <w:ind w:right="0"/>
-              <w:jc w:val="center"/>
-              <w:rPr>
-                <w:b/>
-                <w:color w:val="auto"/>
-                <w:lang w:val="en-US"/>
-              </w:rPr>
-            </w:pPr>
-            <w:r>
-              <w:rPr>
-                <w:b/>
-                <w:color w:val="auto"/>
-                <w:lang w:val="en-US"/>
-              </w:rPr>
-              <w:t>2010</w:t>
-            </w:r>
-          </w:p>
-        </w:tc>
-        <w:tc>
-          <w:tcPr>
-            <w:tcW w:w="8370" w:type="dxa"/>
-          </w:tcPr>
-          <w:p>
-            <w:pPr>
-              <w:rPr>
-                <w:b/>
-                <w:color w:val="auto"/>
-                <w:lang w:val="en-US"/>
-              </w:rPr>
-            </w:pPr>
-            <w:r>
-              <w:rPr>
-                <w:b/>
-                <w:color w:val="auto"/>
-                <w:lang w:val="en-US"/>
-              </w:rPr>
-              <w:t>Mention in Associated I.M.A.C (International Mathematical "ARHIMEDE" Contest), 4th Edition</w:t>
-            </w:r>
-          </w:p>
-        </w:tc>
-      </w:tr>
-      <w:tr>
-        <w:trPr>
-          <w:trHeight w:val="73"/>
-        </w:trPr>
-        <w:tc>
-          <w:tcPr>
-            <w:tcW w:w="2628" w:type="dxa"/>
-          </w:tcPr>
-          <w:p>
-            <w:pPr>
-              <w:ind w:right="0"/>
-              <w:jc w:val="center"/>
-              <w:rPr>
-                <w:b/>
-                <w:color w:val="auto"/>
-                <w:lang w:val="en-US"/>
-              </w:rPr>
-            </w:pPr>
-            <w:r>
-              <w:rPr>
-                <w:b/>
-                <w:color w:val="auto"/>
-                <w:lang w:val="en-US"/>
-              </w:rPr>
-              <w:t>2009</w:t>
-            </w:r>
-          </w:p>
-        </w:tc>
-        <w:tc>
-          <w:tcPr>
-            <w:tcW w:w="8370" w:type="dxa"/>
-          </w:tcPr>
-          <w:p>
-            <w:pPr>
-              <w:rPr>
-                <w:b/>
-                <w:color w:val="auto"/>
-                <w:lang w:val="en-US"/>
-              </w:rPr>
-            </w:pPr>
-            <w:r>
-              <w:rPr>
-                <w:b/>
-                <w:color w:val="auto"/>
-                <w:lang w:val="en-US"/>
-              </w:rPr>
-              <w:t xml:space="preserve">Special Mention in the National Chemistry Contest "Raluca </w:t>
-            </w:r>
-            <w:proofErr w:type="spellStart"/>
-            <w:r>
-              <w:rPr>
-                <w:b/>
-                <w:color w:val="auto"/>
-                <w:lang w:val="en-US"/>
-              </w:rPr>
-              <w:t>Ripan</w:t>
-            </w:r>
-            <w:proofErr w:type="spellEnd"/>
-            <w:r>
-              <w:rPr>
-                <w:b/>
-                <w:color w:val="auto"/>
-                <w:lang w:val="en-US"/>
-              </w:rPr>
-              <w:t>"</w:t>
-            </w:r>
-          </w:p>
-        </w:tc>
-      </w:tr>
-      <w:tr>
-        <w:trPr>
-          <w:trHeight w:val="325"/>
-        </w:trPr>
-        <w:tc>
-          <w:tcPr>
-            <w:tcW w:w="2628" w:type="dxa"/>
-          </w:tcPr>
-          <w:p>
-            <w:pPr>
-              <w:ind w:right="0"/>
-              <w:jc w:val="center"/>
-              <w:rPr>
-                <w:b/>
-                <w:color w:val="auto"/>
-                <w:lang w:val="en-US"/>
-              </w:rPr>
-            </w:pPr>
-            <w:r>
-              <w:rPr>
-                <w:b/>
-                <w:color w:val="auto"/>
-                <w:lang w:val="en-US"/>
-              </w:rPr>
-              <w:t>2007</w:t>
-            </w:r>
-          </w:p>
-        </w:tc>
-        <w:tc>
-          <w:tcPr>
-            <w:tcW w:w="8370" w:type="dxa"/>
-          </w:tcPr>
-          <w:p>
-            <w:pPr>
-              <w:rPr>
-                <w:i/>
-                <w:color w:val="auto"/>
-                <w:lang w:val="en-US"/>
-              </w:rPr>
-            </w:pPr>
-            <w:r>
-              <w:rPr>
-                <w:b/>
-                <w:color w:val="auto"/>
-                <w:lang w:val="en-US"/>
-              </w:rPr>
-              <w:t xml:space="preserve">Silver Medal and Mention in the National Mathematics Olympiad and "Mihai </w:t>
-            </w:r>
-            <w:proofErr w:type="spellStart"/>
-            <w:r>
-              <w:rPr>
-                <w:b/>
-                <w:color w:val="auto"/>
-                <w:lang w:val="en-US"/>
-              </w:rPr>
-              <w:t>Botez</w:t>
-            </w:r>
-            <w:proofErr w:type="spellEnd"/>
-            <w:r>
-              <w:rPr>
-                <w:b/>
-                <w:color w:val="auto"/>
-                <w:lang w:val="en-US"/>
-              </w:rPr>
-              <w:t>" Special Prize</w:t>
-            </w:r>
-          </w:p>
-        </w:tc>
-      </w:tr>
-      <w:tr>
-        <w:trPr>
-          <w:trHeight w:val="218"/>
-        </w:trPr>
-        <w:tc>
-          <w:tcPr>
-            <w:tcW w:w="2628" w:type="dxa"/>
-          </w:tcPr>
-          <w:p>
-            <w:pPr>
-              <w:ind w:right="0"/>
-              <w:jc w:val="center"/>
-              <w:rPr>
-                <w:b/>
-                <w:color w:val="auto"/>
-                <w:lang w:val="en-US"/>
-              </w:rPr>
-            </w:pPr>
-            <w:r>
-              <w:rPr>
-                <w:b/>
-                <w:color w:val="auto"/>
-                <w:lang w:val="en-US"/>
-              </w:rPr>
-              <w:t>2006</w:t>
-            </w:r>
-          </w:p>
-        </w:tc>
-        <w:tc>
-          <w:tcPr>
-            <w:tcW w:w="8370" w:type="dxa"/>
-          </w:tcPr>
-          <w:p>
-            <w:pPr>
-              <w:rPr>
-                <w:i/>
-                <w:color w:val="595959" w:themeColor="text1" w:themeTint="A6"/>
-                <w:lang w:val="en-US"/>
-              </w:rPr>
-            </w:pPr>
-            <w:r>
-              <w:rPr>
-                <w:b/>
-                <w:color w:val="auto"/>
-                <w:lang w:val="en-US"/>
-              </w:rPr>
-              <w:t xml:space="preserve">Mention in National </w:t>
-            </w:r>
-            <w:proofErr w:type="spellStart"/>
-            <w:r>
-              <w:rPr>
-                <w:b/>
-                <w:color w:val="auto"/>
-                <w:lang w:val="en-US"/>
-              </w:rPr>
-              <w:t>EuroJunior</w:t>
-            </w:r>
-            <w:proofErr w:type="spellEnd"/>
-            <w:r>
-              <w:rPr>
-                <w:b/>
-                <w:color w:val="auto"/>
+                <w:i/>
+                <w:color w:val="595959" w:themeColor="text1" w:themeTint="A6"/>
                 <w:lang w:val="en-US"/>
               </w:rPr>
               <w:t xml:space="preserve"> Program</w:t>
@@ -3684,7 +4334,7 @@
     </w:p>
     <w:sectPr>
       <w:pgSz w:w="12240" w:h="15840"/>
-      <w:pgMar w:top="180" w:right="630" w:bottom="540" w:left="863" w:header="0" w:footer="708" w:gutter="0"/>
+      <w:pgMar w:top="284" w:right="630" w:bottom="426" w:left="863" w:header="0" w:footer="708" w:gutter="0"/>
       <w:pgNumType w:start="1"/>
       <w:cols w:space="708"/>
     </w:sectPr>
@@ -4056,6 +4706,7 @@
     <w:lsdException w:name="HTML Sample" w:semiHidden="1" w:unhideWhenUsed="1"/>
     <w:lsdException w:name="HTML Typewriter" w:semiHidden="1" w:unhideWhenUsed="1"/>
     <w:lsdException w:name="HTML Variable" w:semiHidden="1" w:unhideWhenUsed="1"/>
+    <w:lsdException w:name="Normal Table" w:semiHidden="1" w:unhideWhenUsed="1"/>
     <w:lsdException w:name="annotation subject" w:semiHidden="1" w:unhideWhenUsed="1"/>
     <w:lsdException w:name="No List" w:semiHidden="1" w:unhideWhenUsed="1"/>
     <w:lsdException w:name="Outline List 1" w:semiHidden="1" w:unhideWhenUsed="1"/>
@@ -4099,8 +4750,10 @@
     <w:lsdException w:name="Table Elegant" w:semiHidden="1" w:unhideWhenUsed="1"/>
     <w:lsdException w:name="Table Professional" w:semiHidden="1" w:unhideWhenUsed="1"/>
     <w:lsdException w:name="Table Subtle 1" w:semiHidden="1" w:unhideWhenUsed="1"/>
+    <w:lsdException w:name="Table Subtle 2" w:semiHidden="1" w:unhideWhenUsed="1"/>
     <w:lsdException w:name="Table Web 1" w:semiHidden="1" w:unhideWhenUsed="1"/>
     <w:lsdException w:name="Table Web 2" w:semiHidden="1" w:unhideWhenUsed="1"/>
+    <w:lsdException w:name="Table Web 3" w:semiHidden="1" w:unhideWhenUsed="1"/>
     <w:lsdException w:name="Balloon Text" w:semiHidden="1" w:unhideWhenUsed="1"/>
     <w:lsdException w:name="Table Grid" w:uiPriority="39"/>
     <w:lsdException w:name="Table Theme" w:semiHidden="1" w:unhideWhenUsed="1"/>
@@ -4547,6 +5200,29 @@
       <w:contextualSpacing/>
     </w:pPr>
   </w:style>
+  <w:style w:type="character" w:styleId="Hyperlink">
+    <w:name w:val="Hyperlink"/>
+    <w:basedOn w:val="DefaultParagraphFont"/>
+    <w:uiPriority w:val="99"/>
+    <w:unhideWhenUsed/>
+    <w:rsid w:val="00C67C74"/>
+    <w:rPr>
+      <w:color w:val="0563C1" w:themeColor="hyperlink"/>
+      <w:u w:val="single"/>
+    </w:rPr>
+  </w:style>
+  <w:style w:type="character" w:styleId="UnresolvedMention">
+    <w:name w:val="Unresolved Mention"/>
+    <w:basedOn w:val="DefaultParagraphFont"/>
+    <w:uiPriority w:val="99"/>
+    <w:semiHidden/>
+    <w:unhideWhenUsed/>
+    <w:rsid w:val="00C67C74"/>
+    <w:rPr>
+      <w:color w:val="605E5C"/>
+      <w:shd w:val="clear" w:color="auto" w:fill="E1DFDD"/>
+    </w:rPr>
+  </w:style>
 </w:styles>
 </file>
 
@@ -4816,7 +5492,7 @@
 </file>
 
 <file path=customXml/itemProps1.xml><?xml version="1.0" encoding="utf-8"?>
-<ds:datastoreItem xmlns:ds="http://schemas.openxmlformats.org/officeDocument/2006/customXml" ds:itemID="{2C062416-7B66-42FF-9346-A44E0164AB50}">
+<ds:datastoreItem xmlns:ds="http://schemas.openxmlformats.org/officeDocument/2006/customXml" ds:itemID="{A1CBBA08-AC69-4043-A220-A88A673C7B49}">
   <ds:schemaRefs>
     <ds:schemaRef ds:uri="http://schemas.openxmlformats.org/officeDocument/2006/bibliography"/>
   </ds:schemaRefs>

</xml_diff>

<commit_message>
Update CV and webpage
</commit_message>
<xml_diff>
--- a/cv/popa-alin-cv-dec-2018.docx
+++ b/cv/popa-alin-cv-dec-2018.docx
@@ -1,29 +1,7 @@
 
 <file path=word/document.xml><?xml version="1.0" encoding="utf-8"?>
-<w:document xmlns:wpc="http://schemas.microsoft.com/office/word/2010/wordprocessingCanvas" xmlns:cx="http://schemas.microsoft.com/office/drawing/2014/chartex" xmlns:cx1="http://schemas.microsoft.com/office/drawing/2015/9/8/chartex" xmlns:mc="http://schemas.openxmlformats.org/markup-compatibility/2006" xmlns:o="urn:schemas-microsoft-com:office:office" xmlns:r="http://schemas.openxmlformats.org/officeDocument/2006/relationships" xmlns:m="http://schemas.openxmlformats.org/officeDocument/2006/math" xmlns:v="urn:schemas-microsoft-com:vml" xmlns:wp14="http://schemas.microsoft.com/office/word/2010/wordprocessingDrawing" xmlns:wp="http://schemas.openxmlformats.org/drawingml/2006/wordprocessingDrawing" xmlns:w10="urn:schemas-microsoft-com:office:word" xmlns:w="http://schemas.openxmlformats.org/wordprocessingml/2006/main" xmlns:w14="http://schemas.microsoft.com/office/word/2010/wordml" xmlns:w15="http://schemas.microsoft.com/office/word/2012/wordml" xmlns:w16se="http://schemas.microsoft.com/office/word/2015/wordml/symex" xmlns:wpg="http://schemas.microsoft.com/office/word/2010/wordprocessingGroup" xmlns:wpi="http://schemas.microsoft.com/office/word/2010/wordprocessingInk" xmlns:wne="http://schemas.microsoft.com/office/word/2006/wordml" xmlns:wps="http://schemas.microsoft.com/office/word/2010/wordprocessingShape" mc:Ignorable="w14 w15 w16se wp14">
+<w:document xmlns:wpc="http://schemas.microsoft.com/office/word/2010/wordprocessingCanvas" xmlns:cx="http://schemas.microsoft.com/office/drawing/2014/chartex" xmlns:cx1="http://schemas.microsoft.com/office/drawing/2015/9/8/chartex" xmlns:cx2="http://schemas.microsoft.com/office/drawing/2015/10/21/chartex" xmlns:cx3="http://schemas.microsoft.com/office/drawing/2016/5/9/chartex" xmlns:cx4="http://schemas.microsoft.com/office/drawing/2016/5/10/chartex" xmlns:cx5="http://schemas.microsoft.com/office/drawing/2016/5/11/chartex" xmlns:cx6="http://schemas.microsoft.com/office/drawing/2016/5/12/chartex" xmlns:cx7="http://schemas.microsoft.com/office/drawing/2016/5/13/chartex" xmlns:cx8="http://schemas.microsoft.com/office/drawing/2016/5/14/chartex" xmlns:mc="http://schemas.openxmlformats.org/markup-compatibility/2006" xmlns:aink="http://schemas.microsoft.com/office/drawing/2016/ink" xmlns:am3d="http://schemas.microsoft.com/office/drawing/2017/model3d" xmlns:o="urn:schemas-microsoft-com:office:office" xmlns:r="http://schemas.openxmlformats.org/officeDocument/2006/relationships" xmlns:m="http://schemas.openxmlformats.org/officeDocument/2006/math" xmlns:v="urn:schemas-microsoft-com:vml" xmlns:wp14="http://schemas.microsoft.com/office/word/2010/wordprocessingDrawing" xmlns:wp="http://schemas.openxmlformats.org/drawingml/2006/wordprocessingDrawing" xmlns:w10="urn:schemas-microsoft-com:office:word" xmlns:w="http://schemas.openxmlformats.org/wordprocessingml/2006/main" xmlns:w14="http://schemas.microsoft.com/office/word/2010/wordml" xmlns:w15="http://schemas.microsoft.com/office/word/2012/wordml" xmlns:w16cex="http://schemas.microsoft.com/office/word/2018/wordml/cex" xmlns:w16cid="http://schemas.microsoft.com/office/word/2016/wordml/cid" xmlns:w16="http://schemas.microsoft.com/office/word/2018/wordml" xmlns:w16se="http://schemas.microsoft.com/office/word/2015/wordml/symex" xmlns:wpg="http://schemas.microsoft.com/office/word/2010/wordprocessingGroup" xmlns:wpi="http://schemas.microsoft.com/office/word/2010/wordprocessingInk" xmlns:wne="http://schemas.microsoft.com/office/word/2006/wordml" xmlns:wps="http://schemas.microsoft.com/office/word/2010/wordprocessingShape" mc:Ignorable="w14 w15 w16se w16cid w16 w16cex wp14">
   <w:body>
-    <w:p>
-      <w:pPr>
-        <w:spacing w:before="0" w:line="24" w:lineRule="atLeast"/>
-        <w:rPr>
-          <w:rFonts w:ascii="Open Sans" w:eastAsia="Open Sans" w:hAnsi="Open Sans" w:cs="Open Sans"/>
-          <w:b/>
-          <w:color w:val="000000"/>
-          <w:sz w:val="22"/>
-          <w:lang w:val="en-US"/>
-        </w:rPr>
-      </w:pPr>
-      <w:r>
-        <w:rPr>
-          <w:b/>
-          <w:color w:val="auto"/>
-          <w:sz w:val="72"/>
-          <w:szCs w:val="72"/>
-          <w:lang w:val="en-US"/>
-        </w:rPr>
-        <w:tab/>
-      </w:r>
-    </w:p>
     <w:tbl>
       <w:tblPr>
         <w:tblStyle w:val="TableGrid"/>
@@ -195,17 +173,6 @@
         </w:rPr>
         <w:t>PROFESSIONAL EXPERIENCE</w:t>
       </w:r>
-    </w:p>
-    <w:p>
-      <w:pPr>
-        <w:spacing w:line="24" w:lineRule="atLeast"/>
-        <w:rPr>
-          <w:rFonts w:ascii="Open Sans" w:eastAsia="Open Sans" w:hAnsi="Open Sans" w:cs="Open Sans"/>
-          <w:b/>
-          <w:color w:val="2079C7"/>
-          <w:lang w:val="en-US"/>
-        </w:rPr>
-      </w:pPr>
     </w:p>
     <w:tbl>
       <w:tblPr>
@@ -257,6 +224,14 @@
               </w:rPr>
               <w:t>Software Developer</w:t>
             </w:r>
+            <w:r>
+              <w:rPr>
+                <w:b/>
+                <w:color w:val="7030A0"/>
+                <w:lang w:val="en-US"/>
+              </w:rPr>
+              <w:t xml:space="preserve"> &amp; Configuration Manager</w:t>
+            </w:r>
           </w:p>
           <w:p>
             <w:pPr>
@@ -269,23 +244,13 @@
                 <w:lang w:val="en-US"/>
               </w:rPr>
             </w:pPr>
-            <w:proofErr w:type="spellStart"/>
             <w:r>
               <w:rPr>
                 <w:b/>
                 <w:color w:val="7030A0"/>
                 <w:lang w:val="en-US"/>
               </w:rPr>
-              <w:t>Softwire</w:t>
-            </w:r>
-            <w:proofErr w:type="spellEnd"/>
-            <w:r>
-              <w:rPr>
-                <w:b/>
-                <w:color w:val="7030A0"/>
-                <w:lang w:val="en-US"/>
-              </w:rPr>
-              <w:t xml:space="preserve"> Romania</w:t>
+              <w:t>Softwire Romania</w:t>
             </w:r>
           </w:p>
           <w:p>
@@ -430,16 +395,7 @@
                 <w:color w:val="404040" w:themeColor="text1" w:themeTint="BF"/>
                 <w:lang w:val="en-US"/>
               </w:rPr>
-              <w:t>Developed a portable video player library for Roku smart-TV system, implemented Adobe analytics for Android and</w:t>
-            </w:r>
-            <w:bookmarkStart w:id="0" w:name="_GoBack"/>
-            <w:bookmarkEnd w:id="0"/>
-            <w:r>
-              <w:rPr>
-                <w:color w:val="404040" w:themeColor="text1" w:themeTint="BF"/>
-                <w:lang w:val="en-US"/>
-              </w:rPr>
-              <w:t xml:space="preserve"> HTML5 video players</w:t>
+              <w:t>Developed a portable video player library for Roku smart-TV system, implemented Adobe analytics for Android and HTML5 video players</w:t>
             </w:r>
           </w:p>
           <w:p>
@@ -456,7 +412,23 @@
                 <w:color w:val="404040" w:themeColor="text1" w:themeTint="BF"/>
                 <w:lang w:val="en-US"/>
               </w:rPr>
-              <w:t>Applied extreme programming and agile methodologies, used test driven development approach, was in charge of development, QA, code review</w:t>
+              <w:t xml:space="preserve">Applied extreme programming and agile methodologies, used test driven development approach, </w:t>
+            </w:r>
+            <w:proofErr w:type="gramStart"/>
+            <w:r>
+              <w:rPr>
+                <w:color w:val="404040" w:themeColor="text1" w:themeTint="BF"/>
+                <w:lang w:val="en-US"/>
+              </w:rPr>
+              <w:t>was in charge of</w:t>
+            </w:r>
+            <w:proofErr w:type="gramEnd"/>
+            <w:r>
+              <w:rPr>
+                <w:color w:val="404040" w:themeColor="text1" w:themeTint="BF"/>
+                <w:lang w:val="en-US"/>
+              </w:rPr>
+              <w:t xml:space="preserve"> development, QA, code review</w:t>
             </w:r>
             <w:r>
               <w:rPr>
@@ -469,6 +441,23 @@
           <w:p>
             <w:pPr>
               <w:spacing w:line="24" w:lineRule="atLeast"/>
+              <w:ind w:left="252"/>
+              <w:rPr>
+                <w:color w:val="404040" w:themeColor="text1" w:themeTint="BF"/>
+                <w:lang w:val="en-US"/>
+              </w:rPr>
+            </w:pPr>
+            <w:r>
+              <w:rPr>
+                <w:color w:val="404040" w:themeColor="text1" w:themeTint="BF"/>
+                <w:lang w:val="en-US"/>
+              </w:rPr>
+              <w:t>Managed the relationship with several departments and clients on behalf of Softwire Romania as part of the CM responsibilities</w:t>
+            </w:r>
+          </w:p>
+          <w:p>
+            <w:pPr>
+              <w:spacing w:line="24" w:lineRule="atLeast"/>
               <w:rPr>
                 <w:b/>
                 <w:color w:val="auto"/>
@@ -554,7 +543,7 @@
                 <w:color w:val="404040" w:themeColor="text1" w:themeTint="BF"/>
                 <w:lang w:val="en-US"/>
               </w:rPr>
-              <w:t xml:space="preserve">, React, React </w:t>
+              <w:t xml:space="preserve">, React, React Redux, </w:t>
             </w:r>
             <w:proofErr w:type="spellStart"/>
             <w:r>
@@ -562,7 +551,7 @@
                 <w:color w:val="404040" w:themeColor="text1" w:themeTint="BF"/>
                 <w:lang w:val="en-US"/>
               </w:rPr>
-              <w:t>Redux</w:t>
+              <w:t>Javascript</w:t>
             </w:r>
             <w:proofErr w:type="spellEnd"/>
             <w:r>
@@ -572,13 +561,34 @@
               </w:rPr>
               <w:t xml:space="preserve">, </w:t>
             </w:r>
+            <w:r>
+              <w:rPr>
+                <w:color w:val="404040" w:themeColor="text1" w:themeTint="BF"/>
+                <w:lang w:val="en-US"/>
+              </w:rPr>
+              <w:t xml:space="preserve">Knockout.js, webpack, </w:t>
+            </w:r>
+            <w:r>
+              <w:rPr>
+                <w:color w:val="404040" w:themeColor="text1" w:themeTint="BF"/>
+                <w:lang w:val="en-US"/>
+              </w:rPr>
+              <w:t>P</w:t>
+            </w:r>
+            <w:r>
+              <w:rPr>
+                <w:color w:val="404040" w:themeColor="text1" w:themeTint="BF"/>
+                <w:lang w:val="en-US"/>
+              </w:rPr>
+              <w:t xml:space="preserve">ython, </w:t>
+            </w:r>
             <w:proofErr w:type="spellStart"/>
             <w:r>
               <w:rPr>
                 <w:color w:val="404040" w:themeColor="text1" w:themeTint="BF"/>
                 <w:lang w:val="en-US"/>
               </w:rPr>
-              <w:t>Javascript</w:t>
+              <w:t>CMUSphinx</w:t>
             </w:r>
             <w:proofErr w:type="spellEnd"/>
             <w:r>
@@ -586,59 +596,6 @@
                 <w:color w:val="404040" w:themeColor="text1" w:themeTint="BF"/>
                 <w:lang w:val="en-US"/>
               </w:rPr>
-              <w:t xml:space="preserve">, </w:t>
-            </w:r>
-            <w:r>
-              <w:rPr>
-                <w:color w:val="404040" w:themeColor="text1" w:themeTint="BF"/>
-                <w:lang w:val="en-US"/>
-              </w:rPr>
-              <w:t xml:space="preserve">Knockout.js, </w:t>
-            </w:r>
-            <w:proofErr w:type="spellStart"/>
-            <w:r>
-              <w:rPr>
-                <w:color w:val="404040" w:themeColor="text1" w:themeTint="BF"/>
-                <w:lang w:val="en-US"/>
-              </w:rPr>
-              <w:t>webpack</w:t>
-            </w:r>
-            <w:proofErr w:type="spellEnd"/>
-            <w:r>
-              <w:rPr>
-                <w:color w:val="404040" w:themeColor="text1" w:themeTint="BF"/>
-                <w:lang w:val="en-US"/>
-              </w:rPr>
-              <w:t xml:space="preserve">, </w:t>
-            </w:r>
-            <w:r>
-              <w:rPr>
-                <w:color w:val="404040" w:themeColor="text1" w:themeTint="BF"/>
-                <w:lang w:val="en-US"/>
-              </w:rPr>
-              <w:t>P</w:t>
-            </w:r>
-            <w:r>
-              <w:rPr>
-                <w:color w:val="404040" w:themeColor="text1" w:themeTint="BF"/>
-                <w:lang w:val="en-US"/>
-              </w:rPr>
-              <w:t xml:space="preserve">ython, </w:t>
-            </w:r>
-            <w:proofErr w:type="spellStart"/>
-            <w:r>
-              <w:rPr>
-                <w:color w:val="404040" w:themeColor="text1" w:themeTint="BF"/>
-                <w:lang w:val="en-US"/>
-              </w:rPr>
-              <w:t>CMUSphinx</w:t>
-            </w:r>
-            <w:proofErr w:type="spellEnd"/>
-            <w:r>
-              <w:rPr>
-                <w:color w:val="404040" w:themeColor="text1" w:themeTint="BF"/>
-                <w:lang w:val="en-US"/>
-              </w:rPr>
               <w:t>, Java, Adobe Heartbeat</w:t>
             </w:r>
             <w:r>
@@ -648,6 +605,20 @@
               </w:rPr>
               <w:t>, C#</w:t>
             </w:r>
+            <w:r>
+              <w:rPr>
+                <w:color w:val="404040" w:themeColor="text1" w:themeTint="BF"/>
+                <w:lang w:val="en-US"/>
+              </w:rPr>
+              <w:t xml:space="preserve">, Python, </w:t>
+            </w:r>
+            <w:r>
+              <w:rPr>
+                <w:color w:val="404040" w:themeColor="text1" w:themeTint="BF"/>
+                <w:lang w:val="en-US"/>
+              </w:rPr>
+              <w:t>PHP, AWS ecosystem</w:t>
+            </w:r>
           </w:p>
           <w:p>
             <w:pPr>
@@ -698,6 +669,13 @@
                 <w:lang w:val="en-US"/>
               </w:rPr>
               <w:t>Scrum/Agile, extreme programming, unit testing, test driven development</w:t>
+            </w:r>
+            <w:r>
+              <w:rPr>
+                <w:color w:val="404040" w:themeColor="text1" w:themeTint="BF"/>
+                <w:lang w:val="en-US"/>
+              </w:rPr>
+              <w:t>, business management</w:t>
             </w:r>
           </w:p>
         </w:tc>
@@ -1339,17 +1317,6 @@
         </w:rPr>
         <w:t>RESEARCH</w:t>
       </w:r>
-    </w:p>
-    <w:p>
-      <w:pPr>
-        <w:spacing w:line="24" w:lineRule="atLeast"/>
-        <w:rPr>
-          <w:rFonts w:ascii="Open Sans" w:eastAsia="Open Sans" w:hAnsi="Open Sans" w:cs="Open Sans"/>
-          <w:b/>
-          <w:color w:val="2079C7"/>
-          <w:lang w:val="en-US"/>
-        </w:rPr>
-      </w:pPr>
     </w:p>
     <w:tbl>
       <w:tblPr>
@@ -1717,17 +1684,6 @@
         <w:t>PROJECTS</w:t>
       </w:r>
     </w:p>
-    <w:p>
-      <w:pPr>
-        <w:spacing w:line="24" w:lineRule="atLeast"/>
-        <w:rPr>
-          <w:rFonts w:ascii="Open Sans" w:eastAsia="Open Sans" w:hAnsi="Open Sans" w:cs="Open Sans"/>
-          <w:b/>
-          <w:color w:val="2079C7"/>
-          <w:lang w:val="en-US"/>
-        </w:rPr>
-      </w:pPr>
-    </w:p>
     <w:tbl>
       <w:tblPr>
         <w:tblStyle w:val="TableGrid"/>
@@ -3125,17 +3081,6 @@
         <w:t>EDUCATION</w:t>
       </w:r>
     </w:p>
-    <w:p>
-      <w:pPr>
-        <w:spacing w:line="24" w:lineRule="atLeast"/>
-        <w:rPr>
-          <w:rFonts w:ascii="Open Sans" w:eastAsia="Open Sans" w:hAnsi="Open Sans" w:cs="Open Sans"/>
-          <w:b/>
-          <w:color w:val="2079C7"/>
-          <w:lang w:val="en-US"/>
-        </w:rPr>
-      </w:pPr>
-    </w:p>
     <w:tbl>
       <w:tblPr>
         <w:tblStyle w:val="TableGrid"/>
@@ -3184,7 +3129,15 @@
                 <w:color w:val="auto"/>
                 <w:lang w:val="en-US"/>
               </w:rPr>
-              <w:t>2018 – present</w:t>
+              <w:t xml:space="preserve">2018 – </w:t>
+            </w:r>
+            <w:r>
+              <w:rPr>
+                <w:b/>
+                <w:color w:val="auto"/>
+                <w:lang w:val="en-US"/>
+              </w:rPr>
+              <w:t>2020</w:t>
             </w:r>
           </w:p>
         </w:tc>
@@ -3205,7 +3158,7 @@
                 <w:color w:val="404040" w:themeColor="text1" w:themeTint="BF"/>
                 <w:lang w:val="en-US"/>
               </w:rPr>
-              <w:t>Pursuing Master’s degree in Financial Computing</w:t>
+              <w:t>Master’s degree in Financial Computing</w:t>
             </w:r>
           </w:p>
           <w:p>
@@ -3267,7 +3220,15 @@
                 <w:color w:val="auto"/>
                 <w:lang w:val="en-US"/>
               </w:rPr>
-              <w:t>2018 – present</w:t>
+              <w:t xml:space="preserve">2018 – </w:t>
+            </w:r>
+            <w:r>
+              <w:rPr>
+                <w:b/>
+                <w:color w:val="auto"/>
+                <w:lang w:val="en-US"/>
+              </w:rPr>
+              <w:t>2020</w:t>
             </w:r>
           </w:p>
         </w:tc>
@@ -3553,17 +3514,6 @@
         <w:t>OTHER AWARDS</w:t>
       </w:r>
     </w:p>
-    <w:p>
-      <w:pPr>
-        <w:spacing w:line="24" w:lineRule="atLeast"/>
-        <w:rPr>
-          <w:rFonts w:ascii="Open Sans" w:eastAsia="Open Sans" w:hAnsi="Open Sans" w:cs="Open Sans"/>
-          <w:b/>
-          <w:color w:val="2079C7"/>
-          <w:lang w:val="en-US"/>
-        </w:rPr>
-      </w:pPr>
-    </w:p>
     <w:tbl>
       <w:tblPr>
         <w:tblStyle w:val="TableGrid"/>
@@ -3901,23 +3851,7 @@
                 <w:color w:val="404040" w:themeColor="text1" w:themeTint="BF"/>
                 <w:lang w:val="en-US"/>
               </w:rPr>
-              <w:t>Special Mention in the National Chemistry Contest "</w:t>
-            </w:r>
-            <w:proofErr w:type="spellStart"/>
-            <w:r>
-              <w:rPr>
-                <w:color w:val="404040" w:themeColor="text1" w:themeTint="BF"/>
-                <w:lang w:val="en-US"/>
-              </w:rPr>
-              <w:t>Raluca</w:t>
-            </w:r>
-            <w:proofErr w:type="spellEnd"/>
-            <w:r>
-              <w:rPr>
-                <w:color w:val="404040" w:themeColor="text1" w:themeTint="BF"/>
-                <w:lang w:val="en-US"/>
-              </w:rPr>
-              <w:t xml:space="preserve"> </w:t>
+              <w:t xml:space="preserve">Special Mention in the National Chemistry Contest "Raluca </w:t>
             </w:r>
             <w:proofErr w:type="spellStart"/>
             <w:r>
@@ -4084,7 +4018,7 @@
     </w:p>
     <w:sectPr>
       <w:pgSz w:w="12240" w:h="15840"/>
-      <w:pgMar w:top="284" w:right="630" w:bottom="426" w:left="863" w:header="0" w:footer="708" w:gutter="0"/>
+      <w:pgMar w:top="426" w:right="630" w:bottom="426" w:left="863" w:header="0" w:footer="708" w:gutter="0"/>
       <w:pgNumType w:start="1"/>
       <w:cols w:space="708"/>
     </w:sectPr>
@@ -4093,7 +4027,7 @@
 </file>
 
 <file path=word/numbering.xml><?xml version="1.0" encoding="utf-8"?>
-<w:numbering xmlns:wpc="http://schemas.microsoft.com/office/word/2010/wordprocessingCanvas" xmlns:cx="http://schemas.microsoft.com/office/drawing/2014/chartex" xmlns:cx1="http://schemas.microsoft.com/office/drawing/2015/9/8/chartex" xmlns:mc="http://schemas.openxmlformats.org/markup-compatibility/2006" xmlns:o="urn:schemas-microsoft-com:office:office" xmlns:r="http://schemas.openxmlformats.org/officeDocument/2006/relationships" xmlns:m="http://schemas.openxmlformats.org/officeDocument/2006/math" xmlns:v="urn:schemas-microsoft-com:vml" xmlns:wp14="http://schemas.microsoft.com/office/word/2010/wordprocessingDrawing" xmlns:wp="http://schemas.openxmlformats.org/drawingml/2006/wordprocessingDrawing" xmlns:w10="urn:schemas-microsoft-com:office:word" xmlns:w="http://schemas.openxmlformats.org/wordprocessingml/2006/main" xmlns:w14="http://schemas.microsoft.com/office/word/2010/wordml" xmlns:w15="http://schemas.microsoft.com/office/word/2012/wordml" xmlns:w16se="http://schemas.microsoft.com/office/word/2015/wordml/symex" xmlns:wpg="http://schemas.microsoft.com/office/word/2010/wordprocessingGroup" xmlns:wpi="http://schemas.microsoft.com/office/word/2010/wordprocessingInk" xmlns:wne="http://schemas.microsoft.com/office/word/2006/wordml" xmlns:wps="http://schemas.microsoft.com/office/word/2010/wordprocessingShape" mc:Ignorable="w14 w15 w16se wp14">
+<w:numbering xmlns:wpc="http://schemas.microsoft.com/office/word/2010/wordprocessingCanvas" xmlns:cx="http://schemas.microsoft.com/office/drawing/2014/chartex" xmlns:cx1="http://schemas.microsoft.com/office/drawing/2015/9/8/chartex" xmlns:cx2="http://schemas.microsoft.com/office/drawing/2015/10/21/chartex" xmlns:cx3="http://schemas.microsoft.com/office/drawing/2016/5/9/chartex" xmlns:cx4="http://schemas.microsoft.com/office/drawing/2016/5/10/chartex" xmlns:cx5="http://schemas.microsoft.com/office/drawing/2016/5/11/chartex" xmlns:cx6="http://schemas.microsoft.com/office/drawing/2016/5/12/chartex" xmlns:cx7="http://schemas.microsoft.com/office/drawing/2016/5/13/chartex" xmlns:cx8="http://schemas.microsoft.com/office/drawing/2016/5/14/chartex" xmlns:mc="http://schemas.openxmlformats.org/markup-compatibility/2006" xmlns:aink="http://schemas.microsoft.com/office/drawing/2016/ink" xmlns:am3d="http://schemas.microsoft.com/office/drawing/2017/model3d" xmlns:o="urn:schemas-microsoft-com:office:office" xmlns:r="http://schemas.openxmlformats.org/officeDocument/2006/relationships" xmlns:m="http://schemas.openxmlformats.org/officeDocument/2006/math" xmlns:v="urn:schemas-microsoft-com:vml" xmlns:wp14="http://schemas.microsoft.com/office/word/2010/wordprocessingDrawing" xmlns:wp="http://schemas.openxmlformats.org/drawingml/2006/wordprocessingDrawing" xmlns:w10="urn:schemas-microsoft-com:office:word" xmlns:w="http://schemas.openxmlformats.org/wordprocessingml/2006/main" xmlns:w14="http://schemas.microsoft.com/office/word/2010/wordml" xmlns:w15="http://schemas.microsoft.com/office/word/2012/wordml" xmlns:w16cex="http://schemas.microsoft.com/office/word/2018/wordml/cex" xmlns:w16cid="http://schemas.microsoft.com/office/word/2016/wordml/cid" xmlns:w16="http://schemas.microsoft.com/office/word/2018/wordml" xmlns:w16se="http://schemas.microsoft.com/office/word/2015/wordml/symex" xmlns:wpg="http://schemas.microsoft.com/office/word/2010/wordprocessingGroup" xmlns:wpi="http://schemas.microsoft.com/office/word/2010/wordprocessingInk" xmlns:wne="http://schemas.microsoft.com/office/word/2006/wordml" xmlns:wps="http://schemas.microsoft.com/office/word/2010/wordprocessingShape" mc:Ignorable="w14 w15 w16se w16cid w16 w16cex wp14">
   <w:abstractNum w:abstractNumId="0" w15:restartNumberingAfterBreak="0">
     <w:nsid w:val="03092C7C"/>
     <w:multiLevelType w:val="multilevel"/>
@@ -4331,7 +4265,7 @@
 </file>
 
 <file path=word/styles.xml><?xml version="1.0" encoding="utf-8"?>
-<w:styles xmlns:mc="http://schemas.openxmlformats.org/markup-compatibility/2006" xmlns:r="http://schemas.openxmlformats.org/officeDocument/2006/relationships" xmlns:w="http://schemas.openxmlformats.org/wordprocessingml/2006/main" xmlns:w14="http://schemas.microsoft.com/office/word/2010/wordml" xmlns:w15="http://schemas.microsoft.com/office/word/2012/wordml" xmlns:w16se="http://schemas.microsoft.com/office/word/2015/wordml/symex" mc:Ignorable="w14 w15 w16se">
+<w:styles xmlns:mc="http://schemas.openxmlformats.org/markup-compatibility/2006" xmlns:r="http://schemas.openxmlformats.org/officeDocument/2006/relationships" xmlns:w="http://schemas.openxmlformats.org/wordprocessingml/2006/main" xmlns:w14="http://schemas.microsoft.com/office/word/2010/wordml" xmlns:w15="http://schemas.microsoft.com/office/word/2012/wordml" xmlns:w16cex="http://schemas.microsoft.com/office/word/2018/wordml/cex" xmlns:w16cid="http://schemas.microsoft.com/office/word/2016/wordml/cid" xmlns:w16="http://schemas.microsoft.com/office/word/2018/wordml" xmlns:w16se="http://schemas.microsoft.com/office/word/2015/wordml/symex" mc:Ignorable="w14 w15 w16se w16cid w16 w16cex">
   <w:docDefaults>
     <w:rPrDefault>
       <w:rPr>
@@ -4350,7 +4284,7 @@
       </w:pPr>
     </w:pPrDefault>
   </w:docDefaults>
-  <w:latentStyles w:defLockedState="0" w:defUIPriority="99" w:defSemiHidden="0" w:defUnhideWhenUsed="0" w:defQFormat="0" w:count="371">
+  <w:latentStyles w:defLockedState="0" w:defUIPriority="99" w:defSemiHidden="0" w:defUnhideWhenUsed="0" w:defQFormat="0" w:count="376">
     <w:lsdException w:name="Normal" w:uiPriority="0" w:qFormat="1"/>
     <w:lsdException w:name="heading 1" w:uiPriority="9" w:qFormat="1"/>
     <w:lsdException w:name="heading 2" w:semiHidden="1" w:uiPriority="9" w:unhideWhenUsed="1" w:qFormat="1"/>
@@ -4456,7 +4390,6 @@
     <w:lsdException w:name="HTML Sample" w:semiHidden="1" w:unhideWhenUsed="1"/>
     <w:lsdException w:name="HTML Typewriter" w:semiHidden="1" w:unhideWhenUsed="1"/>
     <w:lsdException w:name="HTML Variable" w:semiHidden="1" w:unhideWhenUsed="1"/>
-    <w:lsdException w:name="Normal Table" w:semiHidden="1" w:unhideWhenUsed="1"/>
     <w:lsdException w:name="annotation subject" w:semiHidden="1" w:unhideWhenUsed="1"/>
     <w:lsdException w:name="No List" w:semiHidden="1" w:unhideWhenUsed="1"/>
     <w:lsdException w:name="Outline List 1" w:semiHidden="1" w:unhideWhenUsed="1"/>
@@ -4499,11 +4432,8 @@
     <w:lsdException w:name="Table Contemporary" w:semiHidden="1" w:unhideWhenUsed="1"/>
     <w:lsdException w:name="Table Elegant" w:semiHidden="1" w:unhideWhenUsed="1"/>
     <w:lsdException w:name="Table Professional" w:semiHidden="1" w:unhideWhenUsed="1"/>
-    <w:lsdException w:name="Table Subtle 1" w:semiHidden="1" w:unhideWhenUsed="1"/>
     <w:lsdException w:name="Table Subtle 2" w:semiHidden="1" w:unhideWhenUsed="1"/>
     <w:lsdException w:name="Table Web 1" w:semiHidden="1" w:unhideWhenUsed="1"/>
-    <w:lsdException w:name="Table Web 2" w:semiHidden="1" w:unhideWhenUsed="1"/>
-    <w:lsdException w:name="Table Web 3" w:semiHidden="1" w:unhideWhenUsed="1"/>
     <w:lsdException w:name="Balloon Text" w:semiHidden="1" w:unhideWhenUsed="1"/>
     <w:lsdException w:name="Table Grid" w:uiPriority="39"/>
     <w:lsdException w:name="Table Theme" w:semiHidden="1" w:unhideWhenUsed="1"/>
@@ -4722,6 +4652,11 @@
     <w:lsdException w:name="List Table 5 Dark Accent 6" w:uiPriority="50"/>
     <w:lsdException w:name="List Table 6 Colorful Accent 6" w:uiPriority="51"/>
     <w:lsdException w:name="List Table 7 Colorful Accent 6" w:uiPriority="52"/>
+    <w:lsdException w:name="Mention" w:semiHidden="1" w:unhideWhenUsed="1"/>
+    <w:lsdException w:name="Smart Hyperlink" w:semiHidden="1" w:unhideWhenUsed="1"/>
+    <w:lsdException w:name="Hashtag" w:semiHidden="1" w:unhideWhenUsed="1"/>
+    <w:lsdException w:name="Unresolved Mention" w:semiHidden="1" w:unhideWhenUsed="1"/>
+    <w:lsdException w:name="Smart Link" w:semiHidden="1" w:unhideWhenUsed="1"/>
   </w:latentStyles>
   <w:style w:type="paragraph" w:default="1" w:styleId="Normal">
     <w:name w:val="Normal"/>
@@ -4958,8 +4893,8 @@
       <w:u w:val="single"/>
     </w:rPr>
   </w:style>
-  <w:style w:type="character" w:customStyle="1" w:styleId="UnresolvedMention">
-    <w:name w:val="Unresolved Mention"/>
+  <w:style w:type="character" w:customStyle="1" w:styleId="UnresolvedMention1">
+    <w:name w:val="Unresolved Mention1"/>
     <w:basedOn w:val="DefaultParagraphFont"/>
     <w:uiPriority w:val="99"/>
     <w:semiHidden/>

</xml_diff>